<commit_message>
added tree models, object model, refactored gui to Gui, wrote additional parts for word document
</commit_message>
<xml_diff>
--- a/Risiko.docx
+++ b/Risiko.docx
@@ -1,6 +1,6 @@
 
 <file path=word/document.xml><?xml version="1.0" encoding="utf-8"?>
-<w:document xmlns:wpc="http://schemas.microsoft.com/office/word/2010/wordprocessingCanvas" xmlns:mo="http://schemas.microsoft.com/office/mac/office/2008/main" xmlns:mc="http://schemas.openxmlformats.org/markup-compatibility/2006" xmlns:mv="urn:schemas-microsoft-com:mac:vml" xmlns:o="urn:schemas-microsoft-com:office:office" xmlns:r="http://schemas.openxmlformats.org/officeDocument/2006/relationships" xmlns:m="http://schemas.openxmlformats.org/officeDocument/2006/math" xmlns:v="urn:schemas-microsoft-com:vml" xmlns:wp14="http://schemas.microsoft.com/office/word/2010/wordprocessingDrawing" xmlns:wp="http://schemas.openxmlformats.org/drawingml/2006/wordprocessingDrawing" xmlns:w10="urn:schemas-microsoft-com:office:word" xmlns:w="http://schemas.openxmlformats.org/wordprocessingml/2006/main" xmlns:w14="http://schemas.microsoft.com/office/word/2010/wordml" xmlns:wpg="http://schemas.microsoft.com/office/word/2010/wordprocessingGroup" xmlns:wpi="http://schemas.microsoft.com/office/word/2010/wordprocessingInk" xmlns:wne="http://schemas.microsoft.com/office/word/2006/wordml" xmlns:wps="http://schemas.microsoft.com/office/word/2010/wordprocessingShape" mc:Ignorable="w14 wp14">
+<w:document xmlns:wpc="http://schemas.microsoft.com/office/word/2010/wordprocessingCanvas" xmlns:mo="http://schemas.microsoft.com/office/mac/office/2008/main" xmlns:mc="http://schemas.openxmlformats.org/markup-compatibility/2006" xmlns:mv="urn:schemas-microsoft-com:mac:vml" xmlns:o="urn:schemas-microsoft-com:office:office" xmlns:r="http://schemas.openxmlformats.org/officeDocument/2006/relationships" xmlns:m="http://schemas.openxmlformats.org/officeDocument/2006/math" xmlns:v="urn:schemas-microsoft-com:vml" xmlns:wp14="http://schemas.microsoft.com/office/word/2010/wordprocessingDrawing" xmlns:wp="http://schemas.openxmlformats.org/drawingml/2006/wordprocessingDrawing" xmlns:w10="urn:schemas-microsoft-com:office:word" xmlns:w="http://schemas.openxmlformats.org/wordprocessingml/2006/main" xmlns:w14="http://schemas.microsoft.com/office/word/2010/wordml" xmlns:wpg="http://schemas.microsoft.com/office/word/2010/wordprocessingGroup" xmlns:wpi="http://schemas.microsoft.com/office/word/2010/wordprocessingInk" xmlns:wne="http://schemas.microsoft.com/office/word/2006/wordml" xmlns:wps="http://schemas.microsoft.com/office/word/2010/wordprocessingShape" mc:Ignorable="w14 wp14 mv">
   <w:body>
     <w:p>
       <w:pPr>
@@ -1256,6 +1256,220 @@
         <w:pStyle w:val="Heading1"/>
       </w:pPr>
       <w:r>
+        <w:t>Object Model</w:t>
+      </w:r>
+    </w:p>
+    <w:p>
+      <w:r>
+        <w:t>To be able to develop an intelligent solving agent for the game it is necessary to implement the game first with an object model that allows an agent to determine its attack strategy.</w:t>
+      </w:r>
+    </w:p>
+    <w:p>
+      <w:r>
+        <w:t>The used object model is explained here.</w:t>
+      </w:r>
+    </w:p>
+    <w:p/>
+    <w:p>
+      <w:r>
+        <w:t xml:space="preserve">//placeholder object model </w:t>
+      </w:r>
+    </w:p>
+    <w:p/>
+    <w:p>
+      <w:r>
+        <w:t xml:space="preserve">The class </w:t>
+      </w:r>
+      <w:r>
+        <w:rPr>
+          <w:i/>
+        </w:rPr>
+        <w:t>Engine</w:t>
+      </w:r>
+      <w:r>
+        <w:rPr>
+          <w:i/>
+        </w:rPr>
+        <w:t xml:space="preserve"> </w:t>
+      </w:r>
+      <w:r>
+        <w:t xml:space="preserve">represents the actual game logic. It has all </w:t>
+      </w:r>
+      <w:r>
+        <w:rPr>
+          <w:i/>
+        </w:rPr>
+        <w:t>Continent</w:t>
+      </w:r>
+      <w:r>
+        <w:t xml:space="preserve"> objects which themselves have the corresponding </w:t>
+      </w:r>
+      <w:r>
+        <w:rPr>
+          <w:i/>
+        </w:rPr>
+        <w:t>Country</w:t>
+      </w:r>
+      <w:r>
+        <w:t xml:space="preserve"> objects. Each </w:t>
+      </w:r>
+      <w:r>
+        <w:rPr>
+          <w:i/>
+        </w:rPr>
+        <w:t>Country</w:t>
+      </w:r>
+      <w:r>
+        <w:t xml:space="preserve"> object also knows all </w:t>
+      </w:r>
+      <w:r>
+        <w:rPr>
+          <w:i/>
+        </w:rPr>
+        <w:t>Country</w:t>
+      </w:r>
+      <w:r>
+        <w:t xml:space="preserve"> objects that are neighbors of it on the actual map.</w:t>
+      </w:r>
+      <w:r>
+        <w:t xml:space="preserve"> For the graphical representation all </w:t>
+      </w:r>
+      <w:r>
+        <w:rPr>
+          <w:i/>
+        </w:rPr>
+        <w:t xml:space="preserve">Country </w:t>
+      </w:r>
+      <w:r>
+        <w:t xml:space="preserve">objects also have their own </w:t>
+      </w:r>
+      <w:r>
+        <w:rPr>
+          <w:i/>
+        </w:rPr>
+        <w:t>ImageLabel</w:t>
+      </w:r>
+      <w:r>
+        <w:t xml:space="preserve"> object which is used to display the corresponding image file in the correct color and the number of armies.</w:t>
+      </w:r>
+    </w:p>
+    <w:p>
+      <w:r>
+        <w:t xml:space="preserve">The </w:t>
+      </w:r>
+      <w:r>
+        <w:rPr>
+          <w:i/>
+        </w:rPr>
+        <w:t>Engine</w:t>
+      </w:r>
+      <w:r>
+        <w:t xml:space="preserve"> also knows all </w:t>
+      </w:r>
+      <w:r>
+        <w:rPr>
+          <w:i/>
+        </w:rPr>
+        <w:t>Player</w:t>
+      </w:r>
+      <w:r>
+        <w:t xml:space="preserve"> objects that represent the players. The </w:t>
+      </w:r>
+      <w:r>
+        <w:rPr>
+          <w:i/>
+        </w:rPr>
+        <w:t>Agent</w:t>
+      </w:r>
+      <w:r>
+        <w:t xml:space="preserve"> extends the </w:t>
+      </w:r>
+      <w:r>
+        <w:rPr>
+          <w:i/>
+        </w:rPr>
+        <w:t>Player</w:t>
+      </w:r>
+      <w:r>
+        <w:t xml:space="preserve"> objects and implements the algorithm described later in this document.</w:t>
+      </w:r>
+      <w:r>
+        <w:t xml:space="preserve"> Each </w:t>
+      </w:r>
+      <w:r>
+        <w:rPr>
+          <w:i/>
+        </w:rPr>
+        <w:t>Player</w:t>
+      </w:r>
+      <w:r>
+        <w:t xml:space="preserve"> also has up to five </w:t>
+      </w:r>
+      <w:r>
+        <w:rPr>
+          <w:i/>
+        </w:rPr>
+        <w:t>RiskCard</w:t>
+      </w:r>
+      <w:r>
+        <w:t xml:space="preserve"> objects while the </w:t>
+      </w:r>
+      <w:r>
+        <w:rPr>
+          <w:i/>
+        </w:rPr>
+        <w:t>Engine</w:t>
+      </w:r>
+      <w:r>
+        <w:t xml:space="preserve"> has all other </w:t>
+      </w:r>
+      <w:r>
+        <w:rPr>
+          <w:i/>
+        </w:rPr>
+        <w:t>RiskCard</w:t>
+      </w:r>
+      <w:r>
+        <w:t xml:space="preserve"> objects.</w:t>
+      </w:r>
+    </w:p>
+    <w:p>
+      <w:r>
+        <w:t xml:space="preserve">For general parts of the GUI like displaying the game map or configuration interface the class </w:t>
+      </w:r>
+      <w:r>
+        <w:rPr>
+          <w:i/>
+        </w:rPr>
+        <w:t>Gui</w:t>
+      </w:r>
+      <w:r>
+        <w:t xml:space="preserve"> is used. The </w:t>
+      </w:r>
+      <w:r>
+        <w:rPr>
+          <w:i/>
+        </w:rPr>
+        <w:t>Gui</w:t>
+      </w:r>
+      <w:r>
+        <w:t xml:space="preserve"> is also controlled by the </w:t>
+      </w:r>
+      <w:r>
+        <w:rPr>
+          <w:i/>
+        </w:rPr>
+        <w:t>Engine</w:t>
+      </w:r>
+      <w:r>
+        <w:t>.</w:t>
+      </w:r>
+    </w:p>
+    <w:p>
+      <w:pPr>
+        <w:pStyle w:val="Heading1"/>
+      </w:pPr>
+      <w:r>
         <w:t>Developing an Intelligent Agent for Risk</w:t>
       </w:r>
     </w:p>
@@ -1310,50 +1524,284 @@
       </w:pPr>
       <w:r>
         <w:t xml:space="preserve">Another approach is to put all received armies in one country as an attack army. </w:t>
+      </w:r>
+      <w:r>
+        <w:t>A modification of this strategy would be to also defend the continent border countries of continents completely owned by the player before putting all armies inside one attack country. This results in better defended continent borders (and therefore probably more bonus armies in the next round) but a weaker attack army.</w:t>
+      </w:r>
+    </w:p>
+    <w:p>
+      <w:pPr>
+        <w:jc w:val="both"/>
+      </w:pPr>
+      <w:r>
+        <w:t xml:space="preserve">During the </w:t>
+      </w:r>
+      <w:r>
+        <w:t>second phase the agent chooses a path of countries to conquer. This decision is based on an algorithm described la</w:t>
+      </w:r>
+      <w:r>
+        <w:t>ter in this document</w:t>
+      </w:r>
+      <w:r>
+        <w:t>.</w:t>
+      </w:r>
+    </w:p>
+    <w:p>
+      <w:pPr>
+        <w:jc w:val="both"/>
+      </w:pPr>
+      <w:r>
+        <w:t>During the reposition phase the agent would strengthen his continent borders.</w:t>
+      </w:r>
+    </w:p>
+    <w:p>
+      <w:pPr>
+        <w:jc w:val="both"/>
+      </w:pPr>
+      <w:r>
+        <w:t>The second strategy shall be realized during this project in an example program.</w:t>
+      </w:r>
+    </w:p>
+    <w:p>
+      <w:pPr>
+        <w:pStyle w:val="Heading2"/>
+      </w:pPr>
+      <w:r>
+        <w:t>Path Finding Algorithm</w:t>
+      </w:r>
+    </w:p>
+    <w:p>
+      <w:r>
+        <w:t>As mentioned before an intelligent agent needs to consider several factors in the decision of an attack path. The list below shows the most important ones.</w:t>
+      </w:r>
+    </w:p>
+    <w:p/>
+    <w:p>
+      <w:pPr>
+        <w:numPr>
+          <w:ilvl w:val="0"/>
+          <w:numId w:val="3"/>
+        </w:numPr>
+      </w:pPr>
+      <w:r>
+        <w:t>Theoretical path length (number of countries that can be conquered in a chain)</w:t>
+      </w:r>
+    </w:p>
+    <w:p>
+      <w:pPr>
+        <w:numPr>
+          <w:ilvl w:val="0"/>
+          <w:numId w:val="3"/>
+        </w:numPr>
+      </w:pPr>
+      <w:r>
+        <w:t>Number of enemy armies on the path</w:t>
+      </w:r>
+    </w:p>
+    <w:p>
+      <w:pPr>
+        <w:numPr>
+          <w:ilvl w:val="0"/>
+          <w:numId w:val="3"/>
+        </w:numPr>
+      </w:pPr>
+      <w:r>
+        <w:t>Conquering of whole continents on the path</w:t>
+      </w:r>
+    </w:p>
+    <w:p/>
+    <w:p>
+      <w:r>
+        <w:t>Also relevant in all cases is the number of attack armies available e.g. if there are sufficient armies to really conquer a whole continent.</w:t>
+      </w:r>
+    </w:p>
+    <w:p/>
+    <w:p>
+      <w:r>
+        <w:t>Since the an intelligent agent does not really have a “view” of the map it is necessary to use a data structure that helps the agent find a path. In this case the most useful solution is a tree structure to represent all possible paths.</w:t>
+      </w:r>
+    </w:p>
+    <w:p>
+      <w:fldSimple w:instr=" REF _Ref213738015 ">
+        <w:r>
+          <w:t>Figure 1</w:t>
+        </w:r>
+      </w:fldSimple>
+      <w:r>
+        <w:t xml:space="preserve"> shows an example view of a tree</w:t>
+      </w:r>
+      <w:r>
+        <w:t xml:space="preserve"> how it is used here. The “root” country is the country from which the player is going to attack. On the first leave level are all direct neighbor countries which are controlled by another player. On the second leave level are all neighbor countries of the ones on the first leave level. These are also controlled by enemy players. This principle continues throughout the whole tree. Countries controlled by the player himself are never added to the tree. All routes from the root country to the leaves in the tree (with no other leaves following them) are each considered a separate path.</w:t>
+      </w:r>
+      <w:r>
+        <w:t xml:space="preserve"> A country may appear multiple times in the tree but it never appears more than once in a single path.</w:t>
+      </w:r>
+    </w:p>
+    <w:p>
+      <w:fldSimple w:instr=" REF _Ref213740585 ">
+        <w:r>
+          <w:t xml:space="preserve">Figure </w:t>
+        </w:r>
+        <w:r>
+          <w:rPr>
+            <w:noProof/>
+          </w:rPr>
+          <w:t>2</w:t>
+        </w:r>
+      </w:fldSimple>
+      <w:r>
+        <w:t xml:space="preserve"> shows the beginning of the path tree for the country New Guinea. It can be seen that some countries appear multiple times in the tree but never in the same path. Note that in this example all countries except New Guinea do not belong to the player who</w:t>
       </w:r>
       <w:bookmarkStart w:id="5" w:name="_GoBack"/>
       <w:bookmarkEnd w:id="5"/>
       <w:r>
-        <w:t>A modification of this strategy would be to also defend the continent border countries of continents completely owned by the player before putting all armies inside one attack country. This results in better defended continent borders (and therefore probably more bonus armies in the next round) but a weaker attack army.</w:t>
-      </w:r>
-    </w:p>
-    <w:p>
-      <w:pPr>
-        <w:jc w:val="both"/>
-      </w:pPr>
-      <w:r>
-        <w:t xml:space="preserve">During the </w:t>
-      </w:r>
-      <w:r>
-        <w:t>second phase the agent chooses a path of countries to conquer. This decision is based on an algorithm described la</w:t>
-      </w:r>
-      <w:r>
-        <w:t>ter in this document</w:t>
-      </w:r>
-      <w:r>
-        <w:t>.</w:t>
-      </w:r>
-    </w:p>
-    <w:p>
-      <w:pPr>
-        <w:jc w:val="both"/>
-      </w:pPr>
-      <w:r>
-        <w:t>During the reposition phase the agent would strengthen his continent borders.</w:t>
-      </w:r>
-    </w:p>
-    <w:p>
-      <w:pPr>
-        <w:jc w:val="both"/>
-      </w:pPr>
-      <w:r>
-        <w:t>The second strategy shall be realized during this project in an example program.</w:t>
-      </w:r>
-    </w:p>
-    <w:p>
-      <w:pPr>
-        <w:jc w:val="both"/>
-      </w:pPr>
+        <w:t xml:space="preserve"> is attacking.</w:t>
+      </w:r>
+    </w:p>
+    <w:p>
+      <w:pPr>
+        <w:keepNext/>
+      </w:pPr>
+      <w:r>
+        <w:rPr>
+          <w:noProof/>
+        </w:rPr>
+        <w:drawing>
+          <wp:inline distT="0" distB="0" distL="0" distR="0" wp14:anchorId="4B98E38E" wp14:editId="1DA8CF2E">
+            <wp:extent cx="5943600" cy="5943600"/>
+            <wp:effectExtent l="0" t="0" r="0" b="0"/>
+            <wp:docPr id="2" name="Picture 2"/>
+            <wp:cNvGraphicFramePr>
+              <a:graphicFrameLocks xmlns:a="http://schemas.openxmlformats.org/drawingml/2006/main" noChangeAspect="1"/>
+            </wp:cNvGraphicFramePr>
+            <a:graphic xmlns:a="http://schemas.openxmlformats.org/drawingml/2006/main">
+              <a:graphicData uri="http://schemas.openxmlformats.org/drawingml/2006/picture">
+                <pic:pic xmlns:pic="http://schemas.openxmlformats.org/drawingml/2006/picture">
+                  <pic:nvPicPr>
+                    <pic:cNvPr id="0" name="tree_jpg.jpg"/>
+                    <pic:cNvPicPr/>
+                  </pic:nvPicPr>
+                  <pic:blipFill>
+                    <a:blip r:embed="rId6">
+                      <a:extLst>
+                        <a:ext uri="{28A0092B-C50C-407E-A947-70E740481C1C}">
+                          <a14:useLocalDpi xmlns:a14="http://schemas.microsoft.com/office/drawing/2010/main" val="0"/>
+                        </a:ext>
+                      </a:extLst>
+                    </a:blip>
+                    <a:stretch>
+                      <a:fillRect/>
+                    </a:stretch>
+                  </pic:blipFill>
+                  <pic:spPr>
+                    <a:xfrm>
+                      <a:off x="0" y="0"/>
+                      <a:ext cx="5943600" cy="5943600"/>
+                    </a:xfrm>
+                    <a:prstGeom prst="rect">
+                      <a:avLst/>
+                    </a:prstGeom>
+                  </pic:spPr>
+                </pic:pic>
+              </a:graphicData>
+            </a:graphic>
+          </wp:inline>
+        </w:drawing>
+      </w:r>
+    </w:p>
+    <w:p>
+      <w:pPr>
+        <w:pStyle w:val="Caption"/>
+      </w:pPr>
+      <w:bookmarkStart w:id="6" w:name="_Ref213738015"/>
+      <w:r>
+        <w:t xml:space="preserve">Figure </w:t>
+      </w:r>
+      <w:fldSimple w:instr=" SEQ Figure \* ARABIC ">
+        <w:r>
+          <w:rPr>
+            <w:noProof/>
+          </w:rPr>
+          <w:t>1</w:t>
+        </w:r>
+      </w:fldSimple>
+      <w:bookmarkEnd w:id="6"/>
+      <w:r>
+        <w:t>:  Path Tree</w:t>
+      </w:r>
+    </w:p>
+    <w:p>
+      <w:pPr>
+        <w:keepNext/>
+      </w:pPr>
+      <w:r>
+        <w:rPr>
+          <w:noProof/>
+        </w:rPr>
+        <w:lastRenderedPageBreak/>
+        <w:drawing>
+          <wp:inline distT="0" distB="0" distL="0" distR="0" wp14:anchorId="68A15DF3" wp14:editId="797811E7">
+            <wp:extent cx="5943600" cy="5943600"/>
+            <wp:effectExtent l="0" t="0" r="0" b="0"/>
+            <wp:docPr id="3" name="Picture 3"/>
+            <wp:cNvGraphicFramePr>
+              <a:graphicFrameLocks xmlns:a="http://schemas.openxmlformats.org/drawingml/2006/main" noChangeAspect="1"/>
+            </wp:cNvGraphicFramePr>
+            <a:graphic xmlns:a="http://schemas.openxmlformats.org/drawingml/2006/main">
+              <a:graphicData uri="http://schemas.openxmlformats.org/drawingml/2006/picture">
+                <pic:pic xmlns:pic="http://schemas.openxmlformats.org/drawingml/2006/picture">
+                  <pic:nvPicPr>
+                    <pic:cNvPr id="0" name="tree_with_countries_jpg.jpg"/>
+                    <pic:cNvPicPr/>
+                  </pic:nvPicPr>
+                  <pic:blipFill>
+                    <a:blip r:embed="rId7">
+                      <a:extLst>
+                        <a:ext uri="{28A0092B-C50C-407E-A947-70E740481C1C}">
+                          <a14:useLocalDpi xmlns:a14="http://schemas.microsoft.com/office/drawing/2010/main" val="0"/>
+                        </a:ext>
+                      </a:extLst>
+                    </a:blip>
+                    <a:stretch>
+                      <a:fillRect/>
+                    </a:stretch>
+                  </pic:blipFill>
+                  <pic:spPr>
+                    <a:xfrm>
+                      <a:off x="0" y="0"/>
+                      <a:ext cx="5943600" cy="5943600"/>
+                    </a:xfrm>
+                    <a:prstGeom prst="rect">
+                      <a:avLst/>
+                    </a:prstGeom>
+                  </pic:spPr>
+                </pic:pic>
+              </a:graphicData>
+            </a:graphic>
+          </wp:inline>
+        </w:drawing>
+      </w:r>
+    </w:p>
+    <w:p>
+      <w:pPr>
+        <w:pStyle w:val="Caption"/>
+      </w:pPr>
+      <w:bookmarkStart w:id="7" w:name="_Ref213740585"/>
+      <w:r>
+        <w:t xml:space="preserve">Figure </w:t>
+      </w:r>
+      <w:fldSimple w:instr=" SEQ Figure \* ARABIC ">
+        <w:r>
+          <w:rPr>
+            <w:noProof/>
+          </w:rPr>
+          <w:t>2</w:t>
+        </w:r>
+      </w:fldSimple>
+      <w:bookmarkEnd w:id="7"/>
+      <w:r>
+        <w:t>:  Example Tree for New Guinea</w:t>
+      </w:r>
     </w:p>
     <w:sectPr>
       <w:pgSz w:w="12240" w:h="15840"/>
@@ -1366,7 +1814,7 @@
 </file>
 
 <file path=word/numbering.xml><?xml version="1.0" encoding="utf-8"?>
-<w:numbering xmlns:wpc="http://schemas.microsoft.com/office/word/2010/wordprocessingCanvas" xmlns:mo="http://schemas.microsoft.com/office/mac/office/2008/main" xmlns:mc="http://schemas.openxmlformats.org/markup-compatibility/2006" xmlns:mv="urn:schemas-microsoft-com:mac:vml" xmlns:o="urn:schemas-microsoft-com:office:office" xmlns:r="http://schemas.openxmlformats.org/officeDocument/2006/relationships" xmlns:m="http://schemas.openxmlformats.org/officeDocument/2006/math" xmlns:v="urn:schemas-microsoft-com:vml" xmlns:wp14="http://schemas.microsoft.com/office/word/2010/wordprocessingDrawing" xmlns:wp="http://schemas.openxmlformats.org/drawingml/2006/wordprocessingDrawing" xmlns:w10="urn:schemas-microsoft-com:office:word" xmlns:w="http://schemas.openxmlformats.org/wordprocessingml/2006/main" xmlns:w14="http://schemas.microsoft.com/office/word/2010/wordml" xmlns:wpg="http://schemas.microsoft.com/office/word/2010/wordprocessingGroup" xmlns:wpi="http://schemas.microsoft.com/office/word/2010/wordprocessingInk" xmlns:wne="http://schemas.microsoft.com/office/word/2006/wordml" xmlns:wps="http://schemas.microsoft.com/office/word/2010/wordprocessingShape" mc:Ignorable="w14 wp14">
+<w:numbering xmlns:wpc="http://schemas.microsoft.com/office/word/2010/wordprocessingCanvas" xmlns:mo="http://schemas.microsoft.com/office/mac/office/2008/main" xmlns:mc="http://schemas.openxmlformats.org/markup-compatibility/2006" xmlns:mv="urn:schemas-microsoft-com:mac:vml" xmlns:o="urn:schemas-microsoft-com:office:office" xmlns:r="http://schemas.openxmlformats.org/officeDocument/2006/relationships" xmlns:m="http://schemas.openxmlformats.org/officeDocument/2006/math" xmlns:v="urn:schemas-microsoft-com:vml" xmlns:wp14="http://schemas.microsoft.com/office/word/2010/wordprocessingDrawing" xmlns:wp="http://schemas.openxmlformats.org/drawingml/2006/wordprocessingDrawing" xmlns:w10="urn:schemas-microsoft-com:office:word" xmlns:w="http://schemas.openxmlformats.org/wordprocessingml/2006/main" xmlns:w14="http://schemas.microsoft.com/office/word/2010/wordml" xmlns:wpg="http://schemas.microsoft.com/office/word/2010/wordprocessingGroup" xmlns:wpi="http://schemas.microsoft.com/office/word/2010/wordprocessingInk" xmlns:wne="http://schemas.microsoft.com/office/word/2006/wordml" xmlns:wps="http://schemas.microsoft.com/office/word/2010/wordprocessingShape" mc:Ignorable="w14 wp14 mv">
   <w:abstractNum w:abstractNumId="0">
     <w:nsid w:val="00000001"/>
     <w:multiLevelType w:val="hybridMultilevel"/>
@@ -1809,11 +2257,127 @@
       </w:rPr>
     </w:lvl>
   </w:abstractNum>
+  <w:abstractNum w:abstractNumId="2">
+    <w:nsid w:val="19DD7C34"/>
+    <w:multiLevelType w:val="hybridMultilevel"/>
+    <w:tmpl w:val="3734208C"/>
+    <w:lvl w:ilvl="0" w:tplc="04090001">
+      <w:start w:val="1"/>
+      <w:numFmt w:val="bullet"/>
+      <w:lvlText w:val=""/>
+      <w:lvlJc w:val="left"/>
+      <w:pPr>
+        <w:ind w:left="720" w:hanging="360"/>
+      </w:pPr>
+      <w:rPr>
+        <w:rFonts w:ascii="Symbol" w:hAnsi="Symbol" w:hint="default"/>
+      </w:rPr>
+    </w:lvl>
+    <w:lvl w:ilvl="1" w:tplc="04090003" w:tentative="1">
+      <w:start w:val="1"/>
+      <w:numFmt w:val="bullet"/>
+      <w:lvlText w:val="o"/>
+      <w:lvlJc w:val="left"/>
+      <w:pPr>
+        <w:ind w:left="1440" w:hanging="360"/>
+      </w:pPr>
+      <w:rPr>
+        <w:rFonts w:ascii="Courier New" w:hAnsi="Courier New" w:hint="default"/>
+      </w:rPr>
+    </w:lvl>
+    <w:lvl w:ilvl="2" w:tplc="04090005" w:tentative="1">
+      <w:start w:val="1"/>
+      <w:numFmt w:val="bullet"/>
+      <w:lvlText w:val=""/>
+      <w:lvlJc w:val="left"/>
+      <w:pPr>
+        <w:ind w:left="2160" w:hanging="360"/>
+      </w:pPr>
+      <w:rPr>
+        <w:rFonts w:ascii="Wingdings" w:hAnsi="Wingdings" w:hint="default"/>
+      </w:rPr>
+    </w:lvl>
+    <w:lvl w:ilvl="3" w:tplc="04090001" w:tentative="1">
+      <w:start w:val="1"/>
+      <w:numFmt w:val="bullet"/>
+      <w:lvlText w:val=""/>
+      <w:lvlJc w:val="left"/>
+      <w:pPr>
+        <w:ind w:left="2880" w:hanging="360"/>
+      </w:pPr>
+      <w:rPr>
+        <w:rFonts w:ascii="Symbol" w:hAnsi="Symbol" w:hint="default"/>
+      </w:rPr>
+    </w:lvl>
+    <w:lvl w:ilvl="4" w:tplc="04090003" w:tentative="1">
+      <w:start w:val="1"/>
+      <w:numFmt w:val="bullet"/>
+      <w:lvlText w:val="o"/>
+      <w:lvlJc w:val="left"/>
+      <w:pPr>
+        <w:ind w:left="3600" w:hanging="360"/>
+      </w:pPr>
+      <w:rPr>
+        <w:rFonts w:ascii="Courier New" w:hAnsi="Courier New" w:hint="default"/>
+      </w:rPr>
+    </w:lvl>
+    <w:lvl w:ilvl="5" w:tplc="04090005" w:tentative="1">
+      <w:start w:val="1"/>
+      <w:numFmt w:val="bullet"/>
+      <w:lvlText w:val=""/>
+      <w:lvlJc w:val="left"/>
+      <w:pPr>
+        <w:ind w:left="4320" w:hanging="360"/>
+      </w:pPr>
+      <w:rPr>
+        <w:rFonts w:ascii="Wingdings" w:hAnsi="Wingdings" w:hint="default"/>
+      </w:rPr>
+    </w:lvl>
+    <w:lvl w:ilvl="6" w:tplc="04090001" w:tentative="1">
+      <w:start w:val="1"/>
+      <w:numFmt w:val="bullet"/>
+      <w:lvlText w:val=""/>
+      <w:lvlJc w:val="left"/>
+      <w:pPr>
+        <w:ind w:left="5040" w:hanging="360"/>
+      </w:pPr>
+      <w:rPr>
+        <w:rFonts w:ascii="Symbol" w:hAnsi="Symbol" w:hint="default"/>
+      </w:rPr>
+    </w:lvl>
+    <w:lvl w:ilvl="7" w:tplc="04090003" w:tentative="1">
+      <w:start w:val="1"/>
+      <w:numFmt w:val="bullet"/>
+      <w:lvlText w:val="o"/>
+      <w:lvlJc w:val="left"/>
+      <w:pPr>
+        <w:ind w:left="5760" w:hanging="360"/>
+      </w:pPr>
+      <w:rPr>
+        <w:rFonts w:ascii="Courier New" w:hAnsi="Courier New" w:hint="default"/>
+      </w:rPr>
+    </w:lvl>
+    <w:lvl w:ilvl="8" w:tplc="04090005" w:tentative="1">
+      <w:start w:val="1"/>
+      <w:numFmt w:val="bullet"/>
+      <w:lvlText w:val=""/>
+      <w:lvlJc w:val="left"/>
+      <w:pPr>
+        <w:ind w:left="6480" w:hanging="360"/>
+      </w:pPr>
+      <w:rPr>
+        <w:rFonts w:ascii="Wingdings" w:hAnsi="Wingdings" w:hint="default"/>
+      </w:rPr>
+    </w:lvl>
+  </w:abstractNum>
   <w:num w:numId="1">
     <w:abstractNumId w:val="0"/>
   </w:num>
   <w:num w:numId="2">
     <w:abstractNumId w:val="1"/>
+  </w:num>
+  <w:num w:numId="3">
+    <w:abstractNumId w:val="2"/>
   </w:num>
 </w:numbering>
 </file>
@@ -2264,11 +2828,56 @@
       </w:tcPr>
     </w:tblStylePr>
   </w:style>
+  <w:style w:type="paragraph" w:styleId="BalloonText">
+    <w:name w:val="Balloon Text"/>
+    <w:basedOn w:val="Normal"/>
+    <w:link w:val="BalloonTextChar"/>
+    <w:rsid w:val="00220F4F"/>
+    <w:pPr>
+      <w:spacing w:line="240" w:lineRule="auto"/>
+    </w:pPr>
+    <w:rPr>
+      <w:rFonts w:ascii="Lucida Grande" w:hAnsi="Lucida Grande"/>
+      <w:sz w:val="18"/>
+      <w:szCs w:val="18"/>
+    </w:rPr>
+  </w:style>
+  <w:style w:type="character" w:customStyle="1" w:styleId="BalloonTextChar">
+    <w:name w:val="Balloon Text Char"/>
+    <w:basedOn w:val="DefaultParagraphFont"/>
+    <w:link w:val="BalloonText"/>
+    <w:rsid w:val="00220F4F"/>
+    <w:rPr>
+      <w:rFonts w:ascii="Lucida Grande" w:eastAsia="Arial" w:hAnsi="Lucida Grande" w:cs="Arial"/>
+      <w:color w:val="000000"/>
+      <w:sz w:val="18"/>
+      <w:szCs w:val="18"/>
+    </w:rPr>
+  </w:style>
+  <w:style w:type="paragraph" w:styleId="Caption">
+    <w:name w:val="caption"/>
+    <w:basedOn w:val="Normal"/>
+    <w:next w:val="Normal"/>
+    <w:unhideWhenUsed/>
+    <w:qFormat/>
+    <w:rsid w:val="00220F4F"/>
+    <w:pPr>
+      <w:spacing w:after="200" w:line="240" w:lineRule="auto"/>
+      <w:jc w:val="center"/>
+    </w:pPr>
+    <w:rPr>
+      <w:b/>
+      <w:bCs/>
+      <w:color w:val="000000" w:themeColor="text1"/>
+      <w:sz w:val="18"/>
+      <w:szCs w:val="18"/>
+    </w:rPr>
+  </w:style>
 </w:styles>
 </file>
 
 <file path=word/stylesWithEffects.xml><?xml version="1.0" encoding="utf-8"?>
-<w:styles xmlns:wpc="http://schemas.microsoft.com/office/word/2010/wordprocessingCanvas" xmlns:mo="http://schemas.microsoft.com/office/mac/office/2008/main" xmlns:mc="http://schemas.openxmlformats.org/markup-compatibility/2006" xmlns:mv="urn:schemas-microsoft-com:mac:vml" xmlns:o="urn:schemas-microsoft-com:office:office" xmlns:r="http://schemas.openxmlformats.org/officeDocument/2006/relationships" xmlns:m="http://schemas.openxmlformats.org/officeDocument/2006/math" xmlns:v="urn:schemas-microsoft-com:vml" xmlns:wp14="http://schemas.microsoft.com/office/word/2010/wordprocessingDrawing" xmlns:wp="http://schemas.openxmlformats.org/drawingml/2006/wordprocessingDrawing" xmlns:w10="urn:schemas-microsoft-com:office:word" xmlns:w="http://schemas.openxmlformats.org/wordprocessingml/2006/main" xmlns:w14="http://schemas.microsoft.com/office/word/2010/wordml" xmlns:wpg="http://schemas.microsoft.com/office/word/2010/wordprocessingGroup" xmlns:wpi="http://schemas.microsoft.com/office/word/2010/wordprocessingInk" xmlns:wne="http://schemas.microsoft.com/office/word/2006/wordml" xmlns:wps="http://schemas.microsoft.com/office/word/2010/wordprocessingShape" mc:Ignorable="w14 wp14">
+<w:styles xmlns:wpc="http://schemas.microsoft.com/office/word/2010/wordprocessingCanvas" xmlns:mo="http://schemas.microsoft.com/office/mac/office/2008/main" xmlns:mc="http://schemas.openxmlformats.org/markup-compatibility/2006" xmlns:mv="urn:schemas-microsoft-com:mac:vml" xmlns:o="urn:schemas-microsoft-com:office:office" xmlns:r="http://schemas.openxmlformats.org/officeDocument/2006/relationships" xmlns:m="http://schemas.openxmlformats.org/officeDocument/2006/math" xmlns:v="urn:schemas-microsoft-com:vml" xmlns:wp14="http://schemas.microsoft.com/office/word/2010/wordprocessingDrawing" xmlns:wp="http://schemas.openxmlformats.org/drawingml/2006/wordprocessingDrawing" xmlns:w10="urn:schemas-microsoft-com:office:word" xmlns:w="http://schemas.openxmlformats.org/wordprocessingml/2006/main" xmlns:w14="http://schemas.microsoft.com/office/word/2010/wordml" xmlns:wpg="http://schemas.microsoft.com/office/word/2010/wordprocessingGroup" xmlns:wpi="http://schemas.microsoft.com/office/word/2010/wordprocessingInk" xmlns:wne="http://schemas.microsoft.com/office/word/2006/wordml" xmlns:wps="http://schemas.microsoft.com/office/word/2010/wordprocessingShape" mc:Ignorable="w14 wp14 mv">
   <w:docDefaults>
     <w:rPrDefault>
       <w:rPr>

</xml_diff>

<commit_message>
continued writing tree part
</commit_message>
<xml_diff>
--- a/Risiko.docx
+++ b/Risiko.docx
@@ -58,7 +58,15 @@
         <w:jc w:val="both"/>
       </w:pPr>
       <w:r>
-        <w:t>The  goal of the game depends on a player’s given mission. The available missions include conquering specific continents, conquering a given number of countries or wiping out a specific enemy. There is also a variant of the game called “Wolrd Domination” which assigns the same mission to all participating players: conquering the whole world by defeating all other players.</w:t>
+        <w:t>The  goal of the game depends on a player’s given mission. The available missions include conquering specific continents, conquering a given number of countries or wiping out a specific enemy. There is also a variant of the game called “</w:t>
+      </w:r>
+      <w:proofErr w:type="spellStart"/>
+      <w:r>
+        <w:t>Wolrd</w:t>
+      </w:r>
+      <w:proofErr w:type="spellEnd"/>
+      <w:r>
+        <w:t xml:space="preserve"> Domination” which assigns the same mission to all participating players: conquering the whole world by defeating all other players.</w:t>
       </w:r>
     </w:p>
     <w:p>
@@ -252,7 +260,15 @@
       </w:pPr>
       <w:r>
         <w:lastRenderedPageBreak/>
-        <w:t>After all countries have been filled with one army the Risk Cards are recollected and mixep up together with two joker cards (cards which contain all three symbols).</w:t>
+        <w:t xml:space="preserve">After all countries have been filled with one army the Risk Cards are recollected and </w:t>
+      </w:r>
+      <w:proofErr w:type="spellStart"/>
+      <w:r>
+        <w:t>mixep</w:t>
+      </w:r>
+      <w:proofErr w:type="spellEnd"/>
+      <w:r>
+        <w:t xml:space="preserve"> up together with two joker cards (cards which contain all three symbols).</w:t>
       </w:r>
     </w:p>
     <w:p>
@@ -1343,12 +1359,14 @@
       <w:r>
         <w:t xml:space="preserve">objects also have their own </w:t>
       </w:r>
+      <w:proofErr w:type="spellStart"/>
       <w:r>
         <w:rPr>
           <w:i/>
         </w:rPr>
         <w:t>ImageLabel</w:t>
       </w:r>
+      <w:proofErr w:type="spellEnd"/>
       <w:r>
         <w:t xml:space="preserve"> object which is used to display the corresponding image file in the correct color and the number of armies.</w:t>
       </w:r>
@@ -1373,7 +1391,33 @@
         <w:t>Player</w:t>
       </w:r>
       <w:r>
-        <w:t xml:space="preserve"> objects that represent the players. The </w:t>
+        <w:t xml:space="preserve"> objects that represent the players</w:t>
+      </w:r>
+      <w:r>
+        <w:t xml:space="preserve"> with each of them knowing their </w:t>
+      </w:r>
+      <w:proofErr w:type="spellStart"/>
+      <w:r>
+        <w:rPr>
+          <w:i/>
+        </w:rPr>
+        <w:t>PlayerColor</w:t>
+      </w:r>
+      <w:proofErr w:type="spellEnd"/>
+      <w:r>
+        <w:t xml:space="preserve"> and the </w:t>
+      </w:r>
+      <w:r>
+        <w:rPr>
+          <w:i/>
+        </w:rPr>
+        <w:t>Country</w:t>
+      </w:r>
+      <w:r>
+        <w:t xml:space="preserve"> objects controlled by them</w:t>
+      </w:r>
+      <w:r>
+        <w:t xml:space="preserve">. The </w:t>
       </w:r>
       <w:r>
         <w:rPr>
@@ -1405,12 +1449,14 @@
       <w:r>
         <w:t xml:space="preserve"> also has up to five </w:t>
       </w:r>
+      <w:proofErr w:type="spellStart"/>
       <w:r>
         <w:rPr>
           <w:i/>
         </w:rPr>
         <w:t>RiskCard</w:t>
       </w:r>
+      <w:proofErr w:type="spellEnd"/>
       <w:r>
         <w:t xml:space="preserve"> objects while the </w:t>
       </w:r>
@@ -1423,12 +1469,14 @@
       <w:r>
         <w:t xml:space="preserve"> has all other </w:t>
       </w:r>
+      <w:proofErr w:type="spellStart"/>
       <w:r>
         <w:rPr>
           <w:i/>
         </w:rPr>
         <w:t>RiskCard</w:t>
       </w:r>
+      <w:proofErr w:type="spellEnd"/>
       <w:r>
         <w:t xml:space="preserve"> objects.</w:t>
       </w:r>
@@ -1437,21 +1485,25 @@
       <w:r>
         <w:t xml:space="preserve">For general parts of the GUI like displaying the game map or configuration interface the class </w:t>
       </w:r>
+      <w:proofErr w:type="spellStart"/>
       <w:r>
         <w:rPr>
           <w:i/>
         </w:rPr>
         <w:t>Gui</w:t>
       </w:r>
+      <w:proofErr w:type="spellEnd"/>
       <w:r>
         <w:t xml:space="preserve"> is used. The </w:t>
       </w:r>
+      <w:proofErr w:type="spellStart"/>
       <w:r>
         <w:rPr>
           <w:i/>
         </w:rPr>
         <w:t>Gui</w:t>
       </w:r>
+      <w:proofErr w:type="spellEnd"/>
       <w:r>
         <w:t xml:space="preserve"> is also controlled by the </w:t>
       </w:r>
@@ -1491,6 +1543,7 @@
         <w:jc w:val="both"/>
       </w:pPr>
       <w:r>
+        <w:lastRenderedPageBreak/>
         <w:t>At first it needs to be decide</w:t>
       </w:r>
       <w:r>
@@ -1606,19 +1659,33 @@
         </w:numPr>
       </w:pPr>
       <w:r>
+        <w:t>Number of own armies</w:t>
+      </w:r>
+    </w:p>
+    <w:p>
+      <w:pPr>
+        <w:numPr>
+          <w:ilvl w:val="0"/>
+          <w:numId w:val="3"/>
+        </w:numPr>
+      </w:pPr>
+      <w:r>
         <w:t>Conquering of whole continents on the path</w:t>
       </w:r>
     </w:p>
     <w:p/>
     <w:p>
       <w:r>
-        <w:t>Also relevant in all cases is the number of attack armies available e.g. if there are sufficient armies to really conquer a whole continent.</w:t>
+        <w:t>Since the last factor is difficult to realize programmatically only the first three shall be considered during implementation</w:t>
+      </w:r>
+      <w:r>
+        <w:t>.</w:t>
       </w:r>
     </w:p>
     <w:p/>
     <w:p>
       <w:r>
-        <w:t>Since the an intelligent agent does not really have a “view” of the map it is necessary to use a data structure that helps the agent find a path. In this case the most useful solution is a tree structure to represent all possible paths.</w:t>
+        <w:t>Since an intelligent agent does not really have a “view” of the map it is necessary to use a data structure that helps the agent find a path. In this case the most useful solution is a tree structure to represent all possible paths.</w:t>
       </w:r>
     </w:p>
     <w:p>
@@ -1631,43 +1698,29 @@
         <w:t xml:space="preserve"> shows an example view of a tree</w:t>
       </w:r>
       <w:r>
-        <w:t xml:space="preserve"> how it is used here. The “root” country is the country from which the player is going to attack. On the first leave level are all direct neighbor countries which are controlled by another player. On the second leave level are all neighbor countries of the ones on the first leave level. These are also controlled by enemy players. This principle continues throughout the whole tree. Countries controlled by the player himself are never added to the tree. All routes from the root country to the leaves in the tree (with no other leaves following them) are each considered a separate path.</w:t>
+        <w:t xml:space="preserve"> how it is used here. The “root” country is the country from which the player is going to attack. On the first leave level are all direct neighbor countries which are controlled by another player. On the second leave level are all neighbor countries of the ones on the first leave level. These are also controlled by enemy players. This principle continues throughout the whole tree. Countries controlled by the player himself are never added to the tree. All routes from the root country to the leaves in the tree (with no other leaves following them) are each considered a separate path</w:t>
+      </w:r>
+      <w:r>
+        <w:t xml:space="preserve"> which means that there are as many paths </w:t>
+      </w:r>
+      <w:r>
+        <w:lastRenderedPageBreak/>
+        <w:t>as there are leaves with no successors</w:t>
+      </w:r>
+      <w:r>
+        <w:t>.</w:t>
       </w:r>
       <w:r>
         <w:t xml:space="preserve"> A country may appear multiple times in the tree but it never appears more than once in a single path.</w:t>
       </w:r>
     </w:p>
     <w:p>
-      <w:fldSimple w:instr=" REF _Ref213740585 ">
-        <w:r>
-          <w:t xml:space="preserve">Figure </w:t>
-        </w:r>
-        <w:r>
-          <w:rPr>
-            <w:noProof/>
-          </w:rPr>
-          <w:t>2</w:t>
-        </w:r>
-      </w:fldSimple>
-      <w:r>
-        <w:t xml:space="preserve"> shows the beginning of the path tree for the country New Guinea. It can be seen that some countries appear multiple times in the tree but never in the same path. Note that in this example all countries except New Guinea do not belong to the player who</w:t>
-      </w:r>
-      <w:bookmarkStart w:id="5" w:name="_GoBack"/>
-      <w:bookmarkEnd w:id="5"/>
-      <w:r>
-        <w:t xml:space="preserve"> is attacking.</w:t>
-      </w:r>
-    </w:p>
-    <w:p>
-      <w:pPr>
-        <w:keepNext/>
-      </w:pPr>
-      <w:r>
-        <w:rPr>
-          <w:noProof/>
-        </w:rPr>
+      <w:pPr>
+        <w:pStyle w:val="Caption"/>
+      </w:pPr>
+      <w:r>
         <w:drawing>
-          <wp:inline distT="0" distB="0" distL="0" distR="0" wp14:anchorId="4B98E38E" wp14:editId="1DA8CF2E">
+          <wp:inline distT="0" distB="0" distL="0" distR="0" wp14:anchorId="6CE5B28F" wp14:editId="66BEFA8F">
             <wp:extent cx="5943600" cy="5943600"/>
             <wp:effectExtent l="0" t="0" r="0" b="0"/>
             <wp:docPr id="2" name="Picture 2"/>
@@ -1708,12 +1761,10 @@
           </wp:inline>
         </w:drawing>
       </w:r>
-    </w:p>
-    <w:p>
-      <w:pPr>
-        <w:pStyle w:val="Caption"/>
-      </w:pPr>
-      <w:bookmarkStart w:id="6" w:name="_Ref213738015"/>
+      <w:bookmarkStart w:id="5" w:name="_Ref213738015"/>
+      <w:r>
+        <w:t xml:space="preserve"> </w:t>
+      </w:r>
       <w:r>
         <w:t xml:space="preserve">Figure </w:t>
       </w:r>
@@ -1725,10 +1776,37 @@
           <w:t>1</w:t>
         </w:r>
       </w:fldSimple>
-      <w:bookmarkEnd w:id="6"/>
+      <w:bookmarkEnd w:id="5"/>
       <w:r>
         <w:t>:  Path Tree</w:t>
       </w:r>
+    </w:p>
+    <w:p>
+      <w:fldSimple w:instr=" REF _Ref213740585 ">
+        <w:r>
+          <w:t xml:space="preserve">Figure </w:t>
+        </w:r>
+        <w:r>
+          <w:rPr>
+            <w:noProof/>
+          </w:rPr>
+          <w:t>2</w:t>
+        </w:r>
+      </w:fldSimple>
+      <w:r>
+        <w:t xml:space="preserve"> shows the beginning of the path tree for the country New Guinea. It can be seen that some countries appear multiple times in the tree but never in the same path. Note that in this example all countries except New Guinea do not belong to the player who is attacking.</w:t>
+      </w:r>
+    </w:p>
+    <w:p/>
+    <w:p>
+      <w:r>
+        <w:t xml:space="preserve"> </w:t>
+      </w:r>
+    </w:p>
+    <w:p>
+      <w:pPr>
+        <w:keepNext/>
+      </w:pPr>
     </w:p>
     <w:p>
       <w:pPr>
@@ -1738,7 +1816,6 @@
         <w:rPr>
           <w:noProof/>
         </w:rPr>
-        <w:lastRenderedPageBreak/>
         <w:drawing>
           <wp:inline distT="0" distB="0" distL="0" distR="0" wp14:anchorId="68A15DF3" wp14:editId="797811E7">
             <wp:extent cx="5943600" cy="5943600"/>
@@ -1786,7 +1863,7 @@
       <w:pPr>
         <w:pStyle w:val="Caption"/>
       </w:pPr>
-      <w:bookmarkStart w:id="7" w:name="_Ref213740585"/>
+      <w:bookmarkStart w:id="6" w:name="_Ref213740585"/>
       <w:r>
         <w:t xml:space="preserve">Figure </w:t>
       </w:r>
@@ -1798,9 +1875,294 @@
           <w:t>2</w:t>
         </w:r>
       </w:fldSimple>
-      <w:bookmarkEnd w:id="7"/>
+      <w:bookmarkEnd w:id="6"/>
       <w:r>
         <w:t>:  Example Tree for New Guinea</w:t>
+      </w:r>
+    </w:p>
+    <w:p>
+      <w:r>
+        <w:rPr>
+          <w:noProof/>
+        </w:rPr>
+        <w:pict w14:anchorId="1AD72DA2">
+          <v:shapetype id="_x0000_t202" coordsize="21600,21600" o:spt="202" path="m0,0l0,21600,21600,21600,21600,0xe">
+            <v:stroke joinstyle="miter"/>
+            <v:path gradientshapeok="t" o:connecttype="rect"/>
+          </v:shapetype>
+          <v:shape id="_x0000_s1026" type="#_x0000_t202" style="position:absolute;margin-left:-10.8pt;margin-top:53.2pt;width:489.2pt;height:126pt;z-index:251658240;mso-wrap-edited:f" wrapcoords="0 0 21600 0 21600 21600 0 21600 0 0" filled="f" strokecolor="black [3213]">
+            <v:fill o:detectmouseclick="t"/>
+            <v:textbox inset=",7.2pt,,7.2pt">
+              <w:txbxContent>
+                <w:p>
+                  <w:pPr>
+                    <w:rPr>
+                      <w:rFonts w:ascii="Monaco" w:hAnsi="Monaco"/>
+                      <w:sz w:val="20"/>
+                      <w:szCs w:val="20"/>
+                    </w:rPr>
+                  </w:pPr>
+                  <w:r>
+                    <w:rPr>
+                      <w:rFonts w:ascii="Monaco" w:hAnsi="Monaco"/>
+                      <w:sz w:val="20"/>
+                      <w:szCs w:val="20"/>
+                    </w:rPr>
+                    <w:t>for (e</w:t>
+                  </w:r>
+                  <w:r>
+                    <w:rPr>
+                      <w:rFonts w:ascii="Monaco" w:hAnsi="Monaco"/>
+                      <w:sz w:val="20"/>
+                      <w:szCs w:val="20"/>
+                    </w:rPr>
+                    <w:t xml:space="preserve">ach Country c in Player </w:t>
+                  </w:r>
+                  <w:proofErr w:type="spellStart"/>
+                  <w:r>
+                    <w:rPr>
+                      <w:rFonts w:ascii="Monaco" w:hAnsi="Monaco"/>
+                      <w:sz w:val="20"/>
+                      <w:szCs w:val="20"/>
+                    </w:rPr>
+                    <w:t>ControlledCountryL</w:t>
+                  </w:r>
+                  <w:r>
+                    <w:rPr>
+                      <w:rFonts w:ascii="Monaco" w:hAnsi="Monaco"/>
+                      <w:sz w:val="20"/>
+                      <w:szCs w:val="20"/>
+                    </w:rPr>
+                    <w:t>ist</w:t>
+                  </w:r>
+                  <w:proofErr w:type="spellEnd"/>
+                  <w:r>
+                    <w:rPr>
+                      <w:rFonts w:ascii="Monaco" w:hAnsi="Monaco"/>
+                      <w:sz w:val="20"/>
+                      <w:szCs w:val="20"/>
+                    </w:rPr>
+                    <w:t>) {</w:t>
+                  </w:r>
+                </w:p>
+                <w:p>
+                  <w:pPr>
+                    <w:rPr>
+                      <w:rFonts w:ascii="Monaco" w:hAnsi="Monaco"/>
+                      <w:sz w:val="20"/>
+                      <w:szCs w:val="20"/>
+                    </w:rPr>
+                  </w:pPr>
+                  <w:r>
+                    <w:rPr>
+                      <w:rFonts w:ascii="Monaco" w:hAnsi="Monaco"/>
+                      <w:sz w:val="20"/>
+                      <w:szCs w:val="20"/>
+                    </w:rPr>
+                    <w:tab/>
+                  </w:r>
+                  <w:r>
+                    <w:rPr>
+                      <w:rFonts w:ascii="Monaco" w:hAnsi="Monaco"/>
+                      <w:sz w:val="20"/>
+                      <w:szCs w:val="20"/>
+                    </w:rPr>
+                    <w:t xml:space="preserve">for (each Country d in c </w:t>
+                  </w:r>
+                  <w:proofErr w:type="spellStart"/>
+                  <w:r>
+                    <w:rPr>
+                      <w:rFonts w:ascii="Monaco" w:hAnsi="Monaco"/>
+                      <w:sz w:val="20"/>
+                      <w:szCs w:val="20"/>
+                    </w:rPr>
+                    <w:t>neighborList</w:t>
+                  </w:r>
+                  <w:proofErr w:type="spellEnd"/>
+                  <w:r>
+                    <w:rPr>
+                      <w:rFonts w:ascii="Monaco" w:hAnsi="Monaco"/>
+                      <w:sz w:val="20"/>
+                      <w:szCs w:val="20"/>
+                    </w:rPr>
+                    <w:t>) {</w:t>
+                  </w:r>
+                </w:p>
+                <w:p>
+                  <w:pPr>
+                    <w:rPr>
+                      <w:rFonts w:ascii="Monaco" w:hAnsi="Monaco"/>
+                      <w:sz w:val="20"/>
+                      <w:szCs w:val="20"/>
+                    </w:rPr>
+                  </w:pPr>
+                  <w:r>
+                    <w:rPr>
+                      <w:rFonts w:ascii="Monaco" w:hAnsi="Monaco"/>
+                      <w:sz w:val="20"/>
+                      <w:szCs w:val="20"/>
+                    </w:rPr>
+                    <w:tab/>
+                  </w:r>
+                  <w:r>
+                    <w:rPr>
+                      <w:rFonts w:ascii="Monaco" w:hAnsi="Monaco"/>
+                      <w:sz w:val="20"/>
+                      <w:szCs w:val="20"/>
+                    </w:rPr>
+                    <w:tab/>
+                    <w:t xml:space="preserve">if (d </w:t>
+                  </w:r>
+                  <w:proofErr w:type="spellStart"/>
+                  <w:r>
+                    <w:rPr>
+                      <w:rFonts w:ascii="Monaco" w:hAnsi="Monaco"/>
+                      <w:sz w:val="20"/>
+                      <w:szCs w:val="20"/>
+                    </w:rPr>
+                    <w:t>isControlledByOtherPlayer</w:t>
+                  </w:r>
+                  <w:proofErr w:type="spellEnd"/>
+                  <w:r>
+                    <w:rPr>
+                      <w:rFonts w:ascii="Monaco" w:hAnsi="Monaco"/>
+                      <w:sz w:val="20"/>
+                      <w:szCs w:val="20"/>
+                    </w:rPr>
+                    <w:t>) {</w:t>
+                  </w:r>
+                </w:p>
+                <w:p>
+                  <w:pPr>
+                    <w:rPr>
+                      <w:rFonts w:ascii="Monaco" w:hAnsi="Monaco"/>
+                      <w:sz w:val="20"/>
+                      <w:szCs w:val="20"/>
+                    </w:rPr>
+                  </w:pPr>
+                  <w:r>
+                    <w:rPr>
+                      <w:rFonts w:ascii="Monaco" w:hAnsi="Monaco"/>
+                      <w:sz w:val="20"/>
+                      <w:szCs w:val="20"/>
+                    </w:rPr>
+                    <w:tab/>
+                  </w:r>
+                  <w:r>
+                    <w:rPr>
+                      <w:rFonts w:ascii="Monaco" w:hAnsi="Monaco"/>
+                      <w:sz w:val="20"/>
+                      <w:szCs w:val="20"/>
+                    </w:rPr>
+                    <w:tab/>
+                  </w:r>
+                  <w:r>
+                    <w:rPr>
+                      <w:rFonts w:ascii="Monaco" w:hAnsi="Monaco"/>
+                      <w:sz w:val="20"/>
+                      <w:szCs w:val="20"/>
+                    </w:rPr>
+                    <w:tab/>
+                  </w:r>
+                  <w:proofErr w:type="spellStart"/>
+                  <w:r>
+                    <w:rPr>
+                      <w:rFonts w:ascii="Monaco" w:hAnsi="Monaco"/>
+                      <w:sz w:val="20"/>
+                      <w:szCs w:val="20"/>
+                    </w:rPr>
+                    <w:t>buildPathTree</w:t>
+                  </w:r>
+                  <w:proofErr w:type="spellEnd"/>
+                  <w:r>
+                    <w:rPr>
+                      <w:rFonts w:ascii="Monaco" w:hAnsi="Monaco"/>
+                      <w:sz w:val="20"/>
+                      <w:szCs w:val="20"/>
+                    </w:rPr>
+                    <w:t>(d)</w:t>
+                  </w:r>
+                </w:p>
+                <w:p>
+                  <w:pPr>
+                    <w:rPr>
+                      <w:rFonts w:ascii="Monaco" w:hAnsi="Monaco"/>
+                      <w:sz w:val="20"/>
+                      <w:szCs w:val="20"/>
+                    </w:rPr>
+                  </w:pPr>
+                  <w:r>
+                    <w:rPr>
+                      <w:rFonts w:ascii="Monaco" w:hAnsi="Monaco"/>
+                      <w:sz w:val="20"/>
+                      <w:szCs w:val="20"/>
+                    </w:rPr>
+                    <w:tab/>
+                  </w:r>
+                  <w:r>
+                    <w:rPr>
+                      <w:rFonts w:ascii="Monaco" w:hAnsi="Monaco"/>
+                      <w:sz w:val="20"/>
+                      <w:szCs w:val="20"/>
+                    </w:rPr>
+                    <w:tab/>
+                    <w:t>}</w:t>
+                  </w:r>
+                </w:p>
+                <w:p>
+                  <w:pPr>
+                    <w:rPr>
+                      <w:rFonts w:ascii="Monaco" w:hAnsi="Monaco"/>
+                      <w:sz w:val="20"/>
+                      <w:szCs w:val="20"/>
+                    </w:rPr>
+                  </w:pPr>
+                  <w:r>
+                    <w:rPr>
+                      <w:rFonts w:ascii="Monaco" w:hAnsi="Monaco"/>
+                      <w:sz w:val="20"/>
+                      <w:szCs w:val="20"/>
+                    </w:rPr>
+                    <w:tab/>
+                    <w:t>}</w:t>
+                  </w:r>
+                </w:p>
+                <w:p>
+                  <w:pPr>
+                    <w:rPr>
+                      <w:rFonts w:ascii="Monaco" w:hAnsi="Monaco"/>
+                      <w:sz w:val="20"/>
+                      <w:szCs w:val="20"/>
+                    </w:rPr>
+                  </w:pPr>
+                  <w:r>
+                    <w:rPr>
+                      <w:rFonts w:ascii="Monaco" w:hAnsi="Monaco"/>
+                      <w:sz w:val="20"/>
+                      <w:szCs w:val="20"/>
+                    </w:rPr>
+                    <w:t>}</w:t>
+                  </w:r>
+                </w:p>
+              </w:txbxContent>
+            </v:textbox>
+            <w10:wrap type="tight"/>
+          </v:shape>
+        </w:pict>
+      </w:r>
+      <w:r>
+        <w:t xml:space="preserve">At the beginning of its turn the agent builds up such a tree for each country controlled by it that has neighbor countries controlled by other players. It will also remember how many armies it </w:t>
+      </w:r>
+      <w:bookmarkStart w:id="7" w:name="_GoBack"/>
+      <w:r>
+        <w:t>has to defeat on each path.</w:t>
+      </w:r>
+    </w:p>
+    <w:bookmarkEnd w:id="7"/>
+    <w:p>
+      <w:r>
+        <w:lastRenderedPageBreak/>
+        <w:t xml:space="preserve">After all trees have been built the agent compares the available paths and decides which one it will take based on the possible number of countries to conquer with the available armies while also considering the number of enemy armies and the  </w:t>
       </w:r>
     </w:p>
     <w:sectPr>

</xml_diff>

<commit_message>
finished first version of pseudo code
</commit_message>
<xml_diff>
--- a/Risiko.docx
+++ b/Risiko.docx
@@ -6,8 +6,6 @@
       <w:pPr>
         <w:pStyle w:val="Title"/>
       </w:pPr>
-      <w:bookmarkStart w:id="0" w:name="h.92ll82qodxl1"/>
-      <w:bookmarkEnd w:id="0"/>
       <w:r>
         <w:t>An intelligent Agent for the board game Risk</w:t>
       </w:r>
@@ -109,8 +107,8 @@
         </w:pBdr>
         <w:jc w:val="both"/>
       </w:pPr>
-      <w:bookmarkStart w:id="1" w:name="h.4xv6zccuf9di"/>
-      <w:bookmarkEnd w:id="1"/>
+      <w:bookmarkStart w:id="0" w:name="h.4xv6zccuf9di"/>
+      <w:bookmarkEnd w:id="0"/>
       <w:r>
         <w:t>Rules</w:t>
       </w:r>
@@ -128,8 +126,8 @@
         </w:pBdr>
         <w:jc w:val="both"/>
       </w:pPr>
-      <w:bookmarkStart w:id="2" w:name="h.d1r790y4ncol"/>
-      <w:bookmarkEnd w:id="2"/>
+      <w:bookmarkStart w:id="1" w:name="h.d1r790y4ncol"/>
+      <w:bookmarkEnd w:id="1"/>
       <w:r>
         <w:t>Preparations</w:t>
       </w:r>
@@ -339,8 +337,8 @@
         </w:pBdr>
         <w:jc w:val="both"/>
       </w:pPr>
-      <w:bookmarkStart w:id="3" w:name="h.puo1egdrtbl6"/>
-      <w:bookmarkEnd w:id="3"/>
+      <w:bookmarkStart w:id="2" w:name="h.puo1egdrtbl6"/>
+      <w:bookmarkEnd w:id="2"/>
       <w:r>
         <w:t>Game Play</w:t>
       </w:r>
@@ -443,8 +441,8 @@
         </w:pBdr>
         <w:jc w:val="both"/>
       </w:pPr>
-      <w:bookmarkStart w:id="4" w:name="h.yivmim6rsjdc"/>
-      <w:bookmarkEnd w:id="4"/>
+      <w:bookmarkStart w:id="3" w:name="h.yivmim6rsjdc"/>
+      <w:bookmarkEnd w:id="3"/>
       <w:r>
         <w:t>1. Phase</w:t>
       </w:r>
@@ -1691,6 +1689,9 @@
         <w:pStyle w:val="Caption"/>
       </w:pPr>
       <w:r>
+        <w:rPr>
+          <w:noProof/>
+        </w:rPr>
         <w:drawing>
           <wp:inline distT="0" distB="0" distL="0" distR="0" wp14:anchorId="6CE5B28F" wp14:editId="66BEFA8F">
             <wp:extent cx="5943600" cy="5943600"/>
@@ -1733,7 +1734,7 @@
           </wp:inline>
         </w:drawing>
       </w:r>
-      <w:bookmarkStart w:id="5" w:name="_Ref213738015"/>
+      <w:bookmarkStart w:id="4" w:name="_Ref213738015"/>
       <w:r>
         <w:t xml:space="preserve"> </w:t>
       </w:r>
@@ -1748,7 +1749,7 @@
           <w:t>1</w:t>
         </w:r>
       </w:fldSimple>
-      <w:bookmarkEnd w:id="5"/>
+      <w:bookmarkEnd w:id="4"/>
       <w:r>
         <w:t>:  Path Tree</w:t>
       </w:r>
@@ -1835,7 +1836,7 @@
       <w:pPr>
         <w:pStyle w:val="Caption"/>
       </w:pPr>
-      <w:bookmarkStart w:id="6" w:name="_Ref213740585"/>
+      <w:bookmarkStart w:id="5" w:name="_Ref213740585"/>
       <w:r>
         <w:t xml:space="preserve">Figure </w:t>
       </w:r>
@@ -1847,7 +1848,7 @@
           <w:t>2</w:t>
         </w:r>
       </w:fldSimple>
-      <w:bookmarkEnd w:id="6"/>
+      <w:bookmarkEnd w:id="5"/>
       <w:r>
         <w:t>:  Example Tree for New Guinea</w:t>
       </w:r>
@@ -1868,22 +1869,17 @@
       <w:r>
         <w:t xml:space="preserve"> available for the attack e.g. with 10 attack armies the agent can conquer a maximum of 10 countries (assuming that no army is lost in battle). Trees will only be build up to this limit to avoid unnecessary path calculations.</w:t>
       </w:r>
-      <w:bookmarkStart w:id="7" w:name="_GoBack"/>
-      <w:bookmarkEnd w:id="7"/>
-    </w:p>
-    <w:p>
-      <w:r>
-        <w:rPr>
-          <w:noProof/>
-        </w:rPr>
-      </w:r>
+    </w:p>
+    <w:bookmarkStart w:id="6" w:name="h.92ll82qodxl1"/>
+    <w:bookmarkEnd w:id="6"/>
+    <w:p>
       <w:r>
         <w:pict w14:anchorId="730CB85F">
           <v:shapetype id="_x0000_t202" coordsize="21600,21600" o:spt="202" path="m0,0l0,21600,21600,21600,21600,0xe">
             <v:stroke joinstyle="miter"/>
             <v:path gradientshapeok="t" o:connecttype="rect"/>
           </v:shapetype>
-          <v:shape id="_x0000_s1028" type="#_x0000_t202" style="width:489.2pt;height:126pt;mso-wrap-edited:f;mso-left-percent:-10001;mso-top-percent:-10001;mso-position-horizontal:absolute;mso-position-horizontal-relative:char;mso-position-vertical:absolute;mso-position-vertical-relative:line;mso-left-percent:-10001;mso-top-percent:-10001" wrapcoords="0 0 21600 0 21600 21600 0 21600 0 0" filled="f" strokecolor="black [3213]">
+          <v:shape id="_x0000_s1028" type="#_x0000_t202" style="width:489.2pt;height:126pt;mso-wrap-edited:f;mso-left-percent:-10001;mso-top-percent:-10001;mso-position-horizontal:absolute;mso-position-horizontal-relative:char;mso-position-vertical:absolute;mso-position-vertical-relative:line;mso-left-percent:-10001;mso-top-percent:-10001" wrapcoords="0 0 21600 0 21600 21600 0 21600 0 0" fillcolor="#f2f2f2 [3052]" strokecolor="black [3213]">
             <v:fill o:detectmouseclick="t"/>
             <v:textbox inset=",7.2pt,,7.2pt">
               <w:txbxContent>
@@ -1985,7 +1981,7 @@
                       <w:szCs w:val="20"/>
                     </w:rPr>
                     <w:tab/>
-                    <w:t>PathTree t = buildPathTree(c);</w:t>
+                    <w:t>PathTree t = buildPathTree(c, numberOfArmies);</w:t>
                   </w:r>
                 </w:p>
                 <w:p>
@@ -2059,13 +2055,8 @@
     </w:p>
     <w:p>
       <w:r>
-        <w:rPr>
-          <w:noProof/>
-        </w:rPr>
-      </w:r>
-      <w:r>
         <w:pict w14:anchorId="1AD72DA2">
-          <v:shape id="_x0000_s1027" type="#_x0000_t202" style="width:489.2pt;height:126pt;mso-wrap-edited:f;mso-left-percent:-10001;mso-top-percent:-10001;mso-position-horizontal:absolute;mso-position-horizontal-relative:char;mso-position-vertical:absolute;mso-position-vertical-relative:line;mso-left-percent:-10001;mso-top-percent:-10001" wrapcoords="0 0 21600 0 21600 21600 0 21600 0 0" filled="f" strokecolor="black [3213]">
+          <v:shape id="_x0000_s1027" type="#_x0000_t202" style="width:489.2pt;height:266.7pt;mso-wrap-edited:f;mso-left-percent:-10001;mso-top-percent:-10001;mso-position-horizontal:absolute;mso-position-horizontal-relative:char;mso-position-vertical:absolute;mso-position-vertical-relative:line;mso-left-percent:-10001;mso-top-percent:-10001" wrapcoords="0 0 21600 0 21600 21600 0 21600 0 0" fillcolor="#f2f2f2 [3052]" strokecolor="black [3213]">
             <v:fill o:detectmouseclick="t"/>
             <v:textbox style="mso-next-textbox:#_x0000_s1027" inset=",7.2pt,,7.2pt">
               <w:txbxContent>
@@ -2083,7 +2074,7 @@
                       <w:sz w:val="20"/>
                       <w:szCs w:val="20"/>
                     </w:rPr>
-                    <w:t>List&lt;PathTree&gt; pathTreeList = new List&lt;PathTree&gt;();</w:t>
+                    <w:t>List&lt;Country&gt; alreadyInTree = new List&lt;Country&gt;();</w:t>
                   </w:r>
                 </w:p>
                 <w:p>
@@ -2100,23 +2091,7 @@
                       <w:sz w:val="20"/>
                       <w:szCs w:val="20"/>
                     </w:rPr>
-                    <w:t>for (e</w:t>
-                  </w:r>
-                  <w:r>
-                    <w:rPr>
-                      <w:rFonts w:ascii="Monaco" w:hAnsi="Monaco"/>
-                      <w:sz w:val="20"/>
-                      <w:szCs w:val="20"/>
-                    </w:rPr>
-                    <w:t>ach Country c in Player ControlledCountryL</w:t>
-                  </w:r>
-                  <w:r>
-                    <w:rPr>
-                      <w:rFonts w:ascii="Monaco" w:hAnsi="Monaco"/>
-                      <w:sz w:val="20"/>
-                      <w:szCs w:val="20"/>
-                    </w:rPr>
-                    <w:t>ist) {</w:t>
+                    <w:t>function PathTree buildPathTree(Country c, int maximumLength) {</w:t>
                   </w:r>
                 </w:p>
                 <w:p>
@@ -2134,14 +2109,7 @@
                       <w:szCs w:val="20"/>
                     </w:rPr>
                     <w:tab/>
-                  </w:r>
-                  <w:r>
-                    <w:rPr>
-                      <w:rFonts w:ascii="Monaco" w:hAnsi="Monaco"/>
-                      <w:sz w:val="20"/>
-                      <w:szCs w:val="20"/>
-                    </w:rPr>
-                    <w:t>if (c.hasEnemyControlledNeighbor()) {</w:t>
+                    <w:t>PathTree x = new PathTree();</w:t>
                   </w:r>
                 </w:p>
                 <w:p>
@@ -2166,8 +2134,23 @@
                       <w:sz w:val="20"/>
                       <w:szCs w:val="20"/>
                     </w:rPr>
-                    <w:tab/>
-                    <w:t>PathTree t = buildPathTree(c);</w:t>
+                    <w:t>int</w:t>
+                  </w:r>
+                  <w:r>
+                    <w:rPr>
+                      <w:rFonts w:ascii="Monaco" w:hAnsi="Monaco"/>
+                      <w:sz w:val="20"/>
+                      <w:szCs w:val="20"/>
+                    </w:rPr>
+                    <w:t xml:space="preserve"> </w:t>
+                  </w:r>
+                  <w:r>
+                    <w:rPr>
+                      <w:rFonts w:ascii="Monaco" w:hAnsi="Monaco"/>
+                      <w:sz w:val="20"/>
+                      <w:szCs w:val="20"/>
+                    </w:rPr>
+                    <w:t>i = 0;</w:t>
                   </w:r>
                 </w:p>
                 <w:p>
@@ -2185,15 +2168,7 @@
                       <w:szCs w:val="20"/>
                     </w:rPr>
                     <w:tab/>
-                  </w:r>
-                  <w:r>
-                    <w:rPr>
-                      <w:rFonts w:ascii="Monaco" w:hAnsi="Monaco"/>
-                      <w:sz w:val="20"/>
-                      <w:szCs w:val="20"/>
-                    </w:rPr>
-                    <w:tab/>
-                    <w:t>pathTreeList.add(t);</w:t>
+                    <w:t>for (each Country t in c.neighbors) {</w:t>
                   </w:r>
                 </w:p>
                 <w:p>
@@ -2211,7 +2186,272 @@
                       <w:szCs w:val="20"/>
                     </w:rPr>
                     <w:tab/>
+                  </w:r>
+                  <w:r>
+                    <w:rPr>
+                      <w:rFonts w:ascii="Monaco" w:hAnsi="Monaco"/>
+                      <w:sz w:val="20"/>
+                      <w:szCs w:val="20"/>
+                    </w:rPr>
+                    <w:tab/>
+                    <w:t>if (</w:t>
+                  </w:r>
+                  <w:r>
+                    <w:rPr>
+                      <w:rFonts w:ascii="Monaco" w:hAnsi="Monaco"/>
+                      <w:sz w:val="20"/>
+                      <w:szCs w:val="20"/>
+                    </w:rPr>
+                    <w:t>i == maximumLength) {</w:t>
+                  </w:r>
+                </w:p>
+                <w:p>
+                  <w:pPr>
+                    <w:rPr>
+                      <w:rFonts w:ascii="Monaco" w:hAnsi="Monaco"/>
+                      <w:sz w:val="20"/>
+                      <w:szCs w:val="20"/>
+                    </w:rPr>
+                  </w:pPr>
+                  <w:r>
+                    <w:rPr>
+                      <w:rFonts w:ascii="Monaco" w:hAnsi="Monaco"/>
+                      <w:sz w:val="20"/>
+                      <w:szCs w:val="20"/>
+                    </w:rPr>
+                    <w:tab/>
+                  </w:r>
+                  <w:r>
+                    <w:rPr>
+                      <w:rFonts w:ascii="Monaco" w:hAnsi="Monaco"/>
+                      <w:sz w:val="20"/>
+                      <w:szCs w:val="20"/>
+                    </w:rPr>
+                    <w:tab/>
+                  </w:r>
+                  <w:r>
+                    <w:rPr>
+                      <w:rFonts w:ascii="Monaco" w:hAnsi="Monaco"/>
+                      <w:sz w:val="20"/>
+                      <w:szCs w:val="20"/>
+                    </w:rPr>
+                    <w:tab/>
+                    <w:t>return x;</w:t>
+                  </w:r>
+                </w:p>
+                <w:p>
+                  <w:pPr>
+                    <w:rPr>
+                      <w:rFonts w:ascii="Monaco" w:hAnsi="Monaco"/>
+                      <w:sz w:val="20"/>
+                      <w:szCs w:val="20"/>
+                    </w:rPr>
+                  </w:pPr>
+                  <w:r>
+                    <w:rPr>
+                      <w:rFonts w:ascii="Monaco" w:hAnsi="Monaco"/>
+                      <w:sz w:val="20"/>
+                      <w:szCs w:val="20"/>
+                    </w:rPr>
+                    <w:tab/>
+                  </w:r>
+                  <w:r>
+                    <w:rPr>
+                      <w:rFonts w:ascii="Monaco" w:hAnsi="Monaco"/>
+                      <w:sz w:val="20"/>
+                      <w:szCs w:val="20"/>
+                    </w:rPr>
+                    <w:tab/>
+                    <w:t>if (t.isControlledByOtherPlayer() &amp;&amp; !alreadyInTree.contains(t)) {</w:t>
+                  </w:r>
+                </w:p>
+                <w:p>
+                  <w:pPr>
+                    <w:rPr>
+                      <w:rFonts w:ascii="Monaco" w:hAnsi="Monaco"/>
+                      <w:sz w:val="20"/>
+                      <w:szCs w:val="20"/>
+                    </w:rPr>
+                  </w:pPr>
+                  <w:r>
+                    <w:rPr>
+                      <w:rFonts w:ascii="Monaco" w:hAnsi="Monaco"/>
+                      <w:sz w:val="20"/>
+                      <w:szCs w:val="20"/>
+                    </w:rPr>
+                    <w:tab/>
+                  </w:r>
+                  <w:r>
+                    <w:rPr>
+                      <w:rFonts w:ascii="Monaco" w:hAnsi="Monaco"/>
+                      <w:sz w:val="20"/>
+                      <w:szCs w:val="20"/>
+                    </w:rPr>
+                    <w:tab/>
+                  </w:r>
+                  <w:r>
+                    <w:rPr>
+                      <w:rFonts w:ascii="Monaco" w:hAnsi="Monaco"/>
+                      <w:sz w:val="20"/>
+                      <w:szCs w:val="20"/>
+                    </w:rPr>
+                    <w:tab/>
+                    <w:t>alreadyInTree.add(t);</w:t>
+                  </w:r>
+                </w:p>
+                <w:p>
+                  <w:pPr>
+                    <w:rPr>
+                      <w:rFonts w:ascii="Monaco" w:hAnsi="Monaco"/>
+                      <w:sz w:val="20"/>
+                      <w:szCs w:val="20"/>
+                    </w:rPr>
+                  </w:pPr>
+                  <w:r>
+                    <w:rPr>
+                      <w:rFonts w:ascii="Monaco" w:hAnsi="Monaco"/>
+                      <w:sz w:val="20"/>
+                      <w:szCs w:val="20"/>
+                    </w:rPr>
+                    <w:tab/>
+                  </w:r>
+                  <w:r>
+                    <w:rPr>
+                      <w:rFonts w:ascii="Monaco" w:hAnsi="Monaco"/>
+                      <w:sz w:val="20"/>
+                      <w:szCs w:val="20"/>
+                    </w:rPr>
+                    <w:tab/>
+                  </w:r>
+                  <w:r>
+                    <w:rPr>
+                      <w:rFonts w:ascii="Monaco" w:hAnsi="Monaco"/>
+                      <w:sz w:val="20"/>
+                      <w:szCs w:val="20"/>
+                    </w:rPr>
+                    <w:tab/>
+                    <w:t>x.addSuccessor(buildPathTree(t));</w:t>
+                  </w:r>
+                </w:p>
+                <w:p>
+                  <w:pPr>
+                    <w:rPr>
+                      <w:rFonts w:ascii="Monaco" w:hAnsi="Monaco"/>
+                      <w:sz w:val="20"/>
+                      <w:szCs w:val="20"/>
+                    </w:rPr>
+                  </w:pPr>
+                  <w:r>
+                    <w:rPr>
+                      <w:rFonts w:ascii="Monaco" w:hAnsi="Monaco"/>
+                      <w:sz w:val="20"/>
+                      <w:szCs w:val="20"/>
+                    </w:rPr>
+                    <w:tab/>
+                  </w:r>
+                  <w:r>
+                    <w:rPr>
+                      <w:rFonts w:ascii="Monaco" w:hAnsi="Monaco"/>
+                      <w:sz w:val="20"/>
+                      <w:szCs w:val="20"/>
+                    </w:rPr>
+                    <w:tab/>
+                  </w:r>
+                  <w:r>
+                    <w:rPr>
+                      <w:rFonts w:ascii="Monaco" w:hAnsi="Monaco"/>
+                      <w:sz w:val="20"/>
+                      <w:szCs w:val="20"/>
+                    </w:rPr>
+                    <w:tab/>
+                  </w:r>
+                  <w:r>
+                    <w:rPr>
+                      <w:rFonts w:ascii="Monaco" w:hAnsi="Monaco"/>
+                      <w:sz w:val="20"/>
+                      <w:szCs w:val="20"/>
+                    </w:rPr>
+                    <w:t>i++;</w:t>
+                  </w:r>
+                </w:p>
+                <w:p>
+                  <w:pPr>
+                    <w:rPr>
+                      <w:rFonts w:ascii="Monaco" w:hAnsi="Monaco"/>
+                      <w:sz w:val="20"/>
+                      <w:szCs w:val="20"/>
+                    </w:rPr>
+                  </w:pPr>
+                  <w:r>
+                    <w:rPr>
+                      <w:rFonts w:ascii="Monaco" w:hAnsi="Monaco"/>
+                      <w:sz w:val="20"/>
+                      <w:szCs w:val="20"/>
+                    </w:rPr>
+                    <w:tab/>
+                  </w:r>
+                  <w:r>
+                    <w:rPr>
+                      <w:rFonts w:ascii="Monaco" w:hAnsi="Monaco"/>
+                      <w:sz w:val="20"/>
+                      <w:szCs w:val="20"/>
+                    </w:rPr>
+                    <w:tab/>
                     <w:t>}</w:t>
+                  </w:r>
+                </w:p>
+                <w:p>
+                  <w:pPr>
+                    <w:rPr>
+                      <w:rFonts w:ascii="Monaco" w:hAnsi="Monaco"/>
+                      <w:sz w:val="20"/>
+                      <w:szCs w:val="20"/>
+                    </w:rPr>
+                  </w:pPr>
+                  <w:r>
+                    <w:rPr>
+                      <w:rFonts w:ascii="Monaco" w:hAnsi="Monaco"/>
+                      <w:sz w:val="20"/>
+                      <w:szCs w:val="20"/>
+                    </w:rPr>
+                    <w:tab/>
+                    <w:t>}</w:t>
+                  </w:r>
+                </w:p>
+                <w:p>
+                  <w:pPr>
+                    <w:rPr>
+                      <w:rFonts w:ascii="Monaco" w:hAnsi="Monaco"/>
+                      <w:sz w:val="20"/>
+                      <w:szCs w:val="20"/>
+                    </w:rPr>
+                  </w:pPr>
+                  <w:r>
+                    <w:rPr>
+                      <w:rFonts w:ascii="Monaco" w:hAnsi="Monaco"/>
+                      <w:sz w:val="20"/>
+                      <w:szCs w:val="20"/>
+                    </w:rPr>
+                    <w:tab/>
+                    <w:t>return x;</w:t>
+                  </w:r>
+                  <w:bookmarkStart w:id="7" w:name="_GoBack"/>
+                  <w:bookmarkEnd w:id="7"/>
+                  <w:r>
+                    <w:rPr>
+                      <w:rFonts w:ascii="Monaco" w:hAnsi="Monaco"/>
+                      <w:sz w:val="20"/>
+                      <w:szCs w:val="20"/>
+                    </w:rPr>
+                    <w:tab/>
+                  </w:r>
+                  <w:r>
+                    <w:rPr>
+                      <w:rFonts w:ascii="Monaco" w:hAnsi="Monaco"/>
+                      <w:sz w:val="20"/>
+                      <w:szCs w:val="20"/>
+                    </w:rPr>
+                    <w:tab/>
                   </w:r>
                 </w:p>
                 <w:p>

</xml_diff>

<commit_message>
completed main game loop, trees and paths still not finished, nearly finished document
</commit_message>
<xml_diff>
--- a/Risiko.docx
+++ b/Risiko.docx
@@ -56,7 +56,15 @@
         <w:jc w:val="both"/>
       </w:pPr>
       <w:r>
-        <w:t>The  goal of the game depends on a player’s given mission. The available missions include conquering specific continents, conquering a given number of countries or wiping out a specific enemy. There is also a variant of the game called “Wolrd Domination” which assigns the same mission to all participating players: conquering the whole world by defeating all other players.</w:t>
+        <w:t>The  goal of the game depends on a player’s given mission. The available missions include conquering specific continents, conquering a given number of countries or wiping out a specific enemy. There is also a variant of the game called “</w:t>
+      </w:r>
+      <w:proofErr w:type="spellStart"/>
+      <w:r>
+        <w:t>Wolrd</w:t>
+      </w:r>
+      <w:proofErr w:type="spellEnd"/>
+      <w:r>
+        <w:t xml:space="preserve"> Domination” which assigns the same mission to all participating players: conquering the whole world by defeating all other players.</w:t>
       </w:r>
     </w:p>
     <w:p>
@@ -250,7 +258,15 @@
       </w:pPr>
       <w:r>
         <w:lastRenderedPageBreak/>
-        <w:t>After all countries have been filled with one army the Risk Cards are recollected and mixep up together with two joker cards (cards which contain all three symbols).</w:t>
+        <w:t xml:space="preserve">After all countries have been filled with one army the Risk Cards are recollected and </w:t>
+      </w:r>
+      <w:proofErr w:type="spellStart"/>
+      <w:r>
+        <w:t>mixep</w:t>
+      </w:r>
+      <w:proofErr w:type="spellEnd"/>
+      <w:r>
+        <w:t xml:space="preserve"> up together with two joker cards (cards which contain all three symbols).</w:t>
       </w:r>
     </w:p>
     <w:p>
@@ -1254,7 +1270,7 @@
         <w:pStyle w:val="Heading1"/>
       </w:pPr>
       <w:r>
-        <w:t>Object Model</w:t>
+        <w:t>Implementation</w:t>
       </w:r>
     </w:p>
     <w:p>
@@ -1341,14 +1357,22 @@
       <w:r>
         <w:t xml:space="preserve">objects also have their own </w:t>
       </w:r>
+      <w:proofErr w:type="spellStart"/>
       <w:r>
         <w:rPr>
           <w:i/>
         </w:rPr>
         <w:t>ImageLabel</w:t>
       </w:r>
-      <w:r>
-        <w:t xml:space="preserve"> object which is used to display the corresponding image file in the correct color and the number of armies.</w:t>
+      <w:proofErr w:type="spellEnd"/>
+      <w:r>
+        <w:t xml:space="preserve"> object which is used to display the corresponding image file in the correct color and the number of armies</w:t>
+      </w:r>
+      <w:r>
+        <w:t xml:space="preserve"> placed inside the country</w:t>
+      </w:r>
+      <w:r>
+        <w:t>.</w:t>
       </w:r>
     </w:p>
     <w:p>
@@ -1376,12 +1400,14 @@
       <w:r>
         <w:t xml:space="preserve"> with each of them knowing their </w:t>
       </w:r>
+      <w:proofErr w:type="spellStart"/>
       <w:r>
         <w:rPr>
           <w:i/>
         </w:rPr>
         <w:t>PlayerColor</w:t>
       </w:r>
+      <w:proofErr w:type="spellEnd"/>
       <w:r>
         <w:t xml:space="preserve"> and the </w:t>
       </w:r>
@@ -1416,7 +1442,15 @@
         <w:t xml:space="preserve"> objects and implements the algorithm described later in this document.</w:t>
       </w:r>
       <w:r>
-        <w:t xml:space="preserve"> Each </w:t>
+        <w:t xml:space="preserve"> By adding other subclasses it would also be possible to add human </w:t>
+      </w:r>
+      <w:proofErr w:type="spellStart"/>
+      <w:r>
+        <w:t>controled</w:t>
+      </w:r>
+      <w:proofErr w:type="spellEnd"/>
+      <w:r>
+        <w:t xml:space="preserve"> </w:t>
       </w:r>
       <w:r>
         <w:rPr>
@@ -1425,14 +1459,28 @@
         <w:t>Player</w:t>
       </w:r>
       <w:r>
+        <w:t xml:space="preserve"> objects to the game. Since this feature is not of any relevance to this project it will not be implemented at this stage.</w:t>
+      </w:r>
+      <w:r>
+        <w:t xml:space="preserve"> Each </w:t>
+      </w:r>
+      <w:r>
+        <w:rPr>
+          <w:i/>
+        </w:rPr>
+        <w:t>Player</w:t>
+      </w:r>
+      <w:r>
         <w:t xml:space="preserve"> also has up to five </w:t>
       </w:r>
+      <w:proofErr w:type="spellStart"/>
       <w:r>
         <w:rPr>
           <w:i/>
         </w:rPr>
         <w:t>RiskCard</w:t>
       </w:r>
+      <w:proofErr w:type="spellEnd"/>
       <w:r>
         <w:t xml:space="preserve"> objects while the </w:t>
       </w:r>
@@ -1445,12 +1493,14 @@
       <w:r>
         <w:t xml:space="preserve"> has all other </w:t>
       </w:r>
+      <w:proofErr w:type="spellStart"/>
       <w:r>
         <w:rPr>
           <w:i/>
         </w:rPr>
         <w:t>RiskCard</w:t>
       </w:r>
+      <w:proofErr w:type="spellEnd"/>
       <w:r>
         <w:t xml:space="preserve"> objects.</w:t>
       </w:r>
@@ -1459,21 +1509,25 @@
       <w:r>
         <w:t xml:space="preserve">For general parts of the GUI like displaying the game map or configuration interface the class </w:t>
       </w:r>
+      <w:proofErr w:type="spellStart"/>
       <w:r>
         <w:rPr>
           <w:i/>
         </w:rPr>
         <w:t>Gui</w:t>
       </w:r>
+      <w:proofErr w:type="spellEnd"/>
       <w:r>
         <w:t xml:space="preserve"> is used. The </w:t>
       </w:r>
+      <w:proofErr w:type="spellStart"/>
       <w:r>
         <w:rPr>
           <w:i/>
         </w:rPr>
         <w:t>Gui</w:t>
       </w:r>
+      <w:proofErr w:type="spellEnd"/>
       <w:r>
         <w:t xml:space="preserve"> is also controlled by the </w:t>
       </w:r>
@@ -1487,6 +1541,635 @@
         <w:t>.</w:t>
       </w:r>
     </w:p>
+    <w:p/>
+    <w:p>
+      <w:r>
+        <w:t xml:space="preserve">Once the game is started and the number of different </w:t>
+      </w:r>
+      <w:r>
+        <w:rPr>
+          <w:i/>
+        </w:rPr>
+        <w:t>Player</w:t>
+      </w:r>
+      <w:r>
+        <w:t xml:space="preserve"> objects is set by the user the </w:t>
+      </w:r>
+      <w:r>
+        <w:rPr>
+          <w:i/>
+        </w:rPr>
+        <w:t>Engine</w:t>
+      </w:r>
+      <w:r>
+        <w:t xml:space="preserve"> will invoke the action methods (</w:t>
+      </w:r>
+      <w:proofErr w:type="spellStart"/>
+      <w:r>
+        <w:rPr>
+          <w:i/>
+        </w:rPr>
+        <w:t>newArmies</w:t>
+      </w:r>
+      <w:proofErr w:type="spellEnd"/>
+      <w:r>
+        <w:rPr>
+          <w:i/>
+        </w:rPr>
+        <w:t xml:space="preserve">(), attack(), </w:t>
+      </w:r>
+      <w:proofErr w:type="spellStart"/>
+      <w:r>
+        <w:rPr>
+          <w:i/>
+        </w:rPr>
+        <w:t>repositionArmies</w:t>
+      </w:r>
+      <w:proofErr w:type="spellEnd"/>
+      <w:r>
+        <w:rPr>
+          <w:i/>
+        </w:rPr>
+        <w:t>()</w:t>
+      </w:r>
+      <w:r>
+        <w:t xml:space="preserve">) of each </w:t>
+      </w:r>
+      <w:r>
+        <w:rPr>
+          <w:i/>
+        </w:rPr>
+        <w:t>Player</w:t>
+      </w:r>
+      <w:r>
+        <w:t xml:space="preserve">. After each turn (meaning all 3 action methods have been called on one </w:t>
+      </w:r>
+      <w:r>
+        <w:rPr>
+          <w:i/>
+        </w:rPr>
+        <w:t>Player</w:t>
+      </w:r>
+      <w:r>
+        <w:t xml:space="preserve">) the </w:t>
+      </w:r>
+      <w:r>
+        <w:rPr>
+          <w:i/>
+        </w:rPr>
+        <w:lastRenderedPageBreak/>
+        <w:t>Engine</w:t>
+      </w:r>
+      <w:r>
+        <w:t xml:space="preserve"> checks if the end condition is met which is that one </w:t>
+      </w:r>
+      <w:r>
+        <w:rPr>
+          <w:i/>
+        </w:rPr>
+        <w:t>Player</w:t>
+      </w:r>
+      <w:r>
+        <w:t xml:space="preserve"> controls all 42 </w:t>
+      </w:r>
+      <w:r>
+        <w:rPr>
+          <w:i/>
+        </w:rPr>
+        <w:t>Country</w:t>
+      </w:r>
+      <w:r>
+        <w:t xml:space="preserve"> objects. If true the game is finished. If false the </w:t>
+      </w:r>
+      <w:r>
+        <w:rPr>
+          <w:i/>
+        </w:rPr>
+        <w:t>Engine</w:t>
+      </w:r>
+      <w:r>
+        <w:t xml:space="preserve"> will switch to the next </w:t>
+      </w:r>
+      <w:r>
+        <w:rPr>
+          <w:i/>
+        </w:rPr>
+        <w:t>Player</w:t>
+      </w:r>
+      <w:r>
+        <w:t xml:space="preserve"> and invoke the action methods on it.</w:t>
+      </w:r>
+    </w:p>
+    <w:p/>
+    <w:p>
+      <w:r>
+        <w:pict w14:anchorId="3CCB0784">
+          <v:shapetype id="_x0000_t202" coordsize="21600,21600" o:spt="202" path="m0,0l0,21600,21600,21600,21600,0xe">
+            <v:stroke joinstyle="miter"/>
+            <v:path gradientshapeok="t" o:connecttype="rect"/>
+          </v:shapetype>
+          <v:shape id="_x0000_s1032" type="#_x0000_t202" style="width:489.2pt;height:193.4pt;mso-wrap-edited:f;mso-left-percent:-10001;mso-top-percent:-10001;mso-position-horizontal:absolute;mso-position-horizontal-relative:char;mso-position-vertical:absolute;mso-position-vertical-relative:line;mso-left-percent:-10001;mso-top-percent:-10001" wrapcoords="0 0 21600 0 21600 21600 0 21600 0 0" fillcolor="#f2f2f2 [3052]" strokecolor="black [3213]">
+            <v:fill o:detectmouseclick="t"/>
+            <v:textbox inset=",7.2pt,,7.2pt">
+              <w:txbxContent>
+                <w:p>
+                  <w:pPr>
+                    <w:widowControl w:val="0"/>
+                    <w:autoSpaceDE w:val="0"/>
+                    <w:autoSpaceDN w:val="0"/>
+                    <w:adjustRightInd w:val="0"/>
+                    <w:spacing w:line="240" w:lineRule="auto"/>
+                    <w:rPr>
+                      <w:rFonts w:ascii="Monaco" w:eastAsia="Times New Roman" w:hAnsi="Monaco" w:cs="Monaco"/>
+                      <w:color w:val="auto"/>
+                    </w:rPr>
+                  </w:pPr>
+                  <w:proofErr w:type="spellStart"/>
+                  <w:r>
+                    <w:rPr>
+                      <w:rFonts w:ascii="Monaco" w:eastAsia="Times New Roman" w:hAnsi="Monaco" w:cs="Monaco"/>
+                      <w:b/>
+                      <w:bCs/>
+                      <w:color w:val="7F0055"/>
+                    </w:rPr>
+                    <w:t>int</w:t>
+                  </w:r>
+                  <w:proofErr w:type="spellEnd"/>
+                  <w:r>
+                    <w:rPr>
+                      <w:rFonts w:ascii="Monaco" w:eastAsia="Times New Roman" w:hAnsi="Monaco" w:cs="Monaco"/>
+                    </w:rPr>
+                    <w:t xml:space="preserve"> </w:t>
+                  </w:r>
+                  <w:proofErr w:type="spellStart"/>
+                  <w:r>
+                    <w:rPr>
+                      <w:rFonts w:ascii="Monaco" w:eastAsia="Times New Roman" w:hAnsi="Monaco" w:cs="Monaco"/>
+                    </w:rPr>
+                    <w:t>currentPlayerIndex</w:t>
+                  </w:r>
+                  <w:proofErr w:type="spellEnd"/>
+                  <w:r>
+                    <w:rPr>
+                      <w:rFonts w:ascii="Monaco" w:eastAsia="Times New Roman" w:hAnsi="Monaco" w:cs="Monaco"/>
+                    </w:rPr>
+                    <w:t xml:space="preserve"> = 0;</w:t>
+                  </w:r>
+                </w:p>
+                <w:p>
+                  <w:pPr>
+                    <w:widowControl w:val="0"/>
+                    <w:autoSpaceDE w:val="0"/>
+                    <w:autoSpaceDN w:val="0"/>
+                    <w:adjustRightInd w:val="0"/>
+                    <w:spacing w:line="240" w:lineRule="auto"/>
+                    <w:rPr>
+                      <w:rFonts w:ascii="Monaco" w:eastAsia="Times New Roman" w:hAnsi="Monaco" w:cs="Monaco"/>
+                      <w:color w:val="auto"/>
+                    </w:rPr>
+                  </w:pPr>
+                  <w:r>
+                    <w:rPr>
+                      <w:rFonts w:ascii="Monaco" w:eastAsia="Times New Roman" w:hAnsi="Monaco" w:cs="Monaco"/>
+                      <w:b/>
+                      <w:bCs/>
+                      <w:color w:val="7F0055"/>
+                    </w:rPr>
+                    <w:t>while</w:t>
+                  </w:r>
+                  <w:r>
+                    <w:rPr>
+                      <w:rFonts w:ascii="Monaco" w:eastAsia="Times New Roman" w:hAnsi="Monaco" w:cs="Monaco"/>
+                    </w:rPr>
+                    <w:t xml:space="preserve"> (!</w:t>
+                  </w:r>
+                  <w:proofErr w:type="spellStart"/>
+                  <w:r>
+                    <w:rPr>
+                      <w:rFonts w:ascii="Monaco" w:eastAsia="Times New Roman" w:hAnsi="Monaco" w:cs="Monaco"/>
+                    </w:rPr>
+                    <w:t>gameFinished</w:t>
+                  </w:r>
+                  <w:proofErr w:type="spellEnd"/>
+                  <w:r>
+                    <w:rPr>
+                      <w:rFonts w:ascii="Monaco" w:eastAsia="Times New Roman" w:hAnsi="Monaco" w:cs="Monaco"/>
+                    </w:rPr>
+                    <w:t>()) {</w:t>
+                  </w:r>
+                </w:p>
+                <w:p>
+                  <w:pPr>
+                    <w:widowControl w:val="0"/>
+                    <w:autoSpaceDE w:val="0"/>
+                    <w:autoSpaceDN w:val="0"/>
+                    <w:adjustRightInd w:val="0"/>
+                    <w:spacing w:line="240" w:lineRule="auto"/>
+                    <w:rPr>
+                      <w:rFonts w:ascii="Monaco" w:eastAsia="Times New Roman" w:hAnsi="Monaco" w:cs="Monaco"/>
+                      <w:color w:val="auto"/>
+                    </w:rPr>
+                  </w:pPr>
+                  <w:r>
+                    <w:rPr>
+                      <w:rFonts w:ascii="Monaco" w:eastAsia="Times New Roman" w:hAnsi="Monaco" w:cs="Monaco"/>
+                    </w:rPr>
+                    <w:tab/>
+                    <w:t xml:space="preserve">Player </w:t>
+                  </w:r>
+                  <w:proofErr w:type="spellStart"/>
+                  <w:r>
+                    <w:rPr>
+                      <w:rFonts w:ascii="Monaco" w:eastAsia="Times New Roman" w:hAnsi="Monaco" w:cs="Monaco"/>
+                    </w:rPr>
+                    <w:t>currentPlayer</w:t>
+                  </w:r>
+                  <w:proofErr w:type="spellEnd"/>
+                  <w:r>
+                    <w:rPr>
+                      <w:rFonts w:ascii="Monaco" w:eastAsia="Times New Roman" w:hAnsi="Monaco" w:cs="Monaco"/>
+                    </w:rPr>
+                    <w:t xml:space="preserve"> = </w:t>
+                  </w:r>
+                  <w:proofErr w:type="spellStart"/>
+                  <w:r>
+                    <w:rPr>
+                      <w:rFonts w:ascii="Monaco" w:eastAsia="Times New Roman" w:hAnsi="Monaco" w:cs="Monaco"/>
+                      <w:color w:val="0000C0"/>
+                    </w:rPr>
+                    <w:t>playerList</w:t>
+                  </w:r>
+                  <w:proofErr w:type="spellEnd"/>
+                  <w:r>
+                    <w:rPr>
+                      <w:rFonts w:ascii="Monaco" w:eastAsia="Times New Roman" w:hAnsi="Monaco" w:cs="Monaco"/>
+                    </w:rPr>
+                    <w:t>[</w:t>
+                  </w:r>
+                  <w:proofErr w:type="spellStart"/>
+                  <w:r>
+                    <w:rPr>
+                      <w:rFonts w:ascii="Monaco" w:eastAsia="Times New Roman" w:hAnsi="Monaco" w:cs="Monaco"/>
+                    </w:rPr>
+                    <w:t>currentPlayerIndex</w:t>
+                  </w:r>
+                  <w:proofErr w:type="spellEnd"/>
+                  <w:r>
+                    <w:rPr>
+                      <w:rFonts w:ascii="Monaco" w:eastAsia="Times New Roman" w:hAnsi="Monaco" w:cs="Monaco"/>
+                    </w:rPr>
+                    <w:t>];</w:t>
+                  </w:r>
+                </w:p>
+                <w:p>
+                  <w:pPr>
+                    <w:widowControl w:val="0"/>
+                    <w:autoSpaceDE w:val="0"/>
+                    <w:autoSpaceDN w:val="0"/>
+                    <w:adjustRightInd w:val="0"/>
+                    <w:spacing w:line="240" w:lineRule="auto"/>
+                    <w:rPr>
+                      <w:rFonts w:ascii="Monaco" w:eastAsia="Times New Roman" w:hAnsi="Monaco" w:cs="Monaco"/>
+                      <w:color w:val="auto"/>
+                    </w:rPr>
+                  </w:pPr>
+                  <w:r>
+                    <w:rPr>
+                      <w:rFonts w:ascii="Monaco" w:eastAsia="Times New Roman" w:hAnsi="Monaco" w:cs="Monaco"/>
+                    </w:rPr>
+                    <w:tab/>
+                  </w:r>
+                  <w:proofErr w:type="spellStart"/>
+                  <w:r>
+                    <w:rPr>
+                      <w:rFonts w:ascii="Monaco" w:eastAsia="Times New Roman" w:hAnsi="Monaco" w:cs="Monaco"/>
+                    </w:rPr>
+                    <w:t>currentPlayer.newArmies</w:t>
+                  </w:r>
+                  <w:proofErr w:type="spellEnd"/>
+                  <w:r>
+                    <w:rPr>
+                      <w:rFonts w:ascii="Monaco" w:eastAsia="Times New Roman" w:hAnsi="Monaco" w:cs="Monaco"/>
+                    </w:rPr>
+                    <w:t>();</w:t>
+                  </w:r>
+                </w:p>
+                <w:p>
+                  <w:pPr>
+                    <w:widowControl w:val="0"/>
+                    <w:autoSpaceDE w:val="0"/>
+                    <w:autoSpaceDN w:val="0"/>
+                    <w:adjustRightInd w:val="0"/>
+                    <w:spacing w:line="240" w:lineRule="auto"/>
+                    <w:rPr>
+                      <w:rFonts w:ascii="Monaco" w:eastAsia="Times New Roman" w:hAnsi="Monaco" w:cs="Monaco"/>
+                      <w:color w:val="auto"/>
+                    </w:rPr>
+                  </w:pPr>
+                  <w:r>
+                    <w:rPr>
+                      <w:rFonts w:ascii="Monaco" w:eastAsia="Times New Roman" w:hAnsi="Monaco" w:cs="Monaco"/>
+                    </w:rPr>
+                    <w:tab/>
+                  </w:r>
+                  <w:proofErr w:type="spellStart"/>
+                  <w:r>
+                    <w:rPr>
+                      <w:rFonts w:ascii="Monaco" w:eastAsia="Times New Roman" w:hAnsi="Monaco" w:cs="Monaco"/>
+                    </w:rPr>
+                    <w:t>currentPlayer.attack</w:t>
+                  </w:r>
+                  <w:proofErr w:type="spellEnd"/>
+                  <w:r>
+                    <w:rPr>
+                      <w:rFonts w:ascii="Monaco" w:eastAsia="Times New Roman" w:hAnsi="Monaco" w:cs="Monaco"/>
+                    </w:rPr>
+                    <w:t>();</w:t>
+                  </w:r>
+                </w:p>
+                <w:p>
+                  <w:pPr>
+                    <w:widowControl w:val="0"/>
+                    <w:autoSpaceDE w:val="0"/>
+                    <w:autoSpaceDN w:val="0"/>
+                    <w:adjustRightInd w:val="0"/>
+                    <w:spacing w:line="240" w:lineRule="auto"/>
+                    <w:rPr>
+                      <w:rFonts w:ascii="Monaco" w:eastAsia="Times New Roman" w:hAnsi="Monaco" w:cs="Monaco"/>
+                      <w:color w:val="auto"/>
+                    </w:rPr>
+                  </w:pPr>
+                  <w:r>
+                    <w:rPr>
+                      <w:rFonts w:ascii="Monaco" w:eastAsia="Times New Roman" w:hAnsi="Monaco" w:cs="Monaco"/>
+                    </w:rPr>
+                    <w:tab/>
+                  </w:r>
+                  <w:proofErr w:type="spellStart"/>
+                  <w:r>
+                    <w:rPr>
+                      <w:rFonts w:ascii="Monaco" w:eastAsia="Times New Roman" w:hAnsi="Monaco" w:cs="Monaco"/>
+                    </w:rPr>
+                    <w:t>currentPlayer.repositionArmies</w:t>
+                  </w:r>
+                  <w:proofErr w:type="spellEnd"/>
+                  <w:r>
+                    <w:rPr>
+                      <w:rFonts w:ascii="Monaco" w:eastAsia="Times New Roman" w:hAnsi="Monaco" w:cs="Monaco"/>
+                    </w:rPr>
+                    <w:t>();</w:t>
+                  </w:r>
+                </w:p>
+                <w:p>
+                  <w:pPr>
+                    <w:widowControl w:val="0"/>
+                    <w:autoSpaceDE w:val="0"/>
+                    <w:autoSpaceDN w:val="0"/>
+                    <w:adjustRightInd w:val="0"/>
+                    <w:spacing w:line="240" w:lineRule="auto"/>
+                    <w:rPr>
+                      <w:rFonts w:ascii="Monaco" w:eastAsia="Times New Roman" w:hAnsi="Monaco" w:cs="Monaco"/>
+                      <w:color w:val="auto"/>
+                    </w:rPr>
+                  </w:pPr>
+                  <w:r>
+                    <w:rPr>
+                      <w:rFonts w:ascii="Monaco" w:eastAsia="Times New Roman" w:hAnsi="Monaco" w:cs="Monaco"/>
+                    </w:rPr>
+                    <w:tab/>
+                  </w:r>
+                  <w:proofErr w:type="spellStart"/>
+                  <w:r>
+                    <w:rPr>
+                      <w:rFonts w:ascii="Monaco" w:eastAsia="Times New Roman" w:hAnsi="Monaco" w:cs="Monaco"/>
+                    </w:rPr>
+                    <w:t>currentPlayerIndex</w:t>
+                  </w:r>
+                  <w:proofErr w:type="spellEnd"/>
+                  <w:r>
+                    <w:rPr>
+                      <w:rFonts w:ascii="Monaco" w:eastAsia="Times New Roman" w:hAnsi="Monaco" w:cs="Monaco"/>
+                    </w:rPr>
+                    <w:t>++;</w:t>
+                  </w:r>
+                </w:p>
+                <w:p>
+                  <w:pPr>
+                    <w:widowControl w:val="0"/>
+                    <w:autoSpaceDE w:val="0"/>
+                    <w:autoSpaceDN w:val="0"/>
+                    <w:adjustRightInd w:val="0"/>
+                    <w:spacing w:line="240" w:lineRule="auto"/>
+                    <w:rPr>
+                      <w:rFonts w:ascii="Monaco" w:eastAsia="Times New Roman" w:hAnsi="Monaco" w:cs="Monaco"/>
+                      <w:color w:val="auto"/>
+                    </w:rPr>
+                  </w:pPr>
+                  <w:r>
+                    <w:rPr>
+                      <w:rFonts w:ascii="Monaco" w:eastAsia="Times New Roman" w:hAnsi="Monaco" w:cs="Monaco"/>
+                    </w:rPr>
+                    <w:tab/>
+                  </w:r>
+                  <w:r>
+                    <w:rPr>
+                      <w:rFonts w:ascii="Monaco" w:eastAsia="Times New Roman" w:hAnsi="Monaco" w:cs="Monaco"/>
+                      <w:b/>
+                      <w:bCs/>
+                      <w:color w:val="7F0055"/>
+                    </w:rPr>
+                    <w:t>if</w:t>
+                  </w:r>
+                  <w:r>
+                    <w:rPr>
+                      <w:rFonts w:ascii="Monaco" w:eastAsia="Times New Roman" w:hAnsi="Monaco" w:cs="Monaco"/>
+                    </w:rPr>
+                    <w:t xml:space="preserve"> (</w:t>
+                  </w:r>
+                  <w:proofErr w:type="spellStart"/>
+                  <w:r>
+                    <w:rPr>
+                      <w:rFonts w:ascii="Monaco" w:eastAsia="Times New Roman" w:hAnsi="Monaco" w:cs="Monaco"/>
+                    </w:rPr>
+                    <w:t>currentPlayerIndex</w:t>
+                  </w:r>
+                  <w:proofErr w:type="spellEnd"/>
+                  <w:r>
+                    <w:rPr>
+                      <w:rFonts w:ascii="Monaco" w:eastAsia="Times New Roman" w:hAnsi="Monaco" w:cs="Monaco"/>
+                    </w:rPr>
+                    <w:t xml:space="preserve"> &gt;= </w:t>
+                  </w:r>
+                  <w:proofErr w:type="spellStart"/>
+                  <w:r>
+                    <w:rPr>
+                      <w:rFonts w:ascii="Monaco" w:eastAsia="Times New Roman" w:hAnsi="Monaco" w:cs="Monaco"/>
+                      <w:color w:val="0000C0"/>
+                    </w:rPr>
+                    <w:t>playerList</w:t>
+                  </w:r>
+                  <w:r>
+                    <w:rPr>
+                      <w:rFonts w:ascii="Monaco" w:eastAsia="Times New Roman" w:hAnsi="Monaco" w:cs="Monaco"/>
+                    </w:rPr>
+                    <w:t>.</w:t>
+                  </w:r>
+                  <w:r>
+                    <w:rPr>
+                      <w:rFonts w:ascii="Monaco" w:eastAsia="Times New Roman" w:hAnsi="Monaco" w:cs="Monaco"/>
+                      <w:color w:val="0000C0"/>
+                    </w:rPr>
+                    <w:t>length</w:t>
+                  </w:r>
+                  <w:proofErr w:type="spellEnd"/>
+                  <w:r>
+                    <w:rPr>
+                      <w:rFonts w:ascii="Monaco" w:eastAsia="Times New Roman" w:hAnsi="Monaco" w:cs="Monaco"/>
+                    </w:rPr>
+                    <w:t>) {</w:t>
+                  </w:r>
+                </w:p>
+                <w:p>
+                  <w:pPr>
+                    <w:widowControl w:val="0"/>
+                    <w:autoSpaceDE w:val="0"/>
+                    <w:autoSpaceDN w:val="0"/>
+                    <w:adjustRightInd w:val="0"/>
+                    <w:spacing w:line="240" w:lineRule="auto"/>
+                    <w:rPr>
+                      <w:rFonts w:ascii="Monaco" w:eastAsia="Times New Roman" w:hAnsi="Monaco" w:cs="Monaco"/>
+                      <w:color w:val="auto"/>
+                    </w:rPr>
+                  </w:pPr>
+                  <w:r>
+                    <w:rPr>
+                      <w:rFonts w:ascii="Monaco" w:eastAsia="Times New Roman" w:hAnsi="Monaco" w:cs="Monaco"/>
+                    </w:rPr>
+                    <w:tab/>
+                  </w:r>
+                  <w:r>
+                    <w:rPr>
+                      <w:rFonts w:ascii="Monaco" w:eastAsia="Times New Roman" w:hAnsi="Monaco" w:cs="Monaco"/>
+                    </w:rPr>
+                    <w:tab/>
+                  </w:r>
+                  <w:proofErr w:type="spellStart"/>
+                  <w:r>
+                    <w:rPr>
+                      <w:rFonts w:ascii="Monaco" w:eastAsia="Times New Roman" w:hAnsi="Monaco" w:cs="Monaco"/>
+                    </w:rPr>
+                    <w:t>currentPlayerIndex</w:t>
+                  </w:r>
+                  <w:proofErr w:type="spellEnd"/>
+                  <w:r>
+                    <w:rPr>
+                      <w:rFonts w:ascii="Monaco" w:eastAsia="Times New Roman" w:hAnsi="Monaco" w:cs="Monaco"/>
+                    </w:rPr>
+                    <w:t xml:space="preserve"> = 0;</w:t>
+                  </w:r>
+                </w:p>
+                <w:p>
+                  <w:pPr>
+                    <w:widowControl w:val="0"/>
+                    <w:autoSpaceDE w:val="0"/>
+                    <w:autoSpaceDN w:val="0"/>
+                    <w:adjustRightInd w:val="0"/>
+                    <w:spacing w:line="240" w:lineRule="auto"/>
+                    <w:rPr>
+                      <w:rFonts w:ascii="Monaco" w:eastAsia="Times New Roman" w:hAnsi="Monaco" w:cs="Monaco"/>
+                      <w:color w:val="auto"/>
+                    </w:rPr>
+                  </w:pPr>
+                  <w:r>
+                    <w:rPr>
+                      <w:rFonts w:ascii="Monaco" w:eastAsia="Times New Roman" w:hAnsi="Monaco" w:cs="Monaco"/>
+                    </w:rPr>
+                    <w:tab/>
+                    <w:t>}</w:t>
+                  </w:r>
+                </w:p>
+                <w:p>
+                  <w:pPr>
+                    <w:widowControl w:val="0"/>
+                    <w:autoSpaceDE w:val="0"/>
+                    <w:autoSpaceDN w:val="0"/>
+                    <w:adjustRightInd w:val="0"/>
+                    <w:spacing w:line="240" w:lineRule="auto"/>
+                    <w:rPr>
+                      <w:rFonts w:ascii="Monaco" w:eastAsia="Times New Roman" w:hAnsi="Monaco" w:cs="Monaco"/>
+                      <w:color w:val="auto"/>
+                    </w:rPr>
+                  </w:pPr>
+                  <w:r>
+                    <w:rPr>
+                      <w:rFonts w:ascii="Monaco" w:eastAsia="Times New Roman" w:hAnsi="Monaco" w:cs="Monaco"/>
+                    </w:rPr>
+                    <w:t>}</w:t>
+                  </w:r>
+                </w:p>
+                <w:p>
+                  <w:pPr>
+                    <w:rPr>
+                      <w:rFonts w:ascii="Monaco" w:hAnsi="Monaco"/>
+                      <w:sz w:val="20"/>
+                      <w:szCs w:val="20"/>
+                    </w:rPr>
+                  </w:pPr>
+                  <w:bookmarkStart w:id="4" w:name="_GoBack"/>
+                  <w:bookmarkEnd w:id="4"/>
+                  <w:proofErr w:type="spellStart"/>
+                  <w:r>
+                    <w:rPr>
+                      <w:rFonts w:ascii="Monaco" w:eastAsia="Times New Roman" w:hAnsi="Monaco" w:cs="Monaco"/>
+                    </w:rPr>
+                    <w:t>System.</w:t>
+                  </w:r>
+                  <w:r>
+                    <w:rPr>
+                      <w:rFonts w:ascii="Monaco" w:eastAsia="Times New Roman" w:hAnsi="Monaco" w:cs="Monaco"/>
+                      <w:i/>
+                      <w:iCs/>
+                      <w:color w:val="0000C0"/>
+                    </w:rPr>
+                    <w:t>out</w:t>
+                  </w:r>
+                  <w:r>
+                    <w:rPr>
+                      <w:rFonts w:ascii="Monaco" w:eastAsia="Times New Roman" w:hAnsi="Monaco" w:cs="Monaco"/>
+                    </w:rPr>
+                    <w:t>.println</w:t>
+                  </w:r>
+                  <w:proofErr w:type="spellEnd"/>
+                  <w:r>
+                    <w:rPr>
+                      <w:rFonts w:ascii="Monaco" w:eastAsia="Times New Roman" w:hAnsi="Monaco" w:cs="Monaco"/>
+                    </w:rPr>
+                    <w:t>(</w:t>
+                  </w:r>
+                  <w:r>
+                    <w:rPr>
+                      <w:rFonts w:ascii="Monaco" w:eastAsia="Times New Roman" w:hAnsi="Monaco" w:cs="Monaco"/>
+                      <w:color w:val="2A00FF"/>
+                    </w:rPr>
+                    <w:t>"End of Game."</w:t>
+                  </w:r>
+                  <w:r>
+                    <w:rPr>
+                      <w:rFonts w:ascii="Monaco" w:eastAsia="Times New Roman" w:hAnsi="Monaco" w:cs="Monaco"/>
+                    </w:rPr>
+                    <w:t>);</w:t>
+                  </w:r>
+                </w:p>
+              </w:txbxContent>
+            </v:textbox>
+            <w10:wrap type="none"/>
+            <w10:anchorlock/>
+          </v:shape>
+        </w:pict>
+      </w:r>
+    </w:p>
+    <w:p/>
+    <w:p/>
     <w:p>
       <w:pPr>
         <w:pStyle w:val="Heading1"/>
@@ -1513,67 +2196,67 @@
         <w:jc w:val="both"/>
       </w:pPr>
       <w:r>
+        <w:t>At first it needs to be decide</w:t>
+      </w:r>
+      <w:r>
+        <w:t>d which kind of strategy the agent should use. There are different approaches to playing Risk.</w:t>
+      </w:r>
+    </w:p>
+    <w:p>
+      <w:pPr>
+        <w:jc w:val="both"/>
+      </w:pPr>
+    </w:p>
+    <w:p>
+      <w:pPr>
+        <w:jc w:val="both"/>
+      </w:pPr>
+      <w:r>
+        <w:t>One approach would be to distribute all received armies equally to all countries. The result would be that all countries contain the same number of armies with some having one less because there were not sufficient armies available to distribute exactly the same amount on all countries. During the second phase (conquering other countries) an agent using this strategy would always conquer only one country which contains preferably as few armies as possible.</w:t>
+      </w:r>
+      <w:r>
+        <w:t xml:space="preserve"> In the third phase (repositioning of armies) it would try to balance the amount of armies in all countries as far as possible.</w:t>
+      </w:r>
+    </w:p>
+    <w:p>
+      <w:pPr>
+        <w:jc w:val="both"/>
+      </w:pPr>
+    </w:p>
+    <w:p>
+      <w:pPr>
+        <w:jc w:val="both"/>
+      </w:pPr>
+      <w:r>
+        <w:t xml:space="preserve">Another approach is to put all received armies in one country as an attack army. </w:t>
+      </w:r>
+      <w:r>
+        <w:t>A modification of this strategy would be to also defend the continent border countries of continents completely owned by the player before putting all armies inside one attack country. This results in better defended continent borders (and therefore probably more bonus armies in the next round) but a weaker attack army.</w:t>
+      </w:r>
+    </w:p>
+    <w:p>
+      <w:pPr>
+        <w:jc w:val="both"/>
+      </w:pPr>
+      <w:r>
+        <w:t xml:space="preserve">During the </w:t>
+      </w:r>
+      <w:r>
+        <w:t xml:space="preserve">second phase the agent chooses a path of countries to conquer. This decision is based on an algorithm described </w:t>
+      </w:r>
+      <w:r>
+        <w:t>below</w:t>
+      </w:r>
+      <w:r>
+        <w:t>.</w:t>
+      </w:r>
+    </w:p>
+    <w:p>
+      <w:pPr>
+        <w:jc w:val="both"/>
+      </w:pPr>
+      <w:r>
         <w:lastRenderedPageBreak/>
-        <w:t>At first it needs to be decide</w:t>
-      </w:r>
-      <w:r>
-        <w:t>d which kind of strategy the agent should use. There are different approaches to playing Risk.</w:t>
-      </w:r>
-    </w:p>
-    <w:p>
-      <w:pPr>
-        <w:jc w:val="both"/>
-      </w:pPr>
-    </w:p>
-    <w:p>
-      <w:pPr>
-        <w:jc w:val="both"/>
-      </w:pPr>
-      <w:r>
-        <w:t>One approach would be to distribute all received armies equally to all countries. The result would be that all countries contain the same number of armies with some having one less because there were not sufficient armies available to distribute exactly the same amount on all countries. During the second phase (conquering other countries) an agent using this strategy would always conquer only one country which contains preferably as few armies as possible.</w:t>
-      </w:r>
-      <w:r>
-        <w:t xml:space="preserve"> In the third phase (repositioning of armies) it would try to balance the amount of armies in all countries as far as possible.</w:t>
-      </w:r>
-    </w:p>
-    <w:p>
-      <w:pPr>
-        <w:jc w:val="both"/>
-      </w:pPr>
-    </w:p>
-    <w:p>
-      <w:pPr>
-        <w:jc w:val="both"/>
-      </w:pPr>
-      <w:r>
-        <w:t xml:space="preserve">Another approach is to put all received armies in one country as an attack army. </w:t>
-      </w:r>
-      <w:r>
-        <w:t>A modification of this strategy would be to also defend the continent border countries of continents completely owned by the player before putting all armies inside one attack country. This results in better defended continent borders (and therefore probably more bonus armies in the next round) but a weaker attack army.</w:t>
-      </w:r>
-    </w:p>
-    <w:p>
-      <w:pPr>
-        <w:jc w:val="both"/>
-      </w:pPr>
-      <w:r>
-        <w:t xml:space="preserve">During the </w:t>
-      </w:r>
-      <w:r>
-        <w:t>second phase the agent chooses a path of countries to conquer. This decision is based on an algorithm described la</w:t>
-      </w:r>
-      <w:r>
-        <w:t>ter in this document</w:t>
-      </w:r>
-      <w:r>
-        <w:t>.</w:t>
-      </w:r>
-    </w:p>
-    <w:p>
-      <w:pPr>
-        <w:jc w:val="both"/>
-      </w:pPr>
-      <w:r>
         <w:t>During the reposition phase the agent would strengthen his continent borders.</w:t>
       </w:r>
     </w:p>
@@ -1583,6 +2266,9 @@
       </w:pPr>
       <w:r>
         <w:t>The second strategy shall be realized during this project in an example program.</w:t>
+      </w:r>
+      <w:r>
+        <w:t xml:space="preserve"> The agent will also use the modification with continent border defense by distributing 50 percent of his received armies to continent border countries while using the remaining 50 percent as an attack army.</w:t>
       </w:r>
     </w:p>
     <w:p>
@@ -1659,11 +2345,21 @@
       </w:r>
     </w:p>
     <w:p>
-      <w:fldSimple w:instr=" REF _Ref213738015 ">
-        <w:r>
-          <w:t>Figure 1</w:t>
-        </w:r>
-      </w:fldSimple>
+      <w:r>
+        <w:fldChar w:fldCharType="begin"/>
+      </w:r>
+      <w:r>
+        <w:instrText xml:space="preserve"> REF _Ref213738015 </w:instrText>
+      </w:r>
+      <w:r>
+        <w:fldChar w:fldCharType="separate"/>
+      </w:r>
+      <w:r>
+        <w:t>Figure 1</w:t>
+      </w:r>
+      <w:r>
+        <w:fldChar w:fldCharType="end"/>
+      </w:r>
       <w:r>
         <w:t xml:space="preserve"> shows an example view of a tree</w:t>
       </w:r>
@@ -1671,11 +2367,7 @@
         <w:t xml:space="preserve"> how it is used here. The “root” country is the country from which the player is going to attack. On the first leave level are all direct neighbor countries which are controlled by another player. On the second leave level are all neighbor countries of the ones on the first leave level. These are also controlled by enemy players. This principle continues throughout the whole tree. Countries controlled by the player himself are never added to the tree. All routes from the root country to the leaves in the tree (with no other leaves following them) are each considered a separate path</w:t>
       </w:r>
       <w:r>
-        <w:t xml:space="preserve"> which means that there are as many paths </w:t>
-      </w:r>
-      <w:r>
-        <w:lastRenderedPageBreak/>
-        <w:t>as there are leaves with no successors</w:t>
+        <w:t xml:space="preserve"> which means that there are as many paths as there are leaves with no successors</w:t>
       </w:r>
       <w:r>
         <w:t>.</w:t>
@@ -1692,6 +2384,7 @@
         <w:rPr>
           <w:noProof/>
         </w:rPr>
+        <w:lastRenderedPageBreak/>
         <w:drawing>
           <wp:inline distT="0" distB="0" distL="0" distR="0" wp14:anchorId="6CE5B28F" wp14:editId="66BEFA8F">
             <wp:extent cx="5943600" cy="5943600"/>
@@ -1734,38 +2427,64 @@
           </wp:inline>
         </w:drawing>
       </w:r>
-      <w:bookmarkStart w:id="4" w:name="_Ref213738015"/>
+      <w:bookmarkStart w:id="5" w:name="_Ref213738015"/>
       <w:r>
         <w:t xml:space="preserve"> </w:t>
       </w:r>
       <w:r>
         <w:t xml:space="preserve">Figure </w:t>
       </w:r>
-      <w:fldSimple w:instr=" SEQ Figure \* ARABIC ">
-        <w:r>
-          <w:rPr>
-            <w:noProof/>
-          </w:rPr>
-          <w:t>1</w:t>
-        </w:r>
-      </w:fldSimple>
-      <w:bookmarkEnd w:id="4"/>
+      <w:r>
+        <w:fldChar w:fldCharType="begin"/>
+      </w:r>
+      <w:r>
+        <w:instrText xml:space="preserve"> SEQ Figure \* ARABIC </w:instrText>
+      </w:r>
+      <w:r>
+        <w:fldChar w:fldCharType="separate"/>
+      </w:r>
+      <w:r>
+        <w:rPr>
+          <w:noProof/>
+        </w:rPr>
+        <w:t>1</w:t>
+      </w:r>
+      <w:r>
+        <w:rPr>
+          <w:noProof/>
+        </w:rPr>
+        <w:fldChar w:fldCharType="end"/>
+      </w:r>
+      <w:bookmarkEnd w:id="5"/>
       <w:r>
         <w:t>:  Path Tree</w:t>
       </w:r>
     </w:p>
     <w:p>
-      <w:fldSimple w:instr=" REF _Ref213740585 ">
-        <w:r>
-          <w:t xml:space="preserve">Figure </w:t>
-        </w:r>
-        <w:r>
-          <w:rPr>
-            <w:noProof/>
-          </w:rPr>
-          <w:t>2</w:t>
-        </w:r>
-      </w:fldSimple>
+      <w:r>
+        <w:fldChar w:fldCharType="begin"/>
+      </w:r>
+      <w:r>
+        <w:instrText xml:space="preserve"> REF _Ref213740585 </w:instrText>
+      </w:r>
+      <w:r>
+        <w:fldChar w:fldCharType="separate"/>
+      </w:r>
+      <w:r>
+        <w:t xml:space="preserve">Figure </w:t>
+      </w:r>
+      <w:r>
+        <w:rPr>
+          <w:noProof/>
+        </w:rPr>
+        <w:t>2</w:t>
+      </w:r>
+      <w:r>
+        <w:rPr>
+          <w:noProof/>
+        </w:rPr>
+        <w:fldChar w:fldCharType="end"/>
+      </w:r>
       <w:r>
         <w:t xml:space="preserve"> shows the beginning of the path tree for the country New Guinea. It can be seen that some countries appear multiple times in the tree but never in the same path. Note that in this example all countries except New Guinea do not belong to the player who is attacking.</w:t>
       </w:r>
@@ -1836,19 +2555,32 @@
       <w:pPr>
         <w:pStyle w:val="Caption"/>
       </w:pPr>
-      <w:bookmarkStart w:id="5" w:name="_Ref213740585"/>
+      <w:bookmarkStart w:id="6" w:name="_Ref213740585"/>
       <w:r>
         <w:t xml:space="preserve">Figure </w:t>
       </w:r>
-      <w:fldSimple w:instr=" SEQ Figure \* ARABIC ">
-        <w:r>
-          <w:rPr>
-            <w:noProof/>
-          </w:rPr>
-          <w:t>2</w:t>
-        </w:r>
-      </w:fldSimple>
-      <w:bookmarkEnd w:id="5"/>
+      <w:r>
+        <w:fldChar w:fldCharType="begin"/>
+      </w:r>
+      <w:r>
+        <w:instrText xml:space="preserve"> SEQ Figure \* ARABIC </w:instrText>
+      </w:r>
+      <w:r>
+        <w:fldChar w:fldCharType="separate"/>
+      </w:r>
+      <w:r>
+        <w:rPr>
+          <w:noProof/>
+        </w:rPr>
+        <w:t>2</w:t>
+      </w:r>
+      <w:r>
+        <w:rPr>
+          <w:noProof/>
+        </w:rPr>
+        <w:fldChar w:fldCharType="end"/>
+      </w:r>
+      <w:bookmarkEnd w:id="6"/>
       <w:r>
         <w:t>:  Example Tree for New Guinea</w:t>
       </w:r>
@@ -1860,8 +2592,6 @@
       <w:r>
         <w:t xml:space="preserve"> at least two armies placed in it and has</w:t>
       </w:r>
-      <w:bookmarkStart w:id="6" w:name="_GoBack"/>
-      <w:bookmarkEnd w:id="6"/>
       <w:r>
         <w:t xml:space="preserve"> neighbor countries controlled by other players.</w:t>
       </w:r>
@@ -1883,10 +2613,6 @@
     <w:p>
       <w:r>
         <w:pict w14:anchorId="730CB85F">
-          <v:shapetype id="_x0000_t202" coordsize="21600,21600" o:spt="202" path="m0,0l0,21600,21600,21600,21600,0xe">
-            <v:stroke joinstyle="miter"/>
-            <v:path gradientshapeok="t" o:connecttype="rect"/>
-          </v:shapetype>
           <v:shape id="_x0000_s1028" type="#_x0000_t202" style="width:489.2pt;height:126pt;mso-wrap-edited:f;mso-left-percent:-10001;mso-top-percent:-10001;mso-position-horizontal:absolute;mso-position-horizontal-relative:char;mso-position-vertical:absolute;mso-position-vertical-relative:line;mso-left-percent:-10001;mso-top-percent:-10001" wrapcoords="0 0 21600 0 21600 21600 0 21600 0 0" fillcolor="#f2f2f2 [3052]" strokecolor="black [3213]">
             <v:fill o:detectmouseclick="t"/>
             <v:textbox inset=",7.2pt,,7.2pt">
@@ -1905,7 +2631,61 @@
                       <w:sz w:val="20"/>
                       <w:szCs w:val="20"/>
                     </w:rPr>
-                    <w:t>List&lt;PathTree&gt; pathTreeList = new List&lt;PathTree&gt;();</w:t>
+                    <w:t>List&lt;</w:t>
+                  </w:r>
+                  <w:proofErr w:type="spellStart"/>
+                  <w:r>
+                    <w:rPr>
+                      <w:rFonts w:ascii="Monaco" w:hAnsi="Monaco"/>
+                      <w:sz w:val="20"/>
+                      <w:szCs w:val="20"/>
+                    </w:rPr>
+                    <w:t>PathTree</w:t>
+                  </w:r>
+                  <w:proofErr w:type="spellEnd"/>
+                  <w:r>
+                    <w:rPr>
+                      <w:rFonts w:ascii="Monaco" w:hAnsi="Monaco"/>
+                      <w:sz w:val="20"/>
+                      <w:szCs w:val="20"/>
+                    </w:rPr>
+                    <w:t xml:space="preserve">&gt; </w:t>
+                  </w:r>
+                  <w:proofErr w:type="spellStart"/>
+                  <w:r>
+                    <w:rPr>
+                      <w:rFonts w:ascii="Monaco" w:hAnsi="Monaco"/>
+                      <w:sz w:val="20"/>
+                      <w:szCs w:val="20"/>
+                    </w:rPr>
+                    <w:t>pathTreeList</w:t>
+                  </w:r>
+                  <w:proofErr w:type="spellEnd"/>
+                  <w:r>
+                    <w:rPr>
+                      <w:rFonts w:ascii="Monaco" w:hAnsi="Monaco"/>
+                      <w:sz w:val="20"/>
+                      <w:szCs w:val="20"/>
+                    </w:rPr>
+                    <w:t xml:space="preserve"> = new List&lt;</w:t>
+                  </w:r>
+                  <w:proofErr w:type="spellStart"/>
+                  <w:r>
+                    <w:rPr>
+                      <w:rFonts w:ascii="Monaco" w:hAnsi="Monaco"/>
+                      <w:sz w:val="20"/>
+                      <w:szCs w:val="20"/>
+                    </w:rPr>
+                    <w:t>PathTree</w:t>
+                  </w:r>
+                  <w:proofErr w:type="spellEnd"/>
+                  <w:r>
+                    <w:rPr>
+                      <w:rFonts w:ascii="Monaco" w:hAnsi="Monaco"/>
+                      <w:sz w:val="20"/>
+                      <w:szCs w:val="20"/>
+                    </w:rPr>
+                    <w:t>&gt;();</w:t>
                   </w:r>
                 </w:p>
                 <w:p>
@@ -1930,15 +2710,33 @@
                       <w:sz w:val="20"/>
                       <w:szCs w:val="20"/>
                     </w:rPr>
-                    <w:t>ach Country c in Player ControlledCountryL</w:t>
-                  </w:r>
-                  <w:r>
-                    <w:rPr>
-                      <w:rFonts w:ascii="Monaco" w:hAnsi="Monaco"/>
-                      <w:sz w:val="20"/>
-                      <w:szCs w:val="20"/>
-                    </w:rPr>
-                    <w:t>ist) {</w:t>
+                    <w:t xml:space="preserve">ach Country c in Player </w:t>
+                  </w:r>
+                  <w:proofErr w:type="spellStart"/>
+                  <w:r>
+                    <w:rPr>
+                      <w:rFonts w:ascii="Monaco" w:hAnsi="Monaco"/>
+                      <w:sz w:val="20"/>
+                      <w:szCs w:val="20"/>
+                    </w:rPr>
+                    <w:t>ControlledCountryL</w:t>
+                  </w:r>
+                  <w:r>
+                    <w:rPr>
+                      <w:rFonts w:ascii="Monaco" w:hAnsi="Monaco"/>
+                      <w:sz w:val="20"/>
+                      <w:szCs w:val="20"/>
+                    </w:rPr>
+                    <w:t>ist</w:t>
+                  </w:r>
+                  <w:proofErr w:type="spellEnd"/>
+                  <w:r>
+                    <w:rPr>
+                      <w:rFonts w:ascii="Monaco" w:hAnsi="Monaco"/>
+                      <w:sz w:val="20"/>
+                      <w:szCs w:val="20"/>
+                    </w:rPr>
+                    <w:t>) {</w:t>
                   </w:r>
                 </w:p>
                 <w:p>
@@ -1963,7 +2761,25 @@
                       <w:sz w:val="20"/>
                       <w:szCs w:val="20"/>
                     </w:rPr>
-                    <w:t>if (c.hasEnemyControlledNeighbor()) {</w:t>
+                    <w:t>if (</w:t>
+                  </w:r>
+                  <w:proofErr w:type="spellStart"/>
+                  <w:r>
+                    <w:rPr>
+                      <w:rFonts w:ascii="Monaco" w:hAnsi="Monaco"/>
+                      <w:sz w:val="20"/>
+                      <w:szCs w:val="20"/>
+                    </w:rPr>
+                    <w:t>c.hasEnemyControlledNeighbor</w:t>
+                  </w:r>
+                  <w:proofErr w:type="spellEnd"/>
+                  <w:r>
+                    <w:rPr>
+                      <w:rFonts w:ascii="Monaco" w:hAnsi="Monaco"/>
+                      <w:sz w:val="20"/>
+                      <w:szCs w:val="20"/>
+                    </w:rPr>
+                    <w:t>()) {</w:t>
                   </w:r>
                 </w:p>
                 <w:p>
@@ -1989,7 +2805,60 @@
                       <w:szCs w:val="20"/>
                     </w:rPr>
                     <w:tab/>
-                    <w:t>PathTree t = buildPathTree(c, numberOfArmies);</w:t>
+                  </w:r>
+                  <w:proofErr w:type="spellStart"/>
+                  <w:r>
+                    <w:rPr>
+                      <w:rFonts w:ascii="Monaco" w:hAnsi="Monaco"/>
+                      <w:sz w:val="20"/>
+                      <w:szCs w:val="20"/>
+                    </w:rPr>
+                    <w:t>PathTree</w:t>
+                  </w:r>
+                  <w:proofErr w:type="spellEnd"/>
+                  <w:r>
+                    <w:rPr>
+                      <w:rFonts w:ascii="Monaco" w:hAnsi="Monaco"/>
+                      <w:sz w:val="20"/>
+                      <w:szCs w:val="20"/>
+                    </w:rPr>
+                    <w:t xml:space="preserve"> t = </w:t>
+                  </w:r>
+                  <w:proofErr w:type="spellStart"/>
+                  <w:r>
+                    <w:rPr>
+                      <w:rFonts w:ascii="Monaco" w:hAnsi="Monaco"/>
+                      <w:sz w:val="20"/>
+                      <w:szCs w:val="20"/>
+                    </w:rPr>
+                    <w:t>buildPathTree</w:t>
+                  </w:r>
+                  <w:proofErr w:type="spellEnd"/>
+                  <w:r>
+                    <w:rPr>
+                      <w:rFonts w:ascii="Monaco" w:hAnsi="Monaco"/>
+                      <w:sz w:val="20"/>
+                      <w:szCs w:val="20"/>
+                    </w:rPr>
+                    <w:t xml:space="preserve">(c, </w:t>
+                  </w:r>
+                  <w:proofErr w:type="spellStart"/>
+                  <w:r>
+                    <w:rPr>
+                      <w:rFonts w:ascii="Monaco" w:hAnsi="Monaco"/>
+                      <w:sz w:val="20"/>
+                      <w:szCs w:val="20"/>
+                    </w:rPr>
+                    <w:t>numberOfArmies</w:t>
+                  </w:r>
+                  <w:proofErr w:type="spellEnd"/>
+                  <w:r>
+                    <w:rPr>
+                      <w:rFonts w:ascii="Monaco" w:hAnsi="Monaco"/>
+                      <w:sz w:val="20"/>
+                      <w:szCs w:val="20"/>
+                    </w:rPr>
+                    <w:t>);</w:t>
                   </w:r>
                 </w:p>
                 <w:p>
@@ -2015,7 +2884,24 @@
                       <w:szCs w:val="20"/>
                     </w:rPr>
                     <w:tab/>
-                    <w:t>pathTreeList.add(t);</w:t>
+                  </w:r>
+                  <w:proofErr w:type="spellStart"/>
+                  <w:r>
+                    <w:rPr>
+                      <w:rFonts w:ascii="Monaco" w:hAnsi="Monaco"/>
+                      <w:sz w:val="20"/>
+                      <w:szCs w:val="20"/>
+                    </w:rPr>
+                    <w:t>pathTreeList.add</w:t>
+                  </w:r>
+                  <w:proofErr w:type="spellEnd"/>
+                  <w:r>
+                    <w:rPr>
+                      <w:rFonts w:ascii="Monaco" w:hAnsi="Monaco"/>
+                      <w:sz w:val="20"/>
+                      <w:szCs w:val="20"/>
+                    </w:rPr>
+                    <w:t>(t);</w:t>
                   </w:r>
                 </w:p>
                 <w:p>
@@ -2082,7 +2968,25 @@
                       <w:sz w:val="20"/>
                       <w:szCs w:val="20"/>
                     </w:rPr>
-                    <w:t>List&lt;Country&gt; alreadyInTree = new List&lt;Country&gt;();</w:t>
+                    <w:t xml:space="preserve">List&lt;Country&gt; </w:t>
+                  </w:r>
+                  <w:proofErr w:type="spellStart"/>
+                  <w:r>
+                    <w:rPr>
+                      <w:rFonts w:ascii="Monaco" w:hAnsi="Monaco"/>
+                      <w:sz w:val="20"/>
+                      <w:szCs w:val="20"/>
+                    </w:rPr>
+                    <w:t>alreadyInTree</w:t>
+                  </w:r>
+                  <w:proofErr w:type="spellEnd"/>
+                  <w:r>
+                    <w:rPr>
+                      <w:rFonts w:ascii="Monaco" w:hAnsi="Monaco"/>
+                      <w:sz w:val="20"/>
+                      <w:szCs w:val="20"/>
+                    </w:rPr>
+                    <w:t xml:space="preserve"> = new List&lt;Country&gt;();</w:t>
                   </w:r>
                 </w:p>
                 <w:p>
@@ -2099,7 +3003,79 @@
                       <w:sz w:val="20"/>
                       <w:szCs w:val="20"/>
                     </w:rPr>
-                    <w:t>function PathTree buildPathTree(Country c, int maximumLength) {</w:t>
+                    <w:t xml:space="preserve">function </w:t>
+                  </w:r>
+                  <w:proofErr w:type="spellStart"/>
+                  <w:r>
+                    <w:rPr>
+                      <w:rFonts w:ascii="Monaco" w:hAnsi="Monaco"/>
+                      <w:sz w:val="20"/>
+                      <w:szCs w:val="20"/>
+                    </w:rPr>
+                    <w:t>PathTree</w:t>
+                  </w:r>
+                  <w:proofErr w:type="spellEnd"/>
+                  <w:r>
+                    <w:rPr>
+                      <w:rFonts w:ascii="Monaco" w:hAnsi="Monaco"/>
+                      <w:sz w:val="20"/>
+                      <w:szCs w:val="20"/>
+                    </w:rPr>
+                    <w:t xml:space="preserve"> </w:t>
+                  </w:r>
+                  <w:proofErr w:type="spellStart"/>
+                  <w:r>
+                    <w:rPr>
+                      <w:rFonts w:ascii="Monaco" w:hAnsi="Monaco"/>
+                      <w:sz w:val="20"/>
+                      <w:szCs w:val="20"/>
+                    </w:rPr>
+                    <w:t>buildPathTree</w:t>
+                  </w:r>
+                  <w:proofErr w:type="spellEnd"/>
+                  <w:r>
+                    <w:rPr>
+                      <w:rFonts w:ascii="Monaco" w:hAnsi="Monaco"/>
+                      <w:sz w:val="20"/>
+                      <w:szCs w:val="20"/>
+                    </w:rPr>
+                    <w:t xml:space="preserve">(Country c, </w:t>
+                  </w:r>
+                  <w:proofErr w:type="spellStart"/>
+                  <w:r>
+                    <w:rPr>
+                      <w:rFonts w:ascii="Monaco" w:hAnsi="Monaco"/>
+                      <w:sz w:val="20"/>
+                      <w:szCs w:val="20"/>
+                    </w:rPr>
+                    <w:t>int</w:t>
+                  </w:r>
+                  <w:proofErr w:type="spellEnd"/>
+                  <w:r>
+                    <w:rPr>
+                      <w:rFonts w:ascii="Monaco" w:hAnsi="Monaco"/>
+                      <w:sz w:val="20"/>
+                      <w:szCs w:val="20"/>
+                    </w:rPr>
+                    <w:t xml:space="preserve"> </w:t>
+                  </w:r>
+                  <w:proofErr w:type="spellStart"/>
+                  <w:r>
+                    <w:rPr>
+                      <w:rFonts w:ascii="Monaco" w:hAnsi="Monaco"/>
+                      <w:sz w:val="20"/>
+                      <w:szCs w:val="20"/>
+                    </w:rPr>
+                    <w:t>maximumLength</w:t>
+                  </w:r>
+                  <w:proofErr w:type="spellEnd"/>
+                  <w:r>
+                    <w:rPr>
+                      <w:rFonts w:ascii="Monaco" w:hAnsi="Monaco"/>
+                      <w:sz w:val="20"/>
+                      <w:szCs w:val="20"/>
+                    </w:rPr>
+                    <w:t>) {</w:t>
                   </w:r>
                 </w:p>
                 <w:p>
@@ -2117,7 +3093,42 @@
                       <w:szCs w:val="20"/>
                     </w:rPr>
                     <w:tab/>
-                    <w:t>PathTree x = new PathTree();</w:t>
+                  </w:r>
+                  <w:proofErr w:type="spellStart"/>
+                  <w:r>
+                    <w:rPr>
+                      <w:rFonts w:ascii="Monaco" w:hAnsi="Monaco"/>
+                      <w:sz w:val="20"/>
+                      <w:szCs w:val="20"/>
+                    </w:rPr>
+                    <w:t>PathTree</w:t>
+                  </w:r>
+                  <w:proofErr w:type="spellEnd"/>
+                  <w:r>
+                    <w:rPr>
+                      <w:rFonts w:ascii="Monaco" w:hAnsi="Monaco"/>
+                      <w:sz w:val="20"/>
+                      <w:szCs w:val="20"/>
+                    </w:rPr>
+                    <w:t xml:space="preserve"> x = new </w:t>
+                  </w:r>
+                  <w:proofErr w:type="spellStart"/>
+                  <w:r>
+                    <w:rPr>
+                      <w:rFonts w:ascii="Monaco" w:hAnsi="Monaco"/>
+                      <w:sz w:val="20"/>
+                      <w:szCs w:val="20"/>
+                    </w:rPr>
+                    <w:t>PathTree</w:t>
+                  </w:r>
+                  <w:proofErr w:type="spellEnd"/>
+                  <w:r>
+                    <w:rPr>
+                      <w:rFonts w:ascii="Monaco" w:hAnsi="Monaco"/>
+                      <w:sz w:val="20"/>
+                      <w:szCs w:val="20"/>
+                    </w:rPr>
+                    <w:t>();</w:t>
                   </w:r>
                 </w:p>
                 <w:p>
@@ -2136,6 +3147,7 @@
                     </w:rPr>
                     <w:tab/>
                   </w:r>
+                  <w:proofErr w:type="spellStart"/>
                   <w:r>
                     <w:rPr>
                       <w:rFonts w:ascii="Monaco" w:hAnsi="Monaco"/>
@@ -2144,6 +3156,7 @@
                     </w:rPr>
                     <w:t>int</w:t>
                   </w:r>
+                  <w:proofErr w:type="spellEnd"/>
                   <w:r>
                     <w:rPr>
                       <w:rFonts w:ascii="Monaco" w:hAnsi="Monaco"/>
@@ -2152,13 +3165,23 @@
                     </w:rPr>
                     <w:t xml:space="preserve"> </w:t>
                   </w:r>
-                  <w:r>
-                    <w:rPr>
-                      <w:rFonts w:ascii="Monaco" w:hAnsi="Monaco"/>
-                      <w:sz w:val="20"/>
-                      <w:szCs w:val="20"/>
-                    </w:rPr>
-                    <w:t>i = 0;</w:t>
+                  <w:proofErr w:type="spellStart"/>
+                  <w:r>
+                    <w:rPr>
+                      <w:rFonts w:ascii="Monaco" w:hAnsi="Monaco"/>
+                      <w:sz w:val="20"/>
+                      <w:szCs w:val="20"/>
+                    </w:rPr>
+                    <w:t>i</w:t>
+                  </w:r>
+                  <w:proofErr w:type="spellEnd"/>
+                  <w:r>
+                    <w:rPr>
+                      <w:rFonts w:ascii="Monaco" w:hAnsi="Monaco"/>
+                      <w:sz w:val="20"/>
+                      <w:szCs w:val="20"/>
+                    </w:rPr>
+                    <w:t xml:space="preserve"> = 0;</w:t>
                   </w:r>
                 </w:p>
                 <w:p>
@@ -2176,7 +3199,25 @@
                       <w:szCs w:val="20"/>
                     </w:rPr>
                     <w:tab/>
-                    <w:t>for (each Country t in c.neighbors) {</w:t>
+                    <w:t xml:space="preserve">for (each Country t in </w:t>
+                  </w:r>
+                  <w:proofErr w:type="spellStart"/>
+                  <w:r>
+                    <w:rPr>
+                      <w:rFonts w:ascii="Monaco" w:hAnsi="Monaco"/>
+                      <w:sz w:val="20"/>
+                      <w:szCs w:val="20"/>
+                    </w:rPr>
+                    <w:t>c.neighbors</w:t>
+                  </w:r>
+                  <w:proofErr w:type="spellEnd"/>
+                  <w:r>
+                    <w:rPr>
+                      <w:rFonts w:ascii="Monaco" w:hAnsi="Monaco"/>
+                      <w:sz w:val="20"/>
+                      <w:szCs w:val="20"/>
+                    </w:rPr>
+                    <w:t>) {</w:t>
                   </w:r>
                 </w:p>
                 <w:p>
@@ -2204,13 +3245,41 @@
                     <w:tab/>
                     <w:t>if (</w:t>
                   </w:r>
-                  <w:r>
-                    <w:rPr>
-                      <w:rFonts w:ascii="Monaco" w:hAnsi="Monaco"/>
-                      <w:sz w:val="20"/>
-                      <w:szCs w:val="20"/>
-                    </w:rPr>
-                    <w:t>i == maximumLength) {</w:t>
+                  <w:proofErr w:type="spellStart"/>
+                  <w:r>
+                    <w:rPr>
+                      <w:rFonts w:ascii="Monaco" w:hAnsi="Monaco"/>
+                      <w:sz w:val="20"/>
+                      <w:szCs w:val="20"/>
+                    </w:rPr>
+                    <w:t>i</w:t>
+                  </w:r>
+                  <w:proofErr w:type="spellEnd"/>
+                  <w:r>
+                    <w:rPr>
+                      <w:rFonts w:ascii="Monaco" w:hAnsi="Monaco"/>
+                      <w:sz w:val="20"/>
+                      <w:szCs w:val="20"/>
+                    </w:rPr>
+                    <w:t xml:space="preserve"> == </w:t>
+                  </w:r>
+                  <w:proofErr w:type="spellStart"/>
+                  <w:r>
+                    <w:rPr>
+                      <w:rFonts w:ascii="Monaco" w:hAnsi="Monaco"/>
+                      <w:sz w:val="20"/>
+                      <w:szCs w:val="20"/>
+                    </w:rPr>
+                    <w:t>maximumLength</w:t>
+                  </w:r>
+                  <w:proofErr w:type="spellEnd"/>
+                  <w:r>
+                    <w:rPr>
+                      <w:rFonts w:ascii="Monaco" w:hAnsi="Monaco"/>
+                      <w:sz w:val="20"/>
+                      <w:szCs w:val="20"/>
+                    </w:rPr>
+                    <w:t>) {</w:t>
                   </w:r>
                 </w:p>
                 <w:p>
@@ -2270,7 +3339,43 @@
                       <w:szCs w:val="20"/>
                     </w:rPr>
                     <w:tab/>
-                    <w:t>if (t.isControlledByOtherPlayer() &amp;&amp; !alreadyInTree.contains(t)) {</w:t>
+                    <w:t>if (</w:t>
+                  </w:r>
+                  <w:proofErr w:type="spellStart"/>
+                  <w:r>
+                    <w:rPr>
+                      <w:rFonts w:ascii="Monaco" w:hAnsi="Monaco"/>
+                      <w:sz w:val="20"/>
+                      <w:szCs w:val="20"/>
+                    </w:rPr>
+                    <w:t>t.isControlledByOtherPlayer</w:t>
+                  </w:r>
+                  <w:proofErr w:type="spellEnd"/>
+                  <w:r>
+                    <w:rPr>
+                      <w:rFonts w:ascii="Monaco" w:hAnsi="Monaco"/>
+                      <w:sz w:val="20"/>
+                      <w:szCs w:val="20"/>
+                    </w:rPr>
+                    <w:t>() &amp;&amp; !</w:t>
+                  </w:r>
+                  <w:proofErr w:type="spellStart"/>
+                  <w:r>
+                    <w:rPr>
+                      <w:rFonts w:ascii="Monaco" w:hAnsi="Monaco"/>
+                      <w:sz w:val="20"/>
+                      <w:szCs w:val="20"/>
+                    </w:rPr>
+                    <w:t>alreadyInTree.contains</w:t>
+                  </w:r>
+                  <w:proofErr w:type="spellEnd"/>
+                  <w:r>
+                    <w:rPr>
+                      <w:rFonts w:ascii="Monaco" w:hAnsi="Monaco"/>
+                      <w:sz w:val="20"/>
+                      <w:szCs w:val="20"/>
+                    </w:rPr>
+                    <w:t>(t)) {</w:t>
                   </w:r>
                 </w:p>
                 <w:p>
@@ -2304,7 +3409,24 @@
                       <w:szCs w:val="20"/>
                     </w:rPr>
                     <w:tab/>
-                    <w:t>alreadyInTree.add(t);</w:t>
+                  </w:r>
+                  <w:proofErr w:type="spellStart"/>
+                  <w:r>
+                    <w:rPr>
+                      <w:rFonts w:ascii="Monaco" w:hAnsi="Monaco"/>
+                      <w:sz w:val="20"/>
+                      <w:szCs w:val="20"/>
+                    </w:rPr>
+                    <w:t>alreadyInTree.add</w:t>
+                  </w:r>
+                  <w:proofErr w:type="spellEnd"/>
+                  <w:r>
+                    <w:rPr>
+                      <w:rFonts w:ascii="Monaco" w:hAnsi="Monaco"/>
+                      <w:sz w:val="20"/>
+                      <w:szCs w:val="20"/>
+                    </w:rPr>
+                    <w:t>(t);</w:t>
                   </w:r>
                 </w:p>
                 <w:p>
@@ -2338,7 +3460,42 @@
                       <w:szCs w:val="20"/>
                     </w:rPr>
                     <w:tab/>
-                    <w:t>x.addSuccessor(buildPathTree(t));</w:t>
+                  </w:r>
+                  <w:proofErr w:type="spellStart"/>
+                  <w:r>
+                    <w:rPr>
+                      <w:rFonts w:ascii="Monaco" w:hAnsi="Monaco"/>
+                      <w:sz w:val="20"/>
+                      <w:szCs w:val="20"/>
+                    </w:rPr>
+                    <w:t>x.addSuccessor</w:t>
+                  </w:r>
+                  <w:proofErr w:type="spellEnd"/>
+                  <w:r>
+                    <w:rPr>
+                      <w:rFonts w:ascii="Monaco" w:hAnsi="Monaco"/>
+                      <w:sz w:val="20"/>
+                      <w:szCs w:val="20"/>
+                    </w:rPr>
+                    <w:t>(</w:t>
+                  </w:r>
+                  <w:proofErr w:type="spellStart"/>
+                  <w:r>
+                    <w:rPr>
+                      <w:rFonts w:ascii="Monaco" w:hAnsi="Monaco"/>
+                      <w:sz w:val="20"/>
+                      <w:szCs w:val="20"/>
+                    </w:rPr>
+                    <w:t>buildPathTree</w:t>
+                  </w:r>
+                  <w:proofErr w:type="spellEnd"/>
+                  <w:r>
+                    <w:rPr>
+                      <w:rFonts w:ascii="Monaco" w:hAnsi="Monaco"/>
+                      <w:sz w:val="20"/>
+                      <w:szCs w:val="20"/>
+                    </w:rPr>
+                    <w:t>(t));</w:t>
                   </w:r>
                 </w:p>
                 <w:p>
@@ -2373,13 +3530,23 @@
                     </w:rPr>
                     <w:tab/>
                   </w:r>
-                  <w:r>
-                    <w:rPr>
-                      <w:rFonts w:ascii="Monaco" w:hAnsi="Monaco"/>
-                      <w:sz w:val="20"/>
-                      <w:szCs w:val="20"/>
-                    </w:rPr>
-                    <w:t>i++;</w:t>
+                  <w:proofErr w:type="spellStart"/>
+                  <w:r>
+                    <w:rPr>
+                      <w:rFonts w:ascii="Monaco" w:hAnsi="Monaco"/>
+                      <w:sz w:val="20"/>
+                      <w:szCs w:val="20"/>
+                    </w:rPr>
+                    <w:t>i</w:t>
+                  </w:r>
+                  <w:proofErr w:type="spellEnd"/>
+                  <w:r>
+                    <w:rPr>
+                      <w:rFonts w:ascii="Monaco" w:hAnsi="Monaco"/>
+                      <w:sz w:val="20"/>
+                      <w:szCs w:val="20"/>
+                    </w:rPr>
+                    <w:t>++;</w:t>
                   </w:r>
                 </w:p>
                 <w:p>
@@ -2491,6 +3658,11 @@
       </w:r>
       <w:r>
         <w:t>number of enemy armies along the path.</w:t>
+      </w:r>
+    </w:p>
+    <w:p>
+      <w:r>
+        <w:t>Once it has chosen one path it will begin with the attack along the path until all his armies are used. During his attack chain it will also leave behind 5 armies in each passed continent border country to ensure enough defense and therefore a higher likelihood of additional bonus armies. This will result in the agent also stopping his attack with up to 5 armies left if the country in which they are currently positioned is a continent border country.</w:t>
       </w:r>
     </w:p>
     <w:sectPr>

</xml_diff>

<commit_message>
added Dia made object model integrated new object model in document and presentation worked on presentation
</commit_message>
<xml_diff>
--- a/Risiko.docx
+++ b/Risiko.docx
@@ -1270,8 +1270,64 @@
         <w:t xml:space="preserve"> </w:t>
       </w:r>
     </w:p>
-    <w:p/>
-    <w:p>
+    <w:p>
+      <w:r>
+        <w:rPr>
+          <w:noProof/>
+        </w:rPr>
+        <w:drawing>
+          <wp:inline distT="0" distB="0" distL="0" distR="0" wp14:anchorId="6CDB1B13" wp14:editId="59C5AD3C">
+            <wp:extent cx="5943600" cy="3141345"/>
+            <wp:effectExtent l="0" t="0" r="0" b="0"/>
+            <wp:docPr id="1" name="Picture 1" descr="Macintosh HD:Users:bene:Documents:workspace:git:Risk-AI:objectmodel.png"/>
+            <wp:cNvGraphicFramePr>
+              <a:graphicFrameLocks xmlns:a="http://schemas.openxmlformats.org/drawingml/2006/main" noChangeAspect="1"/>
+            </wp:cNvGraphicFramePr>
+            <a:graphic xmlns:a="http://schemas.openxmlformats.org/drawingml/2006/main">
+              <a:graphicData uri="http://schemas.openxmlformats.org/drawingml/2006/picture">
+                <pic:pic xmlns:pic="http://schemas.openxmlformats.org/drawingml/2006/picture">
+                  <pic:nvPicPr>
+                    <pic:cNvPr id="0" name="Picture 3" descr="Macintosh HD:Users:bene:Documents:workspace:git:Risk-AI:objectmodel.png"/>
+                    <pic:cNvPicPr>
+                      <a:picLocks noChangeAspect="1" noChangeArrowheads="1"/>
+                    </pic:cNvPicPr>
+                  </pic:nvPicPr>
+                  <pic:blipFill>
+                    <a:blip r:embed="rId6">
+                      <a:extLst>
+                        <a:ext uri="{28A0092B-C50C-407E-A947-70E740481C1C}">
+                          <a14:useLocalDpi xmlns:a14="http://schemas.microsoft.com/office/drawing/2010/main" val="0"/>
+                        </a:ext>
+                      </a:extLst>
+                    </a:blip>
+                    <a:srcRect/>
+                    <a:stretch>
+                      <a:fillRect/>
+                    </a:stretch>
+                  </pic:blipFill>
+                  <pic:spPr bwMode="auto">
+                    <a:xfrm>
+                      <a:off x="0" y="0"/>
+                      <a:ext cx="5943600" cy="3141345"/>
+                    </a:xfrm>
+                    <a:prstGeom prst="rect">
+                      <a:avLst/>
+                    </a:prstGeom>
+                    <a:noFill/>
+                    <a:ln>
+                      <a:noFill/>
+                    </a:ln>
+                  </pic:spPr>
+                </pic:pic>
+              </a:graphicData>
+            </a:graphic>
+          </wp:inline>
+        </w:drawing>
+      </w:r>
+    </w:p>
+    <w:p>
+      <w:bookmarkStart w:id="4" w:name="_GoBack"/>
+      <w:bookmarkEnd w:id="4"/>
       <w:r>
         <w:t xml:space="preserve">The class </w:t>
       </w:r>
@@ -1345,7 +1401,11 @@
         <w:t>ImageLabel</w:t>
       </w:r>
       <w:r>
-        <w:t xml:space="preserve"> object which is used to display the corresponding image file in the correct color and the number of armies</w:t>
+        <w:t xml:space="preserve"> object which is used to display the </w:t>
+      </w:r>
+      <w:r>
+        <w:lastRenderedPageBreak/>
+        <w:t>corresponding image file in the correct color and the number of armies</w:t>
       </w:r>
       <w:r>
         <w:t xml:space="preserve"> placed inside the country</w:t>
@@ -1583,11 +1643,7 @@
         <w:t>Engine</w:t>
       </w:r>
       <w:r>
-        <w:t xml:space="preserve"> checks if the end condition is met which is </w:t>
-      </w:r>
-      <w:r>
-        <w:lastRenderedPageBreak/>
-        <w:t xml:space="preserve">that one </w:t>
+        <w:t xml:space="preserve"> checks if the end condition is met which is that one </w:t>
       </w:r>
       <w:r>
         <w:rPr>
@@ -2091,6 +2147,7 @@
     </w:p>
     <w:p>
       <w:r>
+        <w:lastRenderedPageBreak/>
         <w:t xml:space="preserve">In the </w:t>
       </w:r>
       <w:r>
@@ -2169,11 +2226,7 @@
         <w:t>One approach would be to distribute all received armies equally to all countries. The result would be that all countries contain the same number of armies with some having one less because there were not sufficient armies available to distribute exactly the same amount on all countries. During the second phase (conquering other countries) an agent using this strategy would always conquer only one country which contains preferably as few armies as possible.</w:t>
       </w:r>
       <w:r>
-        <w:t xml:space="preserve"> In </w:t>
-      </w:r>
-      <w:r>
-        <w:lastRenderedPageBreak/>
-        <w:t>the third phase (repositioning of armies) it would try to balance the amount of armies in all countries as far as possible.</w:t>
+        <w:t xml:space="preserve"> In the third phase (repositioning of armies) it would try to balance the amount of armies in all countries as far as possible.</w:t>
       </w:r>
     </w:p>
     <w:p>
@@ -2314,21 +2367,11 @@
       </w:r>
     </w:p>
     <w:p>
-      <w:r>
-        <w:fldChar w:fldCharType="begin"/>
-      </w:r>
-      <w:r>
-        <w:instrText xml:space="preserve"> REF _Ref213738015 </w:instrText>
-      </w:r>
-      <w:r>
-        <w:fldChar w:fldCharType="separate"/>
-      </w:r>
-      <w:r>
-        <w:t>Figure 1</w:t>
-      </w:r>
-      <w:r>
-        <w:fldChar w:fldCharType="end"/>
-      </w:r>
+      <w:fldSimple w:instr=" REF _Ref213738015 ">
+        <w:r>
+          <w:t>Figure 1</w:t>
+        </w:r>
+      </w:fldSimple>
       <w:r>
         <w:t xml:space="preserve"> shows an example view of a tree</w:t>
       </w:r>
@@ -2336,11 +2379,7 @@
         <w:t xml:space="preserve"> how it is used here. The “root” country is the country from which the player is going to attack. On the first leave level are all direct neighbor countries which are controlled by another player. On the second leave level are all neighbor countries of the ones on the first leave level. These are also controlled by enemy players. This principle continues throughout the whole tree. Countries controlled by the player himself are never added to the tree. All routes from the root country to the leaves in the tree (with no other leaves following them) are each considered a separate path</w:t>
       </w:r>
       <w:r>
-        <w:t xml:space="preserve"> which means that there are as many paths </w:t>
-      </w:r>
-      <w:r>
-        <w:lastRenderedPageBreak/>
-        <w:t>as there are leaves with no successors</w:t>
+        <w:t xml:space="preserve"> which means that there are as many paths as there are leaves with no successors</w:t>
       </w:r>
       <w:r>
         <w:t>.</w:t>
@@ -2357,6 +2396,7 @@
         <w:rPr>
           <w:noProof/>
         </w:rPr>
+        <w:lastRenderedPageBreak/>
         <w:drawing>
           <wp:inline distT="0" distB="0" distL="0" distR="0" wp14:anchorId="6CE5B28F" wp14:editId="66BEFA8F">
             <wp:extent cx="5943600" cy="5943600"/>
@@ -2370,129 +2410,6 @@
                 <pic:pic xmlns:pic="http://schemas.openxmlformats.org/drawingml/2006/picture">
                   <pic:nvPicPr>
                     <pic:cNvPr id="0" name="tree_jpg.jpg"/>
-                    <pic:cNvPicPr/>
-                  </pic:nvPicPr>
-                  <pic:blipFill>
-                    <a:blip r:embed="rId6">
-                      <a:extLst>
-                        <a:ext uri="{28A0092B-C50C-407E-A947-70E740481C1C}">
-                          <a14:useLocalDpi xmlns:a14="http://schemas.microsoft.com/office/drawing/2010/main" val="0"/>
-                        </a:ext>
-                      </a:extLst>
-                    </a:blip>
-                    <a:stretch>
-                      <a:fillRect/>
-                    </a:stretch>
-                  </pic:blipFill>
-                  <pic:spPr>
-                    <a:xfrm>
-                      <a:off x="0" y="0"/>
-                      <a:ext cx="5943600" cy="5943600"/>
-                    </a:xfrm>
-                    <a:prstGeom prst="rect">
-                      <a:avLst/>
-                    </a:prstGeom>
-                  </pic:spPr>
-                </pic:pic>
-              </a:graphicData>
-            </a:graphic>
-          </wp:inline>
-        </w:drawing>
-      </w:r>
-      <w:bookmarkStart w:id="4" w:name="_Ref213738015"/>
-      <w:r>
-        <w:t xml:space="preserve"> </w:t>
-      </w:r>
-      <w:r>
-        <w:t xml:space="preserve">Figure </w:t>
-      </w:r>
-      <w:r>
-        <w:fldChar w:fldCharType="begin"/>
-      </w:r>
-      <w:r>
-        <w:instrText xml:space="preserve"> SEQ Figure \* ARABIC </w:instrText>
-      </w:r>
-      <w:r>
-        <w:fldChar w:fldCharType="separate"/>
-      </w:r>
-      <w:r>
-        <w:rPr>
-          <w:noProof/>
-        </w:rPr>
-        <w:t>1</w:t>
-      </w:r>
-      <w:r>
-        <w:rPr>
-          <w:noProof/>
-        </w:rPr>
-        <w:fldChar w:fldCharType="end"/>
-      </w:r>
-      <w:bookmarkEnd w:id="4"/>
-      <w:r>
-        <w:t>:  Path Tree</w:t>
-      </w:r>
-    </w:p>
-    <w:p>
-      <w:r>
-        <w:fldChar w:fldCharType="begin"/>
-      </w:r>
-      <w:r>
-        <w:instrText xml:space="preserve"> REF _Ref213740585 </w:instrText>
-      </w:r>
-      <w:r>
-        <w:fldChar w:fldCharType="separate"/>
-      </w:r>
-      <w:r>
-        <w:t xml:space="preserve">Figure </w:t>
-      </w:r>
-      <w:r>
-        <w:rPr>
-          <w:noProof/>
-        </w:rPr>
-        <w:t>2</w:t>
-      </w:r>
-      <w:r>
-        <w:rPr>
-          <w:noProof/>
-        </w:rPr>
-        <w:fldChar w:fldCharType="end"/>
-      </w:r>
-      <w:r>
-        <w:t xml:space="preserve"> shows the beginning of the path tree for the country New Guinea. It can be seen that some countries appear multiple times in the tree but never in the same path. Note that in this example all countries except New Guinea do not belong to the player who is attacking.</w:t>
-      </w:r>
-    </w:p>
-    <w:p/>
-    <w:p>
-      <w:r>
-        <w:t xml:space="preserve"> </w:t>
-      </w:r>
-    </w:p>
-    <w:p>
-      <w:pPr>
-        <w:keepNext/>
-      </w:pPr>
-    </w:p>
-    <w:p>
-      <w:pPr>
-        <w:keepNext/>
-      </w:pPr>
-      <w:r>
-        <w:rPr>
-          <w:noProof/>
-        </w:rPr>
-        <w:drawing>
-          <wp:inline distT="0" distB="0" distL="0" distR="0" wp14:anchorId="68A15DF3" wp14:editId="797811E7">
-            <wp:extent cx="5943600" cy="5943600"/>
-            <wp:effectExtent l="0" t="0" r="0" b="0"/>
-            <wp:docPr id="3" name="Picture 3"/>
-            <wp:cNvGraphicFramePr>
-              <a:graphicFrameLocks xmlns:a="http://schemas.openxmlformats.org/drawingml/2006/main" noChangeAspect="1"/>
-            </wp:cNvGraphicFramePr>
-            <a:graphic xmlns:a="http://schemas.openxmlformats.org/drawingml/2006/main">
-              <a:graphicData uri="http://schemas.openxmlformats.org/drawingml/2006/picture">
-                <pic:pic xmlns:pic="http://schemas.openxmlformats.org/drawingml/2006/picture">
-                  <pic:nvPicPr>
-                    <pic:cNvPr id="0" name="tree_with_countries_jpg.jpg"/>
                     <pic:cNvPicPr/>
                   </pic:nvPicPr>
                   <pic:blipFill>
@@ -2522,37 +2439,121 @@
           </wp:inline>
         </w:drawing>
       </w:r>
-    </w:p>
-    <w:p>
-      <w:pPr>
-        <w:pStyle w:val="Caption"/>
-      </w:pPr>
-      <w:bookmarkStart w:id="5" w:name="_Ref213740585"/>
+      <w:bookmarkStart w:id="5" w:name="_Ref213738015"/>
+      <w:r>
+        <w:t xml:space="preserve"> </w:t>
+      </w:r>
       <w:r>
         <w:t xml:space="preserve">Figure </w:t>
       </w:r>
-      <w:r>
-        <w:fldChar w:fldCharType="begin"/>
-      </w:r>
-      <w:r>
-        <w:instrText xml:space="preserve"> SEQ Figure \* ARABIC </w:instrText>
-      </w:r>
-      <w:r>
-        <w:fldChar w:fldCharType="separate"/>
-      </w:r>
+      <w:fldSimple w:instr=" SEQ Figure \* ARABIC ">
+        <w:r>
+          <w:rPr>
+            <w:noProof/>
+          </w:rPr>
+          <w:t>1</w:t>
+        </w:r>
+      </w:fldSimple>
+      <w:bookmarkEnd w:id="5"/>
+      <w:r>
+        <w:t>:  Path Tree</w:t>
+      </w:r>
+    </w:p>
+    <w:p>
+      <w:fldSimple w:instr=" REF _Ref213740585 ">
+        <w:r>
+          <w:t xml:space="preserve">Figure </w:t>
+        </w:r>
+        <w:r>
+          <w:rPr>
+            <w:noProof/>
+          </w:rPr>
+          <w:t>2</w:t>
+        </w:r>
+      </w:fldSimple>
+      <w:r>
+        <w:t xml:space="preserve"> shows the beginning of the path tree for the country New Guinea. It can be seen that some countries appear multiple times in the tree but never in the same path. Note that in this example all countries except New Guinea do not belong to the player who is attacking.</w:t>
+      </w:r>
+    </w:p>
+    <w:p/>
+    <w:p>
+      <w:r>
+        <w:t xml:space="preserve"> </w:t>
+      </w:r>
+    </w:p>
+    <w:p>
+      <w:pPr>
+        <w:keepNext/>
+      </w:pPr>
+    </w:p>
+    <w:p>
+      <w:pPr>
+        <w:keepNext/>
+      </w:pPr>
       <w:r>
         <w:rPr>
           <w:noProof/>
         </w:rPr>
-        <w:t>2</w:t>
-      </w:r>
-      <w:r>
-        <w:rPr>
-          <w:noProof/>
-        </w:rPr>
-        <w:fldChar w:fldCharType="end"/>
-      </w:r>
-      <w:bookmarkEnd w:id="5"/>
+        <w:drawing>
+          <wp:inline distT="0" distB="0" distL="0" distR="0" wp14:anchorId="68A15DF3" wp14:editId="797811E7">
+            <wp:extent cx="5943600" cy="5943600"/>
+            <wp:effectExtent l="0" t="0" r="0" b="0"/>
+            <wp:docPr id="3" name="Picture 3"/>
+            <wp:cNvGraphicFramePr>
+              <a:graphicFrameLocks xmlns:a="http://schemas.openxmlformats.org/drawingml/2006/main" noChangeAspect="1"/>
+            </wp:cNvGraphicFramePr>
+            <a:graphic xmlns:a="http://schemas.openxmlformats.org/drawingml/2006/main">
+              <a:graphicData uri="http://schemas.openxmlformats.org/drawingml/2006/picture">
+                <pic:pic xmlns:pic="http://schemas.openxmlformats.org/drawingml/2006/picture">
+                  <pic:nvPicPr>
+                    <pic:cNvPr id="0" name="tree_with_countries_jpg.jpg"/>
+                    <pic:cNvPicPr/>
+                  </pic:nvPicPr>
+                  <pic:blipFill>
+                    <a:blip r:embed="rId8">
+                      <a:extLst>
+                        <a:ext uri="{28A0092B-C50C-407E-A947-70E740481C1C}">
+                          <a14:useLocalDpi xmlns:a14="http://schemas.microsoft.com/office/drawing/2010/main" val="0"/>
+                        </a:ext>
+                      </a:extLst>
+                    </a:blip>
+                    <a:stretch>
+                      <a:fillRect/>
+                    </a:stretch>
+                  </pic:blipFill>
+                  <pic:spPr>
+                    <a:xfrm>
+                      <a:off x="0" y="0"/>
+                      <a:ext cx="5943600" cy="5943600"/>
+                    </a:xfrm>
+                    <a:prstGeom prst="rect">
+                      <a:avLst/>
+                    </a:prstGeom>
+                  </pic:spPr>
+                </pic:pic>
+              </a:graphicData>
+            </a:graphic>
+          </wp:inline>
+        </w:drawing>
+      </w:r>
+    </w:p>
+    <w:p>
+      <w:pPr>
+        <w:pStyle w:val="Caption"/>
+      </w:pPr>
+      <w:bookmarkStart w:id="6" w:name="_Ref213740585"/>
+      <w:r>
+        <w:t xml:space="preserve">Figure </w:t>
+      </w:r>
+      <w:fldSimple w:instr=" SEQ Figure \* ARABIC ">
+        <w:r>
+          <w:rPr>
+            <w:noProof/>
+          </w:rPr>
+          <w:t>2</w:t>
+        </w:r>
+      </w:fldSimple>
+      <w:bookmarkEnd w:id="6"/>
       <w:r>
         <w:t>:  Example Tree for New Guinea</w:t>
       </w:r>
@@ -2602,8 +2603,8 @@
       </w:r>
     </w:p>
     <w:p>
-      <w:bookmarkStart w:id="6" w:name="h.92ll82qodxl1"/>
-      <w:bookmarkEnd w:id="6"/>
+      <w:bookmarkStart w:id="7" w:name="h.92ll82qodxl1"/>
+      <w:bookmarkEnd w:id="7"/>
     </w:p>
     <w:p>
       <w:r>
@@ -3925,8 +3926,6 @@
       <w:r>
         <w:t>only stopping if the attack army is destroyed to only one army left or it reached the end of the path</w:t>
       </w:r>
-      <w:bookmarkStart w:id="7" w:name="_GoBack"/>
-      <w:bookmarkEnd w:id="7"/>
       <w:r>
         <w:t>.</w:t>
       </w:r>

</xml_diff>

<commit_message>
corrected code snippets in document
</commit_message>
<xml_diff>
--- a/Risiko.docx
+++ b/Risiko.docx
@@ -56,7 +56,15 @@
         <w:jc w:val="both"/>
       </w:pPr>
       <w:r>
-        <w:t>The  goal of the game depends on a player’s given mission. The available missions include conquering specific continents, conquering a given number of countries or wiping out a specific enemy. There is also a variant of the game called “Wolrd Domination” which assigns the same mission to all participating players: conquering the whole world by defeating all other players.</w:t>
+        <w:t>The  goal of the game depends on a player’s given mission. The available missions include conquering specific continents, conquering a given number of countries or wiping out a specific enemy. There is also a variant of the game called “</w:t>
+      </w:r>
+      <w:proofErr w:type="spellStart"/>
+      <w:r>
+        <w:t>Wolrd</w:t>
+      </w:r>
+      <w:proofErr w:type="spellEnd"/>
+      <w:r>
+        <w:t xml:space="preserve"> Domination” which assigns the same mission to all participating players: conquering the whole world by defeating all other players.</w:t>
       </w:r>
     </w:p>
     <w:p>
@@ -250,7 +258,15 @@
       </w:pPr>
       <w:r>
         <w:lastRenderedPageBreak/>
-        <w:t>After all countries have been filled with one army the Risk Cards are recollected and mixep up together with two joker cards (cards which contain all three symbols).</w:t>
+        <w:t xml:space="preserve">After all countries have been filled with one army the Risk Cards are recollected and </w:t>
+      </w:r>
+      <w:proofErr w:type="spellStart"/>
+      <w:r>
+        <w:t>mixep</w:t>
+      </w:r>
+      <w:proofErr w:type="spellEnd"/>
+      <w:r>
+        <w:t xml:space="preserve"> up together with two joker cards (cards which contain all three symbols).</w:t>
       </w:r>
     </w:p>
     <w:p>
@@ -1326,8 +1342,6 @@
       </w:r>
     </w:p>
     <w:p>
-      <w:bookmarkStart w:id="4" w:name="_GoBack"/>
-      <w:bookmarkEnd w:id="4"/>
       <w:r>
         <w:t xml:space="preserve">The class </w:t>
       </w:r>
@@ -1394,12 +1408,14 @@
       <w:r>
         <w:t xml:space="preserve">objects also have their own </w:t>
       </w:r>
+      <w:proofErr w:type="spellStart"/>
       <w:r>
         <w:rPr>
           <w:i/>
         </w:rPr>
         <w:t>ImageLabel</w:t>
       </w:r>
+      <w:proofErr w:type="spellEnd"/>
       <w:r>
         <w:t xml:space="preserve"> object which is used to display the </w:t>
       </w:r>
@@ -1439,12 +1455,14 @@
       <w:r>
         <w:t xml:space="preserve"> with each of them knowing their </w:t>
       </w:r>
+      <w:proofErr w:type="spellStart"/>
       <w:r>
         <w:rPr>
           <w:i/>
         </w:rPr>
         <w:t>PlayerColor</w:t>
       </w:r>
+      <w:proofErr w:type="spellEnd"/>
       <w:r>
         <w:t xml:space="preserve"> and the </w:t>
       </w:r>
@@ -1479,7 +1497,15 @@
         <w:t xml:space="preserve"> objects and implements the algorithm described later in this document.</w:t>
       </w:r>
       <w:r>
-        <w:t xml:space="preserve"> By adding other subclasses it would also be possible to add human controled </w:t>
+        <w:t xml:space="preserve"> By adding other subclasses it would also be possible to add human </w:t>
+      </w:r>
+      <w:proofErr w:type="spellStart"/>
+      <w:r>
+        <w:t>controled</w:t>
+      </w:r>
+      <w:proofErr w:type="spellEnd"/>
+      <w:r>
+        <w:t xml:space="preserve"> </w:t>
       </w:r>
       <w:r>
         <w:rPr>
@@ -1502,12 +1528,14 @@
       <w:r>
         <w:t xml:space="preserve"> also has up to five </w:t>
       </w:r>
+      <w:proofErr w:type="spellStart"/>
       <w:r>
         <w:rPr>
           <w:i/>
         </w:rPr>
         <w:t>RiskCard</w:t>
       </w:r>
+      <w:proofErr w:type="spellEnd"/>
       <w:r>
         <w:t xml:space="preserve"> objects while the </w:t>
       </w:r>
@@ -1520,12 +1548,14 @@
       <w:r>
         <w:t xml:space="preserve"> has all other </w:t>
       </w:r>
+      <w:proofErr w:type="spellStart"/>
       <w:r>
         <w:rPr>
           <w:i/>
         </w:rPr>
         <w:t>RiskCard</w:t>
       </w:r>
+      <w:proofErr w:type="spellEnd"/>
       <w:r>
         <w:t xml:space="preserve"> objects.</w:t>
       </w:r>
@@ -1534,21 +1564,25 @@
       <w:r>
         <w:t xml:space="preserve">For general parts of the GUI like displaying the game map or configuration interface the class </w:t>
       </w:r>
+      <w:proofErr w:type="spellStart"/>
       <w:r>
         <w:rPr>
           <w:i/>
         </w:rPr>
         <w:t>Gui</w:t>
       </w:r>
+      <w:proofErr w:type="spellEnd"/>
       <w:r>
         <w:t xml:space="preserve"> is used. The </w:t>
       </w:r>
+      <w:proofErr w:type="spellStart"/>
       <w:r>
         <w:rPr>
           <w:i/>
         </w:rPr>
         <w:t>Gui</w:t>
       </w:r>
+      <w:proofErr w:type="spellEnd"/>
       <w:r>
         <w:t xml:space="preserve"> is also controlled by the </w:t>
       </w:r>
@@ -1603,11 +1637,33 @@
       <w:r>
         <w:t>invoke the action methods (</w:t>
       </w:r>
+      <w:proofErr w:type="spellStart"/>
       <w:r>
         <w:rPr>
           <w:i/>
         </w:rPr>
-        <w:t>newArmies(), attack(), repositionArmies()</w:t>
+        <w:t>newArmies</w:t>
+      </w:r>
+      <w:proofErr w:type="spellEnd"/>
+      <w:r>
+        <w:rPr>
+          <w:i/>
+        </w:rPr>
+        <w:t xml:space="preserve">(), attack(), </w:t>
+      </w:r>
+      <w:proofErr w:type="spellStart"/>
+      <w:r>
+        <w:rPr>
+          <w:i/>
+        </w:rPr>
+        <w:t>repositionArmies</w:t>
+      </w:r>
+      <w:proofErr w:type="spellEnd"/>
+      <w:r>
+        <w:rPr>
+          <w:i/>
+        </w:rPr>
+        <w:t>()</w:t>
       </w:r>
       <w:r>
         <w:t xml:space="preserve">) of </w:t>
@@ -1702,7 +1758,7 @@
             <v:stroke joinstyle="miter"/>
             <v:path gradientshapeok="t" o:connecttype="rect"/>
           </v:shapetype>
-          <v:shape id="_x0000_s1032" type="#_x0000_t202" style="width:489.2pt;height:193.4pt;mso-wrap-edited:f;mso-left-percent:-10001;mso-top-percent:-10001;mso-position-horizontal:absolute;mso-position-horizontal-relative:char;mso-position-vertical:absolute;mso-position-vertical-relative:line;mso-left-percent:-10001;mso-top-percent:-10001" wrapcoords="0 0 21600 0 21600 21600 0 21600 0 0" fillcolor="#f2f2f2 [3052]" strokecolor="black [3213]">
+          <v:shape id="_x0000_s1032" type="#_x0000_t202" style="width:452.85pt;height:193.4pt;mso-wrap-edited:f;mso-left-percent:-10001;mso-top-percent:-10001;mso-position-horizontal:absolute;mso-position-horizontal-relative:char;mso-position-vertical:absolute;mso-position-vertical-relative:line;mso-left-percent:-10001;mso-top-percent:-10001" wrapcoords="0 0 21600 0 21600 21600 0 21600 0 0" fillcolor="#f2f2f2 [3052]" strokecolor="black [3213]">
             <v:fill o:detectmouseclick="t"/>
             <v:textbox inset=",7.2pt,,7.2pt">
               <w:txbxContent>
@@ -1718,6 +1774,7 @@
                       <w:color w:val="auto"/>
                     </w:rPr>
                   </w:pPr>
+                  <w:proofErr w:type="spellStart"/>
                   <w:r>
                     <w:rPr>
                       <w:rFonts w:ascii="Monaco" w:eastAsia="Times New Roman" w:hAnsi="Monaco" w:cs="Monaco"/>
@@ -1727,11 +1784,26 @@
                     </w:rPr>
                     <w:t>int</w:t>
                   </w:r>
-                  <w:r>
-                    <w:rPr>
-                      <w:rFonts w:ascii="Monaco" w:eastAsia="Times New Roman" w:hAnsi="Monaco" w:cs="Monaco"/>
-                    </w:rPr>
-                    <w:t xml:space="preserve"> currentPlayerIndex = 0;</w:t>
+                  <w:proofErr w:type="spellEnd"/>
+                  <w:r>
+                    <w:rPr>
+                      <w:rFonts w:ascii="Monaco" w:eastAsia="Times New Roman" w:hAnsi="Monaco" w:cs="Monaco"/>
+                    </w:rPr>
+                    <w:t xml:space="preserve"> </w:t>
+                  </w:r>
+                  <w:proofErr w:type="spellStart"/>
+                  <w:r>
+                    <w:rPr>
+                      <w:rFonts w:ascii="Monaco" w:eastAsia="Times New Roman" w:hAnsi="Monaco" w:cs="Monaco"/>
+                    </w:rPr>
+                    <w:t>currentPlayerIndex</w:t>
+                  </w:r>
+                  <w:proofErr w:type="spellEnd"/>
+                  <w:r>
+                    <w:rPr>
+                      <w:rFonts w:ascii="Monaco" w:eastAsia="Times New Roman" w:hAnsi="Monaco" w:cs="Monaco"/>
+                    </w:rPr>
+                    <w:t xml:space="preserve"> = 0;</w:t>
                   </w:r>
                 </w:p>
                 <w:p>
@@ -1743,6 +1815,7 @@
                     <w:spacing w:line="240" w:lineRule="auto"/>
                     <w:rPr>
                       <w:rFonts w:ascii="Monaco" w:eastAsia="Times New Roman" w:hAnsi="Monaco" w:cs="Monaco"/>
+                      <w:color w:val="auto"/>
                     </w:rPr>
                   </w:pPr>
                   <w:r>
@@ -1758,7 +1831,21 @@
                     <w:rPr>
                       <w:rFonts w:ascii="Monaco" w:eastAsia="Times New Roman" w:hAnsi="Monaco" w:cs="Monaco"/>
                     </w:rPr>
-                    <w:t xml:space="preserve"> (!gameFinished()) {</w:t>
+                    <w:t xml:space="preserve"> (!</w:t>
+                  </w:r>
+                  <w:proofErr w:type="spellStart"/>
+                  <w:r>
+                    <w:rPr>
+                      <w:rFonts w:ascii="Monaco" w:eastAsia="Times New Roman" w:hAnsi="Monaco" w:cs="Monaco"/>
+                    </w:rPr>
+                    <w:t>gameFinished</w:t>
+                  </w:r>
+                  <w:proofErr w:type="spellEnd"/>
+                  <w:r>
+                    <w:rPr>
+                      <w:rFonts w:ascii="Monaco" w:eastAsia="Times New Roman" w:hAnsi="Monaco" w:cs="Monaco"/>
+                    </w:rPr>
+                    <w:t>()) {</w:t>
                   </w:r>
                 </w:p>
                 <w:p>
@@ -1778,12 +1865,50 @@
                       <w:rFonts w:ascii="Monaco" w:eastAsia="Times New Roman" w:hAnsi="Monaco" w:cs="Monaco"/>
                     </w:rPr>
                     <w:tab/>
-                  </w:r>
-                  <w:r>
-                    <w:rPr>
-                      <w:rFonts w:ascii="Monaco" w:eastAsia="Times New Roman" w:hAnsi="Monaco" w:cs="Monaco"/>
-                    </w:rPr>
-                    <w:t>checkContinentsForSingleOwner();</w:t>
+                    <w:t xml:space="preserve">Player </w:t>
+                  </w:r>
+                  <w:proofErr w:type="spellStart"/>
+                  <w:r>
+                    <w:rPr>
+                      <w:rFonts w:ascii="Monaco" w:eastAsia="Times New Roman" w:hAnsi="Monaco" w:cs="Monaco"/>
+                    </w:rPr>
+                    <w:t>currentPlayer</w:t>
+                  </w:r>
+                  <w:proofErr w:type="spellEnd"/>
+                  <w:r>
+                    <w:rPr>
+                      <w:rFonts w:ascii="Monaco" w:eastAsia="Times New Roman" w:hAnsi="Monaco" w:cs="Monaco"/>
+                    </w:rPr>
+                    <w:t xml:space="preserve"> = </w:t>
+                  </w:r>
+                  <w:proofErr w:type="spellStart"/>
+                  <w:r>
+                    <w:rPr>
+                      <w:rFonts w:ascii="Monaco" w:eastAsia="Times New Roman" w:hAnsi="Monaco" w:cs="Monaco"/>
+                      <w:color w:val="0000C0"/>
+                    </w:rPr>
+                    <w:t>playerList</w:t>
+                  </w:r>
+                  <w:proofErr w:type="spellEnd"/>
+                  <w:r>
+                    <w:rPr>
+                      <w:rFonts w:ascii="Monaco" w:eastAsia="Times New Roman" w:hAnsi="Monaco" w:cs="Monaco"/>
+                    </w:rPr>
+                    <w:t>[</w:t>
+                  </w:r>
+                  <w:proofErr w:type="spellStart"/>
+                  <w:r>
+                    <w:rPr>
+                      <w:rFonts w:ascii="Monaco" w:eastAsia="Times New Roman" w:hAnsi="Monaco" w:cs="Monaco"/>
+                    </w:rPr>
+                    <w:t>currentPlayerIndex</w:t>
+                  </w:r>
+                  <w:proofErr w:type="spellEnd"/>
+                  <w:r>
+                    <w:rPr>
+                      <w:rFonts w:ascii="Monaco" w:eastAsia="Times New Roman" w:hAnsi="Monaco" w:cs="Monaco"/>
+                    </w:rPr>
+                    <w:t>];</w:t>
                   </w:r>
                 </w:p>
                 <w:p>
@@ -1795,7 +1920,6 @@
                     <w:spacing w:line="240" w:lineRule="auto"/>
                     <w:rPr>
                       <w:rFonts w:ascii="Monaco" w:eastAsia="Times New Roman" w:hAnsi="Monaco" w:cs="Monaco"/>
-                      <w:color w:val="auto"/>
                     </w:rPr>
                   </w:pPr>
                   <w:r>
@@ -1803,20 +1927,20 @@
                       <w:rFonts w:ascii="Monaco" w:eastAsia="Times New Roman" w:hAnsi="Monaco" w:cs="Monaco"/>
                     </w:rPr>
                     <w:tab/>
-                    <w:t xml:space="preserve">Player currentPlayer = </w:t>
-                  </w:r>
-                  <w:r>
-                    <w:rPr>
-                      <w:rFonts w:ascii="Monaco" w:eastAsia="Times New Roman" w:hAnsi="Monaco" w:cs="Monaco"/>
-                      <w:color w:val="0000C0"/>
-                    </w:rPr>
-                    <w:t>playerList</w:t>
-                  </w:r>
-                  <w:r>
-                    <w:rPr>
-                      <w:rFonts w:ascii="Monaco" w:eastAsia="Times New Roman" w:hAnsi="Monaco" w:cs="Monaco"/>
-                    </w:rPr>
-                    <w:t>[currentPlayerIndex];</w:t>
+                  </w:r>
+                  <w:proofErr w:type="spellStart"/>
+                  <w:r>
+                    <w:rPr>
+                      <w:rFonts w:ascii="Monaco" w:eastAsia="Times New Roman" w:hAnsi="Monaco" w:cs="Monaco"/>
+                    </w:rPr>
+                    <w:t>currentPlayer.newArmies</w:t>
+                  </w:r>
+                  <w:proofErr w:type="spellEnd"/>
+                  <w:r>
+                    <w:rPr>
+                      <w:rFonts w:ascii="Monaco" w:eastAsia="Times New Roman" w:hAnsi="Monaco" w:cs="Monaco"/>
+                    </w:rPr>
+                    <w:t>(</w:t>
                   </w:r>
                 </w:p>
                 <w:p>
@@ -1826,17 +1950,39 @@
                     <w:autoSpaceDN w:val="0"/>
                     <w:adjustRightInd w:val="0"/>
                     <w:spacing w:line="240" w:lineRule="auto"/>
+                    <w:ind w:left="720" w:firstLine="720"/>
                     <w:rPr>
                       <w:rFonts w:ascii="Monaco" w:eastAsia="Times New Roman" w:hAnsi="Monaco" w:cs="Monaco"/>
                       <w:color w:val="auto"/>
                     </w:rPr>
                   </w:pPr>
-                  <w:r>
-                    <w:rPr>
-                      <w:rFonts w:ascii="Monaco" w:eastAsia="Times New Roman" w:hAnsi="Monaco" w:cs="Monaco"/>
-                    </w:rPr>
-                    <w:tab/>
-                    <w:t>currentPlayer.newArmies();</w:t>
+                  <w:proofErr w:type="spellStart"/>
+                  <w:r>
+                    <w:rPr>
+                      <w:rFonts w:ascii="Monaco" w:eastAsia="Times New Roman" w:hAnsi="Monaco" w:cs="Monaco"/>
+                    </w:rPr>
+                    <w:t>checkContinentsForSingleOwner</w:t>
+                  </w:r>
+                  <w:proofErr w:type="spellEnd"/>
+                  <w:r>
+                    <w:rPr>
+                      <w:rFonts w:ascii="Monaco" w:eastAsia="Times New Roman" w:hAnsi="Monaco" w:cs="Monaco"/>
+                    </w:rPr>
+                    <w:t>(</w:t>
+                  </w:r>
+                  <w:proofErr w:type="spellStart"/>
+                  <w:r>
+                    <w:rPr>
+                      <w:rFonts w:ascii="Monaco" w:eastAsia="Times New Roman" w:hAnsi="Monaco" w:cs="Monaco"/>
+                    </w:rPr>
+                    <w:t>currentPlayer</w:t>
+                  </w:r>
+                  <w:proofErr w:type="spellEnd"/>
+                  <w:r>
+                    <w:rPr>
+                      <w:rFonts w:ascii="Monaco" w:eastAsia="Times New Roman" w:hAnsi="Monaco" w:cs="Monaco"/>
+                    </w:rPr>
+                    <w:t>));</w:t>
                   </w:r>
                 </w:p>
                 <w:p>
@@ -1856,7 +2002,20 @@
                       <w:rFonts w:ascii="Monaco" w:eastAsia="Times New Roman" w:hAnsi="Monaco" w:cs="Monaco"/>
                     </w:rPr>
                     <w:tab/>
-                    <w:t>currentPlayer.attack();</w:t>
+                  </w:r>
+                  <w:proofErr w:type="spellStart"/>
+                  <w:r>
+                    <w:rPr>
+                      <w:rFonts w:ascii="Monaco" w:eastAsia="Times New Roman" w:hAnsi="Monaco" w:cs="Monaco"/>
+                    </w:rPr>
+                    <w:t>currentPlayer.attack</w:t>
+                  </w:r>
+                  <w:proofErr w:type="spellEnd"/>
+                  <w:r>
+                    <w:rPr>
+                      <w:rFonts w:ascii="Monaco" w:eastAsia="Times New Roman" w:hAnsi="Monaco" w:cs="Monaco"/>
+                    </w:rPr>
+                    <w:t>();</w:t>
                   </w:r>
                 </w:p>
                 <w:p>
@@ -1876,7 +2035,20 @@
                       <w:rFonts w:ascii="Monaco" w:eastAsia="Times New Roman" w:hAnsi="Monaco" w:cs="Monaco"/>
                     </w:rPr>
                     <w:tab/>
-                    <w:t>currentPlayer.repositionArmies();</w:t>
+                  </w:r>
+                  <w:proofErr w:type="spellStart"/>
+                  <w:r>
+                    <w:rPr>
+                      <w:rFonts w:ascii="Monaco" w:eastAsia="Times New Roman" w:hAnsi="Monaco" w:cs="Monaco"/>
+                    </w:rPr>
+                    <w:t>currentPlayer.repositionArmies</w:t>
+                  </w:r>
+                  <w:proofErr w:type="spellEnd"/>
+                  <w:r>
+                    <w:rPr>
+                      <w:rFonts w:ascii="Monaco" w:eastAsia="Times New Roman" w:hAnsi="Monaco" w:cs="Monaco"/>
+                    </w:rPr>
+                    <w:t>();</w:t>
                   </w:r>
                 </w:p>
                 <w:p>
@@ -1896,7 +2068,20 @@
                       <w:rFonts w:ascii="Monaco" w:eastAsia="Times New Roman" w:hAnsi="Monaco" w:cs="Monaco"/>
                     </w:rPr>
                     <w:tab/>
-                    <w:t>currentPlayerIndex++;</w:t>
+                  </w:r>
+                  <w:proofErr w:type="spellStart"/>
+                  <w:r>
+                    <w:rPr>
+                      <w:rFonts w:ascii="Monaco" w:eastAsia="Times New Roman" w:hAnsi="Monaco" w:cs="Monaco"/>
+                    </w:rPr>
+                    <w:t>currentPlayerIndex</w:t>
+                  </w:r>
+                  <w:proofErr w:type="spellEnd"/>
+                  <w:r>
+                    <w:rPr>
+                      <w:rFonts w:ascii="Monaco" w:eastAsia="Times New Roman" w:hAnsi="Monaco" w:cs="Monaco"/>
+                    </w:rPr>
+                    <w:t>++;</w:t>
                   </w:r>
                 </w:p>
                 <w:p>
@@ -1930,8 +2115,23 @@
                     <w:rPr>
                       <w:rFonts w:ascii="Monaco" w:eastAsia="Times New Roman" w:hAnsi="Monaco" w:cs="Monaco"/>
                     </w:rPr>
-                    <w:t xml:space="preserve"> (currentPlayerIndex &gt;= </w:t>
-                  </w:r>
+                    <w:t xml:space="preserve"> (</w:t>
+                  </w:r>
+                  <w:proofErr w:type="spellStart"/>
+                  <w:r>
+                    <w:rPr>
+                      <w:rFonts w:ascii="Monaco" w:eastAsia="Times New Roman" w:hAnsi="Monaco" w:cs="Monaco"/>
+                    </w:rPr>
+                    <w:t>currentPlayerIndex</w:t>
+                  </w:r>
+                  <w:proofErr w:type="spellEnd"/>
+                  <w:r>
+                    <w:rPr>
+                      <w:rFonts w:ascii="Monaco" w:eastAsia="Times New Roman" w:hAnsi="Monaco" w:cs="Monaco"/>
+                    </w:rPr>
+                    <w:t xml:space="preserve"> &gt;= </w:t>
+                  </w:r>
+                  <w:proofErr w:type="spellStart"/>
                   <w:r>
                     <w:rPr>
                       <w:rFonts w:ascii="Monaco" w:eastAsia="Times New Roman" w:hAnsi="Monaco" w:cs="Monaco"/>
@@ -1952,6 +2152,7 @@
                     </w:rPr>
                     <w:t>length</w:t>
                   </w:r>
+                  <w:proofErr w:type="spellEnd"/>
                   <w:r>
                     <w:rPr>
                       <w:rFonts w:ascii="Monaco" w:eastAsia="Times New Roman" w:hAnsi="Monaco" w:cs="Monaco"/>
@@ -1982,7 +2183,20 @@
                       <w:rFonts w:ascii="Monaco" w:eastAsia="Times New Roman" w:hAnsi="Monaco" w:cs="Monaco"/>
                     </w:rPr>
                     <w:tab/>
-                    <w:t>currentPlayerIndex = 0;</w:t>
+                  </w:r>
+                  <w:proofErr w:type="spellStart"/>
+                  <w:r>
+                    <w:rPr>
+                      <w:rFonts w:ascii="Monaco" w:eastAsia="Times New Roman" w:hAnsi="Monaco" w:cs="Monaco"/>
+                    </w:rPr>
+                    <w:t>currentPlayerIndex</w:t>
+                  </w:r>
+                  <w:proofErr w:type="spellEnd"/>
+                  <w:r>
+                    <w:rPr>
+                      <w:rFonts w:ascii="Monaco" w:eastAsia="Times New Roman" w:hAnsi="Monaco" w:cs="Monaco"/>
+                    </w:rPr>
+                    <w:t xml:space="preserve"> = 0;</w:t>
                   </w:r>
                 </w:p>
                 <w:p>
@@ -2032,6 +2246,7 @@
                       <w:szCs w:val="20"/>
                     </w:rPr>
                   </w:pPr>
+                  <w:proofErr w:type="spellStart"/>
                   <w:r>
                     <w:rPr>
                       <w:rFonts w:ascii="Monaco" w:eastAsia="Times New Roman" w:hAnsi="Monaco" w:cs="Monaco"/>
@@ -2051,7 +2266,14 @@
                     <w:rPr>
                       <w:rFonts w:ascii="Monaco" w:eastAsia="Times New Roman" w:hAnsi="Monaco" w:cs="Monaco"/>
                     </w:rPr>
-                    <w:t>.println(</w:t>
+                    <w:t>.println</w:t>
+                  </w:r>
+                  <w:proofErr w:type="spellEnd"/>
+                  <w:r>
+                    <w:rPr>
+                      <w:rFonts w:ascii="Monaco" w:eastAsia="Times New Roman" w:hAnsi="Monaco" w:cs="Monaco"/>
+                    </w:rPr>
+                    <w:t>(</w:t>
                   </w:r>
                   <w:r>
                     <w:rPr>
@@ -2112,14 +2334,30 @@
       <w:r>
         <w:t xml:space="preserve">In the </w:t>
       </w:r>
+      <w:proofErr w:type="spellStart"/>
       <w:r>
         <w:rPr>
           <w:i/>
         </w:rPr>
-        <w:t>newArmies()</w:t>
-      </w:r>
-      <w:r>
-        <w:t xml:space="preserve"> method it needs to decide whether it wants to exchange its RiskCards (if possible) and on which countries to put received armies. The amount of armies resulting from controlled countries and if applicable continents is calculated automatically.</w:t>
+        <w:t>newArmies</w:t>
+      </w:r>
+      <w:proofErr w:type="spellEnd"/>
+      <w:r>
+        <w:rPr>
+          <w:i/>
+        </w:rPr>
+        <w:t>()</w:t>
+      </w:r>
+      <w:r>
+        <w:t xml:space="preserve"> method it needs to decide whether it wants to exchange its </w:t>
+      </w:r>
+      <w:proofErr w:type="spellStart"/>
+      <w:r>
+        <w:t>RiskCards</w:t>
+      </w:r>
+      <w:proofErr w:type="spellEnd"/>
+      <w:r>
+        <w:t xml:space="preserve"> (if possible) and on which countries to put received armies. The amount of armies resulting from controlled countries and if applicable continents is calculated automatically.</w:t>
       </w:r>
     </w:p>
     <w:p>
@@ -2142,7 +2380,15 @@
         <w:t>Player</w:t>
       </w:r>
       <w:r>
-        <w:t xml:space="preserve"> subclass needs to define which attack actions shall be taken. This method also needs to implement the case that an enemy player is completely destroyed and the current player needs to exchange surplus RiskCards.</w:t>
+        <w:t xml:space="preserve"> subclass needs to define which attack actions shall be taken. This method also needs to implement the case that an enemy player is completely destroyed and the current player needs to exchange surplus </w:t>
+      </w:r>
+      <w:proofErr w:type="spellStart"/>
+      <w:r>
+        <w:t>RiskCards</w:t>
+      </w:r>
+      <w:proofErr w:type="spellEnd"/>
+      <w:r>
+        <w:t>.</w:t>
       </w:r>
     </w:p>
     <w:p>
@@ -2150,11 +2396,19 @@
         <w:lastRenderedPageBreak/>
         <w:t xml:space="preserve">In the </w:t>
       </w:r>
+      <w:proofErr w:type="spellStart"/>
       <w:r>
         <w:rPr>
           <w:i/>
         </w:rPr>
-        <w:t>repositionArmies()</w:t>
+        <w:t>repositionArmies</w:t>
+      </w:r>
+      <w:proofErr w:type="spellEnd"/>
+      <w:r>
+        <w:rPr>
+          <w:i/>
+        </w:rPr>
+        <w:t>()</w:t>
       </w:r>
       <w:r>
         <w:t xml:space="preserve"> method has to be an implementation for how the </w:t>
@@ -2367,11 +2621,21 @@
       </w:r>
     </w:p>
     <w:p>
-      <w:fldSimple w:instr=" REF _Ref213738015 ">
-        <w:r>
-          <w:t>Figure 1</w:t>
-        </w:r>
-      </w:fldSimple>
+      <w:r>
+        <w:fldChar w:fldCharType="begin"/>
+      </w:r>
+      <w:r>
+        <w:instrText xml:space="preserve"> REF _Ref213738015 </w:instrText>
+      </w:r>
+      <w:r>
+        <w:fldChar w:fldCharType="separate"/>
+      </w:r>
+      <w:r>
+        <w:t>Figure 1</w:t>
+      </w:r>
+      <w:r>
+        <w:fldChar w:fldCharType="end"/>
+      </w:r>
       <w:r>
         <w:t xml:space="preserve"> shows an example view of a tree</w:t>
       </w:r>
@@ -2439,38 +2703,64 @@
           </wp:inline>
         </w:drawing>
       </w:r>
-      <w:bookmarkStart w:id="5" w:name="_Ref213738015"/>
+      <w:bookmarkStart w:id="4" w:name="_Ref213738015"/>
       <w:r>
         <w:t xml:space="preserve"> </w:t>
       </w:r>
       <w:r>
         <w:t xml:space="preserve">Figure </w:t>
       </w:r>
-      <w:fldSimple w:instr=" SEQ Figure \* ARABIC ">
-        <w:r>
-          <w:rPr>
-            <w:noProof/>
-          </w:rPr>
-          <w:t>1</w:t>
-        </w:r>
-      </w:fldSimple>
-      <w:bookmarkEnd w:id="5"/>
+      <w:r>
+        <w:fldChar w:fldCharType="begin"/>
+      </w:r>
+      <w:r>
+        <w:instrText xml:space="preserve"> SEQ Figure \* ARABIC </w:instrText>
+      </w:r>
+      <w:r>
+        <w:fldChar w:fldCharType="separate"/>
+      </w:r>
+      <w:r>
+        <w:rPr>
+          <w:noProof/>
+        </w:rPr>
+        <w:t>1</w:t>
+      </w:r>
+      <w:r>
+        <w:rPr>
+          <w:noProof/>
+        </w:rPr>
+        <w:fldChar w:fldCharType="end"/>
+      </w:r>
+      <w:bookmarkEnd w:id="4"/>
       <w:r>
         <w:t>:  Path Tree</w:t>
       </w:r>
     </w:p>
     <w:p>
-      <w:fldSimple w:instr=" REF _Ref213740585 ">
-        <w:r>
-          <w:t xml:space="preserve">Figure </w:t>
-        </w:r>
-        <w:r>
-          <w:rPr>
-            <w:noProof/>
-          </w:rPr>
-          <w:t>2</w:t>
-        </w:r>
-      </w:fldSimple>
+      <w:r>
+        <w:fldChar w:fldCharType="begin"/>
+      </w:r>
+      <w:r>
+        <w:instrText xml:space="preserve"> REF _Ref213740585 </w:instrText>
+      </w:r>
+      <w:r>
+        <w:fldChar w:fldCharType="separate"/>
+      </w:r>
+      <w:r>
+        <w:t xml:space="preserve">Figure </w:t>
+      </w:r>
+      <w:r>
+        <w:rPr>
+          <w:noProof/>
+        </w:rPr>
+        <w:t>2</w:t>
+      </w:r>
+      <w:r>
+        <w:rPr>
+          <w:noProof/>
+        </w:rPr>
+        <w:fldChar w:fldCharType="end"/>
+      </w:r>
       <w:r>
         <w:t xml:space="preserve"> shows the beginning of the path tree for the country New Guinea. It can be seen that some countries appear multiple times in the tree but never in the same path. Note that in this example all countries except New Guinea do not belong to the player who is attacking.</w:t>
       </w:r>
@@ -2541,75 +2831,88 @@
       <w:pPr>
         <w:pStyle w:val="Caption"/>
       </w:pPr>
-      <w:bookmarkStart w:id="6" w:name="_Ref213740585"/>
+      <w:bookmarkStart w:id="5" w:name="_Ref213740585"/>
       <w:r>
         <w:t xml:space="preserve">Figure </w:t>
       </w:r>
-      <w:fldSimple w:instr=" SEQ Figure \* ARABIC ">
-        <w:r>
-          <w:rPr>
-            <w:noProof/>
-          </w:rPr>
-          <w:t>2</w:t>
-        </w:r>
-      </w:fldSimple>
+      <w:r>
+        <w:fldChar w:fldCharType="begin"/>
+      </w:r>
+      <w:r>
+        <w:instrText xml:space="preserve"> SEQ Figure \* ARABIC </w:instrText>
+      </w:r>
+      <w:r>
+        <w:fldChar w:fldCharType="separate"/>
+      </w:r>
+      <w:r>
+        <w:rPr>
+          <w:noProof/>
+        </w:rPr>
+        <w:t>2</w:t>
+      </w:r>
+      <w:r>
+        <w:rPr>
+          <w:noProof/>
+        </w:rPr>
+        <w:fldChar w:fldCharType="end"/>
+      </w:r>
+      <w:bookmarkEnd w:id="5"/>
+      <w:r>
+        <w:t>:  Example Tree for New Guinea</w:t>
+      </w:r>
+    </w:p>
+    <w:p>
+      <w:r>
+        <w:t xml:space="preserve">At the beginning of its turn the agent builds up </w:t>
+      </w:r>
+      <w:r>
+        <w:t>all possible paths</w:t>
+      </w:r>
+      <w:r>
+        <w:t xml:space="preserve"> for each country controlled by it that has</w:t>
+      </w:r>
+      <w:r>
+        <w:t xml:space="preserve"> at least two armies placed in it and has</w:t>
+      </w:r>
+      <w:r>
+        <w:t xml:space="preserve"> at least one</w:t>
+      </w:r>
+      <w:r>
+        <w:t xml:space="preserve"> neighbor countries controlled by </w:t>
+      </w:r>
+      <w:r>
+        <w:t>another player</w:t>
+      </w:r>
+      <w:r>
+        <w:t>.</w:t>
+      </w:r>
+      <w:r>
+        <w:t xml:space="preserve"> The path length limit depends on the </w:t>
+      </w:r>
+      <w:r>
+        <w:t xml:space="preserve">number of </w:t>
+      </w:r>
+      <w:r>
+        <w:t>armies</w:t>
+      </w:r>
+      <w:r>
+        <w:t xml:space="preserve"> available for the attack e.g. with 10 attack armies the agent can conquer a maximum of 10 countries (assuming that no army is lost in battle). </w:t>
+      </w:r>
+      <w:r>
+        <w:t>Paths</w:t>
+      </w:r>
+      <w:r>
+        <w:t xml:space="preserve"> will only be build up to this limit to avoid unnecessary path calculations.</w:t>
+      </w:r>
+    </w:p>
+    <w:p>
+      <w:bookmarkStart w:id="6" w:name="h.92ll82qodxl1"/>
       <w:bookmarkEnd w:id="6"/>
-      <w:r>
-        <w:t>:  Example Tree for New Guinea</w:t>
-      </w:r>
-    </w:p>
-    <w:p>
-      <w:r>
-        <w:t xml:space="preserve">At the beginning of its turn the agent builds up </w:t>
-      </w:r>
-      <w:r>
-        <w:t>all possible paths</w:t>
-      </w:r>
-      <w:r>
-        <w:t xml:space="preserve"> for each country controlled by it that has</w:t>
-      </w:r>
-      <w:r>
-        <w:t xml:space="preserve"> at least two armies placed in it and has</w:t>
-      </w:r>
-      <w:r>
-        <w:t xml:space="preserve"> at least one</w:t>
-      </w:r>
-      <w:r>
-        <w:t xml:space="preserve"> neighbor countries controlled by </w:t>
-      </w:r>
-      <w:r>
-        <w:t>another player</w:t>
-      </w:r>
-      <w:r>
-        <w:t>.</w:t>
-      </w:r>
-      <w:r>
-        <w:t xml:space="preserve"> The path length limit depends on the </w:t>
-      </w:r>
-      <w:r>
-        <w:t xml:space="preserve">number of </w:t>
-      </w:r>
-      <w:r>
-        <w:t>armies</w:t>
-      </w:r>
-      <w:r>
-        <w:t xml:space="preserve"> available for the attack e.g. with 10 attack armies the agent can conquer a maximum of 10 countries (assuming that no army is lost in battle). </w:t>
-      </w:r>
-      <w:r>
-        <w:t>Paths</w:t>
-      </w:r>
-      <w:r>
-        <w:t xml:space="preserve"> will only be build up to this limit to avoid unnecessary path calculations.</w:t>
-      </w:r>
-    </w:p>
-    <w:p>
-      <w:bookmarkStart w:id="7" w:name="h.92ll82qodxl1"/>
-      <w:bookmarkEnd w:id="7"/>
     </w:p>
     <w:p>
       <w:r>
         <w:pict w14:anchorId="1AD72DA2">
-          <v:shape id="_x0000_s1027" type="#_x0000_t202" style="width:489.2pt;height:530.6pt;mso-wrap-edited:f;mso-left-percent:-10001;mso-top-percent:-10001;mso-position-horizontal:absolute;mso-position-horizontal-relative:char;mso-position-vertical:absolute;mso-position-vertical-relative:line;mso-left-percent:-10001;mso-top-percent:-10001" wrapcoords="0 0 21600 0 21600 21600 0 21600 0 0" fillcolor="#f2f2f2 [3052]" strokecolor="black [3213]">
+          <v:shape id="_x0000_s1027" type="#_x0000_t202" style="width:489.2pt;height:458.6pt;mso-wrap-edited:f;mso-left-percent:-10001;mso-top-percent:-10001;mso-position-horizontal:absolute;mso-position-horizontal-relative:char;mso-position-vertical:absolute;mso-position-vertical-relative:line;mso-left-percent:-10001;mso-top-percent:-10001" wrapcoords="0 0 21600 0 21600 21600 0 21600 0 0" fillcolor="#f2f2f2 [3052]" strokecolor="black [3213]">
             <v:fill o:detectmouseclick="t"/>
             <v:textbox style="mso-next-textbox:#_x0000_s1027" inset=",7.2pt,,7.2pt">
               <w:txbxContent>
@@ -2625,6 +2928,7 @@
                       <w:color w:val="auto"/>
                     </w:rPr>
                   </w:pPr>
+                  <w:proofErr w:type="spellStart"/>
                   <w:r>
                     <w:rPr>
                       <w:rFonts w:ascii="Monaco" w:eastAsia="Times New Roman" w:hAnsi="Monaco" w:cs="Monaco"/>
@@ -2636,7 +2940,14 @@
                     <w:rPr>
                       <w:rFonts w:ascii="Monaco" w:eastAsia="Times New Roman" w:hAnsi="Monaco" w:cs="Monaco"/>
                     </w:rPr>
-                    <w:t>.clear();</w:t>
+                    <w:t>.clear</w:t>
+                  </w:r>
+                  <w:proofErr w:type="spellEnd"/>
+                  <w:r>
+                    <w:rPr>
+                      <w:rFonts w:ascii="Monaco" w:eastAsia="Times New Roman" w:hAnsi="Monaco" w:cs="Monaco"/>
+                    </w:rPr>
+                    <w:t>();</w:t>
                   </w:r>
                 </w:p>
                 <w:p>
@@ -2666,6 +2977,7 @@
                     </w:rPr>
                     <w:t xml:space="preserve"> (Country c : </w:t>
                   </w:r>
+                  <w:proofErr w:type="spellStart"/>
                   <w:r>
                     <w:rPr>
                       <w:rFonts w:ascii="Monaco" w:eastAsia="Times New Roman" w:hAnsi="Monaco" w:cs="Monaco"/>
@@ -2688,6 +3000,7 @@
                     </w:rPr>
                     <w:t>controledCountries</w:t>
                   </w:r>
+                  <w:proofErr w:type="spellEnd"/>
                   <w:r>
                     <w:rPr>
                       <w:rFonts w:ascii="Monaco" w:eastAsia="Times New Roman" w:hAnsi="Monaco" w:cs="Monaco"/>
@@ -2835,7 +3148,35 @@
                     <w:rPr>
                       <w:rFonts w:ascii="Monaco" w:eastAsia="Times New Roman" w:hAnsi="Monaco" w:cs="Monaco"/>
                     </w:rPr>
-                    <w:t xml:space="preserve"> (c.hasEnemyNeighbor() &amp;&amp; c.getNumberOfArmies() &gt; 1) {</w:t>
+                    <w:t xml:space="preserve"> (</w:t>
+                  </w:r>
+                  <w:proofErr w:type="spellStart"/>
+                  <w:r>
+                    <w:rPr>
+                      <w:rFonts w:ascii="Monaco" w:eastAsia="Times New Roman" w:hAnsi="Monaco" w:cs="Monaco"/>
+                    </w:rPr>
+                    <w:t>c.hasEnemyNeighbor</w:t>
+                  </w:r>
+                  <w:proofErr w:type="spellEnd"/>
+                  <w:r>
+                    <w:rPr>
+                      <w:rFonts w:ascii="Monaco" w:eastAsia="Times New Roman" w:hAnsi="Monaco" w:cs="Monaco"/>
+                    </w:rPr>
+                    <w:t xml:space="preserve">() &amp;&amp; </w:t>
+                  </w:r>
+                  <w:proofErr w:type="spellStart"/>
+                  <w:r>
+                    <w:rPr>
+                      <w:rFonts w:ascii="Monaco" w:eastAsia="Times New Roman" w:hAnsi="Monaco" w:cs="Monaco"/>
+                    </w:rPr>
+                    <w:t>c.getNumberOfArmies</w:t>
+                  </w:r>
+                  <w:proofErr w:type="spellEnd"/>
+                  <w:r>
+                    <w:rPr>
+                      <w:rFonts w:ascii="Monaco" w:eastAsia="Times New Roman" w:hAnsi="Monaco" w:cs="Monaco"/>
+                    </w:rPr>
+                    <w:t>() &gt; 1) {</w:t>
                   </w:r>
                 </w:p>
                 <w:p>
@@ -2902,7 +3243,35 @@
                       <w:rFonts w:ascii="Monaco" w:eastAsia="Times New Roman" w:hAnsi="Monaco" w:cs="Monaco"/>
                     </w:rPr>
                     <w:tab/>
-                    <w:t>Country t = p.getCurrentNode().returnNextNeighbor();</w:t>
+                    <w:t xml:space="preserve">Country t = </w:t>
+                  </w:r>
+                  <w:proofErr w:type="spellStart"/>
+                  <w:r>
+                    <w:rPr>
+                      <w:rFonts w:ascii="Monaco" w:eastAsia="Times New Roman" w:hAnsi="Monaco" w:cs="Monaco"/>
+                    </w:rPr>
+                    <w:t>p.getCurrentNode</w:t>
+                  </w:r>
+                  <w:proofErr w:type="spellEnd"/>
+                  <w:r>
+                    <w:rPr>
+                      <w:rFonts w:ascii="Monaco" w:eastAsia="Times New Roman" w:hAnsi="Monaco" w:cs="Monaco"/>
+                    </w:rPr>
+                    <w:t>().</w:t>
+                  </w:r>
+                  <w:proofErr w:type="spellStart"/>
+                  <w:r>
+                    <w:rPr>
+                      <w:rFonts w:ascii="Monaco" w:eastAsia="Times New Roman" w:hAnsi="Monaco" w:cs="Monaco"/>
+                    </w:rPr>
+                    <w:t>returnNextNeighbor</w:t>
+                  </w:r>
+                  <w:proofErr w:type="spellEnd"/>
+                  <w:r>
+                    <w:rPr>
+                      <w:rFonts w:ascii="Monaco" w:eastAsia="Times New Roman" w:hAnsi="Monaco" w:cs="Monaco"/>
+                    </w:rPr>
+                    <w:t>();</w:t>
                   </w:r>
                 </w:p>
                 <w:p>
@@ -2942,7 +3311,21 @@
                     <w:rPr>
                       <w:rFonts w:ascii="Monaco" w:eastAsia="Times New Roman" w:hAnsi="Monaco" w:cs="Monaco"/>
                     </w:rPr>
-                    <w:t xml:space="preserve"> (!(p.getCurrentPosition() == 0 &amp;&amp; t == </w:t>
+                    <w:t xml:space="preserve"> (!(</w:t>
+                  </w:r>
+                  <w:proofErr w:type="spellStart"/>
+                  <w:r>
+                    <w:rPr>
+                      <w:rFonts w:ascii="Monaco" w:eastAsia="Times New Roman" w:hAnsi="Monaco" w:cs="Monaco"/>
+                    </w:rPr>
+                    <w:t>p.getCurrentPosition</w:t>
+                  </w:r>
+                  <w:proofErr w:type="spellEnd"/>
+                  <w:r>
+                    <w:rPr>
+                      <w:rFonts w:ascii="Monaco" w:eastAsia="Times New Roman" w:hAnsi="Monaco" w:cs="Monaco"/>
+                    </w:rPr>
+                    <w:t xml:space="preserve">() == 0 &amp;&amp; t == </w:t>
                   </w:r>
                   <w:r>
                     <w:rPr>
@@ -3070,7 +3453,21 @@
                     <w:rPr>
                       <w:rFonts w:ascii="Monaco" w:eastAsia="Times New Roman" w:hAnsi="Monaco" w:cs="Monaco"/>
                     </w:rPr>
-                    <w:t xml:space="preserve"> (p.armiesLeft()) {</w:t>
+                    <w:t xml:space="preserve"> (</w:t>
+                  </w:r>
+                  <w:proofErr w:type="spellStart"/>
+                  <w:r>
+                    <w:rPr>
+                      <w:rFonts w:ascii="Monaco" w:eastAsia="Times New Roman" w:hAnsi="Monaco" w:cs="Monaco"/>
+                    </w:rPr>
+                    <w:t>p.armiesLeft</w:t>
+                  </w:r>
+                  <w:proofErr w:type="spellEnd"/>
+                  <w:r>
+                    <w:rPr>
+                      <w:rFonts w:ascii="Monaco" w:eastAsia="Times New Roman" w:hAnsi="Monaco" w:cs="Monaco"/>
+                    </w:rPr>
+                    <w:t>()) {</w:t>
                   </w:r>
                 </w:p>
                 <w:p>
@@ -3128,7 +3525,21 @@
                     <w:rPr>
                       <w:rFonts w:ascii="Monaco" w:eastAsia="Times New Roman" w:hAnsi="Monaco" w:cs="Monaco"/>
                     </w:rPr>
-                    <w:t>(!p.checkIfInPath(t)) {</w:t>
+                    <w:t>(!</w:t>
+                  </w:r>
+                  <w:proofErr w:type="spellStart"/>
+                  <w:r>
+                    <w:rPr>
+                      <w:rFonts w:ascii="Monaco" w:eastAsia="Times New Roman" w:hAnsi="Monaco" w:cs="Monaco"/>
+                    </w:rPr>
+                    <w:t>p.checkIfInPath</w:t>
+                  </w:r>
+                  <w:proofErr w:type="spellEnd"/>
+                  <w:r>
+                    <w:rPr>
+                      <w:rFonts w:ascii="Monaco" w:eastAsia="Times New Roman" w:hAnsi="Monaco" w:cs="Monaco"/>
+                    </w:rPr>
+                    <w:t>(t)) {</w:t>
                   </w:r>
                 </w:p>
                 <w:p>
@@ -3178,7 +3589,20 @@
                       <w:rFonts w:ascii="Monaco" w:eastAsia="Times New Roman" w:hAnsi="Monaco" w:cs="Monaco"/>
                     </w:rPr>
                     <w:tab/>
-                    <w:t>p.addNode(</w:t>
+                  </w:r>
+                  <w:proofErr w:type="spellStart"/>
+                  <w:r>
+                    <w:rPr>
+                      <w:rFonts w:ascii="Monaco" w:eastAsia="Times New Roman" w:hAnsi="Monaco" w:cs="Monaco"/>
+                    </w:rPr>
+                    <w:t>p.addNode</w:t>
+                  </w:r>
+                  <w:proofErr w:type="spellEnd"/>
+                  <w:r>
+                    <w:rPr>
+                      <w:rFonts w:ascii="Monaco" w:eastAsia="Times New Roman" w:hAnsi="Monaco" w:cs="Monaco"/>
+                    </w:rPr>
+                    <w:t>(</w:t>
                   </w:r>
                   <w:r>
                     <w:rPr>
@@ -3281,7 +3705,35 @@
                       <w:rFonts w:ascii="Monaco" w:eastAsia="Times New Roman" w:hAnsi="Monaco" w:cs="Monaco"/>
                     </w:rPr>
                     <w:tab/>
-                    <w:t>t = p.getCurrentNode().returnNextNeighbor();</w:t>
+                    <w:t xml:space="preserve">t = </w:t>
+                  </w:r>
+                  <w:proofErr w:type="spellStart"/>
+                  <w:r>
+                    <w:rPr>
+                      <w:rFonts w:ascii="Monaco" w:eastAsia="Times New Roman" w:hAnsi="Monaco" w:cs="Monaco"/>
+                    </w:rPr>
+                    <w:t>p.getCurrentNode</w:t>
+                  </w:r>
+                  <w:proofErr w:type="spellEnd"/>
+                  <w:r>
+                    <w:rPr>
+                      <w:rFonts w:ascii="Monaco" w:eastAsia="Times New Roman" w:hAnsi="Monaco" w:cs="Monaco"/>
+                    </w:rPr>
+                    <w:t>().</w:t>
+                  </w:r>
+                  <w:proofErr w:type="spellStart"/>
+                  <w:r>
+                    <w:rPr>
+                      <w:rFonts w:ascii="Monaco" w:eastAsia="Times New Roman" w:hAnsi="Monaco" w:cs="Monaco"/>
+                    </w:rPr>
+                    <w:t>returnNextNeighbor</w:t>
+                  </w:r>
+                  <w:proofErr w:type="spellEnd"/>
+                  <w:r>
+                    <w:rPr>
+                      <w:rFonts w:ascii="Monaco" w:eastAsia="Times New Roman" w:hAnsi="Monaco" w:cs="Monaco"/>
+                    </w:rPr>
+                    <w:t>();</w:t>
                   </w:r>
                 </w:p>
                 <w:p>
@@ -3496,6 +3948,7 @@
                     </w:rPr>
                     <w:tab/>
                   </w:r>
+                  <w:proofErr w:type="spellStart"/>
                   <w:r>
                     <w:rPr>
                       <w:rFonts w:ascii="Monaco" w:eastAsia="Times New Roman" w:hAnsi="Monaco" w:cs="Monaco"/>
@@ -3507,7 +3960,28 @@
                     <w:rPr>
                       <w:rFonts w:ascii="Monaco" w:eastAsia="Times New Roman" w:hAnsi="Monaco" w:cs="Monaco"/>
                     </w:rPr>
-                    <w:t>.add(p.clone());</w:t>
+                    <w:t>.add</w:t>
+                  </w:r>
+                  <w:proofErr w:type="spellEnd"/>
+                  <w:r>
+                    <w:rPr>
+                      <w:rFonts w:ascii="Monaco" w:eastAsia="Times New Roman" w:hAnsi="Monaco" w:cs="Monaco"/>
+                    </w:rPr>
+                    <w:t>(</w:t>
+                  </w:r>
+                  <w:proofErr w:type="spellStart"/>
+                  <w:r>
+                    <w:rPr>
+                      <w:rFonts w:ascii="Monaco" w:eastAsia="Times New Roman" w:hAnsi="Monaco" w:cs="Monaco"/>
+                    </w:rPr>
+                    <w:t>p.clone</w:t>
+                  </w:r>
+                  <w:proofErr w:type="spellEnd"/>
+                  <w:r>
+                    <w:rPr>
+                      <w:rFonts w:ascii="Monaco" w:eastAsia="Times New Roman" w:hAnsi="Monaco" w:cs="Monaco"/>
+                    </w:rPr>
+                    <w:t>());</w:t>
                   </w:r>
                 </w:p>
                 <w:p>
@@ -3620,7 +4094,21 @@
                     <w:rPr>
                       <w:rFonts w:ascii="Monaco" w:eastAsia="Times New Roman" w:hAnsi="Monaco" w:cs="Monaco"/>
                     </w:rPr>
-                    <w:t xml:space="preserve"> (p.getCurrentPosition() == 0) {</w:t>
+                    <w:t xml:space="preserve"> (</w:t>
+                  </w:r>
+                  <w:proofErr w:type="spellStart"/>
+                  <w:r>
+                    <w:rPr>
+                      <w:rFonts w:ascii="Monaco" w:eastAsia="Times New Roman" w:hAnsi="Monaco" w:cs="Monaco"/>
+                    </w:rPr>
+                    <w:t>p.getCurrentPosition</w:t>
+                  </w:r>
+                  <w:proofErr w:type="spellEnd"/>
+                  <w:r>
+                    <w:rPr>
+                      <w:rFonts w:ascii="Monaco" w:eastAsia="Times New Roman" w:hAnsi="Monaco" w:cs="Monaco"/>
+                    </w:rPr>
+                    <w:t>() == 0) {</w:t>
                   </w:r>
                 </w:p>
                 <w:p>
@@ -3754,7 +4242,20 @@
                       <w:rFonts w:ascii="Monaco" w:eastAsia="Times New Roman" w:hAnsi="Monaco" w:cs="Monaco"/>
                     </w:rPr>
                     <w:tab/>
-                    <w:t>p.deleteNode();</w:t>
+                  </w:r>
+                  <w:proofErr w:type="spellStart"/>
+                  <w:r>
+                    <w:rPr>
+                      <w:rFonts w:ascii="Monaco" w:eastAsia="Times New Roman" w:hAnsi="Monaco" w:cs="Monaco"/>
+                    </w:rPr>
+                    <w:t>p.deleteNode</w:t>
+                  </w:r>
+                  <w:proofErr w:type="spellEnd"/>
+                  <w:r>
+                    <w:rPr>
+                      <w:rFonts w:ascii="Monaco" w:eastAsia="Times New Roman" w:hAnsi="Monaco" w:cs="Monaco"/>
+                    </w:rPr>
+                    <w:t>();</w:t>
                   </w:r>
                 </w:p>
                 <w:p>
@@ -3792,7 +4293,35 @@
                       <w:rFonts w:ascii="Monaco" w:eastAsia="Times New Roman" w:hAnsi="Monaco" w:cs="Monaco"/>
                     </w:rPr>
                     <w:tab/>
-                    <w:t>t = p.getCurrentNode().returnNextNeighbor();</w:t>
+                    <w:t xml:space="preserve">t = </w:t>
+                  </w:r>
+                  <w:proofErr w:type="spellStart"/>
+                  <w:r>
+                    <w:rPr>
+                      <w:rFonts w:ascii="Monaco" w:eastAsia="Times New Roman" w:hAnsi="Monaco" w:cs="Monaco"/>
+                    </w:rPr>
+                    <w:t>p.getCurrentNode</w:t>
+                  </w:r>
+                  <w:proofErr w:type="spellEnd"/>
+                  <w:r>
+                    <w:rPr>
+                      <w:rFonts w:ascii="Monaco" w:eastAsia="Times New Roman" w:hAnsi="Monaco" w:cs="Monaco"/>
+                    </w:rPr>
+                    <w:t>().</w:t>
+                  </w:r>
+                  <w:proofErr w:type="spellStart"/>
+                  <w:r>
+                    <w:rPr>
+                      <w:rFonts w:ascii="Monaco" w:eastAsia="Times New Roman" w:hAnsi="Monaco" w:cs="Monaco"/>
+                    </w:rPr>
+                    <w:t>returnNextNeighbor</w:t>
+                  </w:r>
+                  <w:proofErr w:type="spellEnd"/>
+                  <w:r>
+                    <w:rPr>
+                      <w:rFonts w:ascii="Monaco" w:eastAsia="Times New Roman" w:hAnsi="Monaco" w:cs="Monaco"/>
+                    </w:rPr>
+                    <w:t>();</w:t>
                   </w:r>
                 </w:p>
                 <w:p>
@@ -3898,7 +4427,12 @@
     </w:p>
     <w:p>
       <w:r>
-        <w:t xml:space="preserve">After all trees have been built the agent compares the available paths and decides which one it will take based on the </w:t>
+        <w:t>After all trees have been built the agent co</w:t>
+      </w:r>
+      <w:bookmarkStart w:id="7" w:name="_GoBack"/>
+      <w:bookmarkEnd w:id="7"/>
+      <w:r>
+        <w:t xml:space="preserve">mpares the available paths and decides which one it will take based on the </w:t>
       </w:r>
       <w:r>
         <w:t>possibility</w:t>

</xml_diff>

<commit_message>
fixed wrong phase number
</commit_message>
<xml_diff>
--- a/Risiko.docx
+++ b/Risiko.docx
@@ -56,15 +56,7 @@
         <w:jc w:val="both"/>
       </w:pPr>
       <w:r>
-        <w:t>The  goal of the game depends on a player’s given mission. The available missions include conquering specific continents, conquering a given number of countries or wiping out a specific enemy. There is also a variant of the game called “</w:t>
-      </w:r>
-      <w:proofErr w:type="spellStart"/>
-      <w:r>
-        <w:t>Wolrd</w:t>
-      </w:r>
-      <w:proofErr w:type="spellEnd"/>
-      <w:r>
-        <w:t xml:space="preserve"> Domination” which assigns the same mission to all participating players: conquering the whole world by defeating all other players.</w:t>
+        <w:t>The  goal of the game depends on a player’s given mission. The available missions include conquering specific continents, conquering a given number of countries or wiping out a specific enemy. There is also a variant of the game called “Wolrd Domination” which assigns the same mission to all participating players: conquering the whole world by defeating all other players.</w:t>
       </w:r>
     </w:p>
     <w:p>
@@ -258,15 +250,7 @@
       </w:pPr>
       <w:r>
         <w:lastRenderedPageBreak/>
-        <w:t xml:space="preserve">After all countries have been filled with one army the Risk Cards are recollected and </w:t>
-      </w:r>
-      <w:proofErr w:type="spellStart"/>
-      <w:r>
-        <w:t>mixep</w:t>
-      </w:r>
-      <w:proofErr w:type="spellEnd"/>
-      <w:r>
-        <w:t xml:space="preserve"> up together with two joker cards (cards which contain all three symbols).</w:t>
+        <w:t>After all countries have been filled with one army the Risk Cards are recollected and mixep up together with two joker cards (cards which contain all three symbols).</w:t>
       </w:r>
     </w:p>
     <w:p>
@@ -372,7 +356,15 @@
         <w:jc w:val="both"/>
       </w:pPr>
       <w:r>
-        <w:t>Risk is a turn based game beginning with the player left to the one who received the last Risk Card. Each turn is divided into 4 phases:</w:t>
+        <w:t xml:space="preserve">Risk is a turn based game beginning with the player left to the one who received the last Risk Card. Each turn is divided into </w:t>
+      </w:r>
+      <w:r>
+        <w:t>3</w:t>
+      </w:r>
+      <w:bookmarkStart w:id="3" w:name="_GoBack"/>
+      <w:bookmarkEnd w:id="3"/>
+      <w:r>
+        <w:t xml:space="preserve"> phases:</w:t>
       </w:r>
     </w:p>
     <w:p>
@@ -457,8 +449,8 @@
         </w:pBdr>
         <w:jc w:val="both"/>
       </w:pPr>
-      <w:bookmarkStart w:id="3" w:name="h.yivmim6rsjdc"/>
-      <w:bookmarkEnd w:id="3"/>
+      <w:bookmarkStart w:id="4" w:name="h.yivmim6rsjdc"/>
+      <w:bookmarkEnd w:id="4"/>
       <w:r>
         <w:t>1. Phase</w:t>
       </w:r>
@@ -1408,14 +1400,12 @@
       <w:r>
         <w:t xml:space="preserve">objects also have their own </w:t>
       </w:r>
-      <w:proofErr w:type="spellStart"/>
       <w:r>
         <w:rPr>
           <w:i/>
         </w:rPr>
         <w:t>ImageLabel</w:t>
       </w:r>
-      <w:proofErr w:type="spellEnd"/>
       <w:r>
         <w:t xml:space="preserve"> object which is used to display the </w:t>
       </w:r>
@@ -1455,14 +1445,12 @@
       <w:r>
         <w:t xml:space="preserve"> with each of them knowing their </w:t>
       </w:r>
-      <w:proofErr w:type="spellStart"/>
       <w:r>
         <w:rPr>
           <w:i/>
         </w:rPr>
         <w:t>PlayerColor</w:t>
       </w:r>
-      <w:proofErr w:type="spellEnd"/>
       <w:r>
         <w:t xml:space="preserve"> and the </w:t>
       </w:r>
@@ -1497,15 +1485,7 @@
         <w:t xml:space="preserve"> objects and implements the algorithm described later in this document.</w:t>
       </w:r>
       <w:r>
-        <w:t xml:space="preserve"> By adding other subclasses it would also be possible to add human </w:t>
-      </w:r>
-      <w:proofErr w:type="spellStart"/>
-      <w:r>
-        <w:t>controled</w:t>
-      </w:r>
-      <w:proofErr w:type="spellEnd"/>
-      <w:r>
-        <w:t xml:space="preserve"> </w:t>
+        <w:t xml:space="preserve"> By adding other subclasses it would also be possible to add human controled </w:t>
       </w:r>
       <w:r>
         <w:rPr>
@@ -1528,14 +1508,12 @@
       <w:r>
         <w:t xml:space="preserve"> also has up to five </w:t>
       </w:r>
-      <w:proofErr w:type="spellStart"/>
       <w:r>
         <w:rPr>
           <w:i/>
         </w:rPr>
         <w:t>RiskCard</w:t>
       </w:r>
-      <w:proofErr w:type="spellEnd"/>
       <w:r>
         <w:t xml:space="preserve"> objects while the </w:t>
       </w:r>
@@ -1548,14 +1526,12 @@
       <w:r>
         <w:t xml:space="preserve"> has all other </w:t>
       </w:r>
-      <w:proofErr w:type="spellStart"/>
       <w:r>
         <w:rPr>
           <w:i/>
         </w:rPr>
         <w:t>RiskCard</w:t>
       </w:r>
-      <w:proofErr w:type="spellEnd"/>
       <w:r>
         <w:t xml:space="preserve"> objects.</w:t>
       </w:r>
@@ -1564,25 +1540,21 @@
       <w:r>
         <w:t xml:space="preserve">For general parts of the GUI like displaying the game map or configuration interface the class </w:t>
       </w:r>
-      <w:proofErr w:type="spellStart"/>
       <w:r>
         <w:rPr>
           <w:i/>
         </w:rPr>
         <w:t>Gui</w:t>
       </w:r>
-      <w:proofErr w:type="spellEnd"/>
       <w:r>
         <w:t xml:space="preserve"> is used. The </w:t>
       </w:r>
-      <w:proofErr w:type="spellStart"/>
       <w:r>
         <w:rPr>
           <w:i/>
         </w:rPr>
         <w:t>Gui</w:t>
       </w:r>
-      <w:proofErr w:type="spellEnd"/>
       <w:r>
         <w:t xml:space="preserve"> is also controlled by the </w:t>
       </w:r>
@@ -1637,33 +1609,11 @@
       <w:r>
         <w:t>invoke the action methods (</w:t>
       </w:r>
-      <w:proofErr w:type="spellStart"/>
       <w:r>
         <w:rPr>
           <w:i/>
         </w:rPr>
-        <w:t>newArmies</w:t>
-      </w:r>
-      <w:proofErr w:type="spellEnd"/>
-      <w:r>
-        <w:rPr>
-          <w:i/>
-        </w:rPr>
-        <w:t xml:space="preserve">(), attack(), </w:t>
-      </w:r>
-      <w:proofErr w:type="spellStart"/>
-      <w:r>
-        <w:rPr>
-          <w:i/>
-        </w:rPr>
-        <w:t>repositionArmies</w:t>
-      </w:r>
-      <w:proofErr w:type="spellEnd"/>
-      <w:r>
-        <w:rPr>
-          <w:i/>
-        </w:rPr>
-        <w:t>()</w:t>
+        <w:t>newArmies(), attack(), repositionArmies()</w:t>
       </w:r>
       <w:r>
         <w:t xml:space="preserve">) of </w:t>
@@ -1774,7 +1724,6 @@
                       <w:color w:val="auto"/>
                     </w:rPr>
                   </w:pPr>
-                  <w:proofErr w:type="spellStart"/>
                   <w:r>
                     <w:rPr>
                       <w:rFonts w:ascii="Monaco" w:eastAsia="Times New Roman" w:hAnsi="Monaco" w:cs="Monaco"/>
@@ -1784,26 +1733,11 @@
                     </w:rPr>
                     <w:t>int</w:t>
                   </w:r>
-                  <w:proofErr w:type="spellEnd"/>
-                  <w:r>
-                    <w:rPr>
-                      <w:rFonts w:ascii="Monaco" w:eastAsia="Times New Roman" w:hAnsi="Monaco" w:cs="Monaco"/>
-                    </w:rPr>
-                    <w:t xml:space="preserve"> </w:t>
-                  </w:r>
-                  <w:proofErr w:type="spellStart"/>
-                  <w:r>
-                    <w:rPr>
-                      <w:rFonts w:ascii="Monaco" w:eastAsia="Times New Roman" w:hAnsi="Monaco" w:cs="Monaco"/>
-                    </w:rPr>
-                    <w:t>currentPlayerIndex</w:t>
-                  </w:r>
-                  <w:proofErr w:type="spellEnd"/>
-                  <w:r>
-                    <w:rPr>
-                      <w:rFonts w:ascii="Monaco" w:eastAsia="Times New Roman" w:hAnsi="Monaco" w:cs="Monaco"/>
-                    </w:rPr>
-                    <w:t xml:space="preserve"> = 0;</w:t>
+                  <w:r>
+                    <w:rPr>
+                      <w:rFonts w:ascii="Monaco" w:eastAsia="Times New Roman" w:hAnsi="Monaco" w:cs="Monaco"/>
+                    </w:rPr>
+                    <w:t xml:space="preserve"> currentPlayerIndex = 0;</w:t>
                   </w:r>
                 </w:p>
                 <w:p>
@@ -1831,21 +1765,7 @@
                     <w:rPr>
                       <w:rFonts w:ascii="Monaco" w:eastAsia="Times New Roman" w:hAnsi="Monaco" w:cs="Monaco"/>
                     </w:rPr>
-                    <w:t xml:space="preserve"> (!</w:t>
-                  </w:r>
-                  <w:proofErr w:type="spellStart"/>
-                  <w:r>
-                    <w:rPr>
-                      <w:rFonts w:ascii="Monaco" w:eastAsia="Times New Roman" w:hAnsi="Monaco" w:cs="Monaco"/>
-                    </w:rPr>
-                    <w:t>gameFinished</w:t>
-                  </w:r>
-                  <w:proofErr w:type="spellEnd"/>
-                  <w:r>
-                    <w:rPr>
-                      <w:rFonts w:ascii="Monaco" w:eastAsia="Times New Roman" w:hAnsi="Monaco" w:cs="Monaco"/>
-                    </w:rPr>
-                    <w:t>()) {</w:t>
+                    <w:t xml:space="preserve"> (!gameFinished()) {</w:t>
                   </w:r>
                 </w:p>
                 <w:p>
@@ -1865,23 +1785,8 @@
                       <w:rFonts w:ascii="Monaco" w:eastAsia="Times New Roman" w:hAnsi="Monaco" w:cs="Monaco"/>
                     </w:rPr>
                     <w:tab/>
-                    <w:t xml:space="preserve">Player </w:t>
-                  </w:r>
-                  <w:proofErr w:type="spellStart"/>
-                  <w:r>
-                    <w:rPr>
-                      <w:rFonts w:ascii="Monaco" w:eastAsia="Times New Roman" w:hAnsi="Monaco" w:cs="Monaco"/>
-                    </w:rPr>
-                    <w:t>currentPlayer</w:t>
-                  </w:r>
-                  <w:proofErr w:type="spellEnd"/>
-                  <w:r>
-                    <w:rPr>
-                      <w:rFonts w:ascii="Monaco" w:eastAsia="Times New Roman" w:hAnsi="Monaco" w:cs="Monaco"/>
-                    </w:rPr>
-                    <w:t xml:space="preserve"> = </w:t>
-                  </w:r>
-                  <w:proofErr w:type="spellStart"/>
+                    <w:t xml:space="preserve">Player currentPlayer = </w:t>
+                  </w:r>
                   <w:r>
                     <w:rPr>
                       <w:rFonts w:ascii="Monaco" w:eastAsia="Times New Roman" w:hAnsi="Monaco" w:cs="Monaco"/>
@@ -1889,26 +1794,11 @@
                     </w:rPr>
                     <w:t>playerList</w:t>
                   </w:r>
-                  <w:proofErr w:type="spellEnd"/>
-                  <w:r>
-                    <w:rPr>
-                      <w:rFonts w:ascii="Monaco" w:eastAsia="Times New Roman" w:hAnsi="Monaco" w:cs="Monaco"/>
-                    </w:rPr>
-                    <w:t>[</w:t>
-                  </w:r>
-                  <w:proofErr w:type="spellStart"/>
-                  <w:r>
-                    <w:rPr>
-                      <w:rFonts w:ascii="Monaco" w:eastAsia="Times New Roman" w:hAnsi="Monaco" w:cs="Monaco"/>
-                    </w:rPr>
-                    <w:t>currentPlayerIndex</w:t>
-                  </w:r>
-                  <w:proofErr w:type="spellEnd"/>
-                  <w:r>
-                    <w:rPr>
-                      <w:rFonts w:ascii="Monaco" w:eastAsia="Times New Roman" w:hAnsi="Monaco" w:cs="Monaco"/>
-                    </w:rPr>
-                    <w:t>];</w:t>
+                  <w:r>
+                    <w:rPr>
+                      <w:rFonts w:ascii="Monaco" w:eastAsia="Times New Roman" w:hAnsi="Monaco" w:cs="Monaco"/>
+                    </w:rPr>
+                    <w:t>[currentPlayerIndex];</w:t>
                   </w:r>
                 </w:p>
                 <w:p>
@@ -1928,19 +1818,11 @@
                     </w:rPr>
                     <w:tab/>
                   </w:r>
-                  <w:proofErr w:type="spellStart"/>
-                  <w:r>
-                    <w:rPr>
-                      <w:rFonts w:ascii="Monaco" w:eastAsia="Times New Roman" w:hAnsi="Monaco" w:cs="Monaco"/>
-                    </w:rPr>
-                    <w:t>currentPlayer.newArmies</w:t>
-                  </w:r>
-                  <w:proofErr w:type="spellEnd"/>
-                  <w:r>
-                    <w:rPr>
-                      <w:rFonts w:ascii="Monaco" w:eastAsia="Times New Roman" w:hAnsi="Monaco" w:cs="Monaco"/>
-                    </w:rPr>
-                    <w:t>(</w:t>
+                  <w:r>
+                    <w:rPr>
+                      <w:rFonts w:ascii="Monaco" w:eastAsia="Times New Roman" w:hAnsi="Monaco" w:cs="Monaco"/>
+                    </w:rPr>
+                    <w:t>currentPlayer.newArmies(</w:t>
                   </w:r>
                 </w:p>
                 <w:p>
@@ -1956,33 +1838,11 @@
                       <w:color w:val="auto"/>
                     </w:rPr>
                   </w:pPr>
-                  <w:proofErr w:type="spellStart"/>
-                  <w:r>
-                    <w:rPr>
-                      <w:rFonts w:ascii="Monaco" w:eastAsia="Times New Roman" w:hAnsi="Monaco" w:cs="Monaco"/>
-                    </w:rPr>
-                    <w:t>checkContinentsForSingleOwner</w:t>
-                  </w:r>
-                  <w:proofErr w:type="spellEnd"/>
-                  <w:r>
-                    <w:rPr>
-                      <w:rFonts w:ascii="Monaco" w:eastAsia="Times New Roman" w:hAnsi="Monaco" w:cs="Monaco"/>
-                    </w:rPr>
-                    <w:t>(</w:t>
-                  </w:r>
-                  <w:proofErr w:type="spellStart"/>
-                  <w:r>
-                    <w:rPr>
-                      <w:rFonts w:ascii="Monaco" w:eastAsia="Times New Roman" w:hAnsi="Monaco" w:cs="Monaco"/>
-                    </w:rPr>
-                    <w:t>currentPlayer</w:t>
-                  </w:r>
-                  <w:proofErr w:type="spellEnd"/>
-                  <w:r>
-                    <w:rPr>
-                      <w:rFonts w:ascii="Monaco" w:eastAsia="Times New Roman" w:hAnsi="Monaco" w:cs="Monaco"/>
-                    </w:rPr>
-                    <w:t>));</w:t>
+                  <w:r>
+                    <w:rPr>
+                      <w:rFonts w:ascii="Monaco" w:eastAsia="Times New Roman" w:hAnsi="Monaco" w:cs="Monaco"/>
+                    </w:rPr>
+                    <w:t>checkContinentsForSingleOwner(currentPlayer));</w:t>
                   </w:r>
                 </w:p>
                 <w:p>
@@ -2002,20 +1862,7 @@
                       <w:rFonts w:ascii="Monaco" w:eastAsia="Times New Roman" w:hAnsi="Monaco" w:cs="Monaco"/>
                     </w:rPr>
                     <w:tab/>
-                  </w:r>
-                  <w:proofErr w:type="spellStart"/>
-                  <w:r>
-                    <w:rPr>
-                      <w:rFonts w:ascii="Monaco" w:eastAsia="Times New Roman" w:hAnsi="Monaco" w:cs="Monaco"/>
-                    </w:rPr>
-                    <w:t>currentPlayer.attack</w:t>
-                  </w:r>
-                  <w:proofErr w:type="spellEnd"/>
-                  <w:r>
-                    <w:rPr>
-                      <w:rFonts w:ascii="Monaco" w:eastAsia="Times New Roman" w:hAnsi="Monaco" w:cs="Monaco"/>
-                    </w:rPr>
-                    <w:t>();</w:t>
+                    <w:t>currentPlayer.attack();</w:t>
                   </w:r>
                 </w:p>
                 <w:p>
@@ -2035,20 +1882,7 @@
                       <w:rFonts w:ascii="Monaco" w:eastAsia="Times New Roman" w:hAnsi="Monaco" w:cs="Monaco"/>
                     </w:rPr>
                     <w:tab/>
-                  </w:r>
-                  <w:proofErr w:type="spellStart"/>
-                  <w:r>
-                    <w:rPr>
-                      <w:rFonts w:ascii="Monaco" w:eastAsia="Times New Roman" w:hAnsi="Monaco" w:cs="Monaco"/>
-                    </w:rPr>
-                    <w:t>currentPlayer.repositionArmies</w:t>
-                  </w:r>
-                  <w:proofErr w:type="spellEnd"/>
-                  <w:r>
-                    <w:rPr>
-                      <w:rFonts w:ascii="Monaco" w:eastAsia="Times New Roman" w:hAnsi="Monaco" w:cs="Monaco"/>
-                    </w:rPr>
-                    <w:t>();</w:t>
+                    <w:t>currentPlayer.repositionArmies();</w:t>
                   </w:r>
                 </w:p>
                 <w:p>
@@ -2068,20 +1902,7 @@
                       <w:rFonts w:ascii="Monaco" w:eastAsia="Times New Roman" w:hAnsi="Monaco" w:cs="Monaco"/>
                     </w:rPr>
                     <w:tab/>
-                  </w:r>
-                  <w:proofErr w:type="spellStart"/>
-                  <w:r>
-                    <w:rPr>
-                      <w:rFonts w:ascii="Monaco" w:eastAsia="Times New Roman" w:hAnsi="Monaco" w:cs="Monaco"/>
-                    </w:rPr>
-                    <w:t>currentPlayerIndex</w:t>
-                  </w:r>
-                  <w:proofErr w:type="spellEnd"/>
-                  <w:r>
-                    <w:rPr>
-                      <w:rFonts w:ascii="Monaco" w:eastAsia="Times New Roman" w:hAnsi="Monaco" w:cs="Monaco"/>
-                    </w:rPr>
-                    <w:t>++;</w:t>
+                    <w:t>currentPlayerIndex++;</w:t>
                   </w:r>
                 </w:p>
                 <w:p>
@@ -2115,23 +1936,8 @@
                     <w:rPr>
                       <w:rFonts w:ascii="Monaco" w:eastAsia="Times New Roman" w:hAnsi="Monaco" w:cs="Monaco"/>
                     </w:rPr>
-                    <w:t xml:space="preserve"> (</w:t>
-                  </w:r>
-                  <w:proofErr w:type="spellStart"/>
-                  <w:r>
-                    <w:rPr>
-                      <w:rFonts w:ascii="Monaco" w:eastAsia="Times New Roman" w:hAnsi="Monaco" w:cs="Monaco"/>
-                    </w:rPr>
-                    <w:t>currentPlayerIndex</w:t>
-                  </w:r>
-                  <w:proofErr w:type="spellEnd"/>
-                  <w:r>
-                    <w:rPr>
-                      <w:rFonts w:ascii="Monaco" w:eastAsia="Times New Roman" w:hAnsi="Monaco" w:cs="Monaco"/>
-                    </w:rPr>
-                    <w:t xml:space="preserve"> &gt;= </w:t>
-                  </w:r>
-                  <w:proofErr w:type="spellStart"/>
+                    <w:t xml:space="preserve"> (currentPlayerIndex &gt;= </w:t>
+                  </w:r>
                   <w:r>
                     <w:rPr>
                       <w:rFonts w:ascii="Monaco" w:eastAsia="Times New Roman" w:hAnsi="Monaco" w:cs="Monaco"/>
@@ -2152,7 +1958,6 @@
                     </w:rPr>
                     <w:t>length</w:t>
                   </w:r>
-                  <w:proofErr w:type="spellEnd"/>
                   <w:r>
                     <w:rPr>
                       <w:rFonts w:ascii="Monaco" w:eastAsia="Times New Roman" w:hAnsi="Monaco" w:cs="Monaco"/>
@@ -2183,20 +1988,7 @@
                       <w:rFonts w:ascii="Monaco" w:eastAsia="Times New Roman" w:hAnsi="Monaco" w:cs="Monaco"/>
                     </w:rPr>
                     <w:tab/>
-                  </w:r>
-                  <w:proofErr w:type="spellStart"/>
-                  <w:r>
-                    <w:rPr>
-                      <w:rFonts w:ascii="Monaco" w:eastAsia="Times New Roman" w:hAnsi="Monaco" w:cs="Monaco"/>
-                    </w:rPr>
-                    <w:t>currentPlayerIndex</w:t>
-                  </w:r>
-                  <w:proofErr w:type="spellEnd"/>
-                  <w:r>
-                    <w:rPr>
-                      <w:rFonts w:ascii="Monaco" w:eastAsia="Times New Roman" w:hAnsi="Monaco" w:cs="Monaco"/>
-                    </w:rPr>
-                    <w:t xml:space="preserve"> = 0;</w:t>
+                    <w:t>currentPlayerIndex = 0;</w:t>
                   </w:r>
                 </w:p>
                 <w:p>
@@ -2246,7 +2038,6 @@
                       <w:szCs w:val="20"/>
                     </w:rPr>
                   </w:pPr>
-                  <w:proofErr w:type="spellStart"/>
                   <w:r>
                     <w:rPr>
                       <w:rFonts w:ascii="Monaco" w:eastAsia="Times New Roman" w:hAnsi="Monaco" w:cs="Monaco"/>
@@ -2266,14 +2057,7 @@
                     <w:rPr>
                       <w:rFonts w:ascii="Monaco" w:eastAsia="Times New Roman" w:hAnsi="Monaco" w:cs="Monaco"/>
                     </w:rPr>
-                    <w:t>.println</w:t>
-                  </w:r>
-                  <w:proofErr w:type="spellEnd"/>
-                  <w:r>
-                    <w:rPr>
-                      <w:rFonts w:ascii="Monaco" w:eastAsia="Times New Roman" w:hAnsi="Monaco" w:cs="Monaco"/>
-                    </w:rPr>
-                    <w:t>(</w:t>
+                    <w:t>.println(</w:t>
                   </w:r>
                   <w:r>
                     <w:rPr>
@@ -2334,30 +2118,14 @@
       <w:r>
         <w:t xml:space="preserve">In the </w:t>
       </w:r>
-      <w:proofErr w:type="spellStart"/>
       <w:r>
         <w:rPr>
           <w:i/>
         </w:rPr>
-        <w:t>newArmies</w:t>
-      </w:r>
-      <w:proofErr w:type="spellEnd"/>
-      <w:r>
-        <w:rPr>
-          <w:i/>
-        </w:rPr>
-        <w:t>()</w:t>
-      </w:r>
-      <w:r>
-        <w:t xml:space="preserve"> method it needs to decide whether it wants to exchange its </w:t>
-      </w:r>
-      <w:proofErr w:type="spellStart"/>
-      <w:r>
-        <w:t>RiskCards</w:t>
-      </w:r>
-      <w:proofErr w:type="spellEnd"/>
-      <w:r>
-        <w:t xml:space="preserve"> (if possible) and on which countries to put received armies. The amount of armies resulting from controlled countries and if applicable continents is calculated automatically.</w:t>
+        <w:t>newArmies()</w:t>
+      </w:r>
+      <w:r>
+        <w:t xml:space="preserve"> method it needs to decide whether it wants to exchange its RiskCards (if possible) and on which countries to put received armies. The amount of armies resulting from controlled countries and if applicable continents is calculated automatically.</w:t>
       </w:r>
     </w:p>
     <w:p>
@@ -2380,15 +2148,7 @@
         <w:t>Player</w:t>
       </w:r>
       <w:r>
-        <w:t xml:space="preserve"> subclass needs to define which attack actions shall be taken. This method also needs to implement the case that an enemy player is completely destroyed and the current player needs to exchange surplus </w:t>
-      </w:r>
-      <w:proofErr w:type="spellStart"/>
-      <w:r>
-        <w:t>RiskCards</w:t>
-      </w:r>
-      <w:proofErr w:type="spellEnd"/>
-      <w:r>
-        <w:t>.</w:t>
+        <w:t xml:space="preserve"> subclass needs to define which attack actions shall be taken. This method also needs to implement the case that an enemy player is completely destroyed and the current player needs to exchange surplus RiskCards.</w:t>
       </w:r>
     </w:p>
     <w:p>
@@ -2396,19 +2156,11 @@
         <w:lastRenderedPageBreak/>
         <w:t xml:space="preserve">In the </w:t>
       </w:r>
-      <w:proofErr w:type="spellStart"/>
       <w:r>
         <w:rPr>
           <w:i/>
         </w:rPr>
-        <w:t>repositionArmies</w:t>
-      </w:r>
-      <w:proofErr w:type="spellEnd"/>
-      <w:r>
-        <w:rPr>
-          <w:i/>
-        </w:rPr>
-        <w:t>()</w:t>
+        <w:t>repositionArmies()</w:t>
       </w:r>
       <w:r>
         <w:t xml:space="preserve"> method has to be an implementation for how the </w:t>
@@ -2621,21 +2373,11 @@
       </w:r>
     </w:p>
     <w:p>
-      <w:r>
-        <w:fldChar w:fldCharType="begin"/>
-      </w:r>
-      <w:r>
-        <w:instrText xml:space="preserve"> REF _Ref213738015 </w:instrText>
-      </w:r>
-      <w:r>
-        <w:fldChar w:fldCharType="separate"/>
-      </w:r>
-      <w:r>
-        <w:t>Figure 1</w:t>
-      </w:r>
-      <w:r>
-        <w:fldChar w:fldCharType="end"/>
-      </w:r>
+      <w:fldSimple w:instr=" REF _Ref213738015 ">
+        <w:r>
+          <w:t>Figure 1</w:t>
+        </w:r>
+      </w:fldSimple>
       <w:r>
         <w:t xml:space="preserve"> shows an example view of a tree</w:t>
       </w:r>
@@ -2703,64 +2445,38 @@
           </wp:inline>
         </w:drawing>
       </w:r>
-      <w:bookmarkStart w:id="4" w:name="_Ref213738015"/>
+      <w:bookmarkStart w:id="5" w:name="_Ref213738015"/>
       <w:r>
         <w:t xml:space="preserve"> </w:t>
       </w:r>
       <w:r>
         <w:t xml:space="preserve">Figure </w:t>
       </w:r>
-      <w:r>
-        <w:fldChar w:fldCharType="begin"/>
-      </w:r>
-      <w:r>
-        <w:instrText xml:space="preserve"> SEQ Figure \* ARABIC </w:instrText>
-      </w:r>
-      <w:r>
-        <w:fldChar w:fldCharType="separate"/>
-      </w:r>
-      <w:r>
-        <w:rPr>
-          <w:noProof/>
-        </w:rPr>
-        <w:t>1</w:t>
-      </w:r>
-      <w:r>
-        <w:rPr>
-          <w:noProof/>
-        </w:rPr>
-        <w:fldChar w:fldCharType="end"/>
-      </w:r>
-      <w:bookmarkEnd w:id="4"/>
+      <w:fldSimple w:instr=" SEQ Figure \* ARABIC ">
+        <w:r>
+          <w:rPr>
+            <w:noProof/>
+          </w:rPr>
+          <w:t>1</w:t>
+        </w:r>
+      </w:fldSimple>
+      <w:bookmarkEnd w:id="5"/>
       <w:r>
         <w:t>:  Path Tree</w:t>
       </w:r>
     </w:p>
     <w:p>
-      <w:r>
-        <w:fldChar w:fldCharType="begin"/>
-      </w:r>
-      <w:r>
-        <w:instrText xml:space="preserve"> REF _Ref213740585 </w:instrText>
-      </w:r>
-      <w:r>
-        <w:fldChar w:fldCharType="separate"/>
-      </w:r>
-      <w:r>
-        <w:t xml:space="preserve">Figure </w:t>
-      </w:r>
-      <w:r>
-        <w:rPr>
-          <w:noProof/>
-        </w:rPr>
-        <w:t>2</w:t>
-      </w:r>
-      <w:r>
-        <w:rPr>
-          <w:noProof/>
-        </w:rPr>
-        <w:fldChar w:fldCharType="end"/>
-      </w:r>
+      <w:fldSimple w:instr=" REF _Ref213740585 ">
+        <w:r>
+          <w:t xml:space="preserve">Figure </w:t>
+        </w:r>
+        <w:r>
+          <w:rPr>
+            <w:noProof/>
+          </w:rPr>
+          <w:t>2</w:t>
+        </w:r>
+      </w:fldSimple>
       <w:r>
         <w:t xml:space="preserve"> shows the beginning of the path tree for the country New Guinea. It can be seen that some countries appear multiple times in the tree but never in the same path. Note that in this example all countries except New Guinea do not belong to the player who is attacking.</w:t>
       </w:r>
@@ -2831,32 +2547,19 @@
       <w:pPr>
         <w:pStyle w:val="Caption"/>
       </w:pPr>
-      <w:bookmarkStart w:id="5" w:name="_Ref213740585"/>
+      <w:bookmarkStart w:id="6" w:name="_Ref213740585"/>
       <w:r>
         <w:t xml:space="preserve">Figure </w:t>
       </w:r>
-      <w:r>
-        <w:fldChar w:fldCharType="begin"/>
-      </w:r>
-      <w:r>
-        <w:instrText xml:space="preserve"> SEQ Figure \* ARABIC </w:instrText>
-      </w:r>
-      <w:r>
-        <w:fldChar w:fldCharType="separate"/>
-      </w:r>
-      <w:r>
-        <w:rPr>
-          <w:noProof/>
-        </w:rPr>
-        <w:t>2</w:t>
-      </w:r>
-      <w:r>
-        <w:rPr>
-          <w:noProof/>
-        </w:rPr>
-        <w:fldChar w:fldCharType="end"/>
-      </w:r>
-      <w:bookmarkEnd w:id="5"/>
+      <w:fldSimple w:instr=" SEQ Figure \* ARABIC ">
+        <w:r>
+          <w:rPr>
+            <w:noProof/>
+          </w:rPr>
+          <w:t>2</w:t>
+        </w:r>
+      </w:fldSimple>
+      <w:bookmarkEnd w:id="6"/>
       <w:r>
         <w:t>:  Example Tree for New Guinea</w:t>
       </w:r>
@@ -2906,8 +2609,8 @@
       </w:r>
     </w:p>
     <w:p>
-      <w:bookmarkStart w:id="6" w:name="h.92ll82qodxl1"/>
-      <w:bookmarkEnd w:id="6"/>
+      <w:bookmarkStart w:id="7" w:name="h.92ll82qodxl1"/>
+      <w:bookmarkEnd w:id="7"/>
     </w:p>
     <w:p>
       <w:r>
@@ -2928,7 +2631,6 @@
                       <w:color w:val="auto"/>
                     </w:rPr>
                   </w:pPr>
-                  <w:proofErr w:type="spellStart"/>
                   <w:r>
                     <w:rPr>
                       <w:rFonts w:ascii="Monaco" w:eastAsia="Times New Roman" w:hAnsi="Monaco" w:cs="Monaco"/>
@@ -2940,14 +2642,7 @@
                     <w:rPr>
                       <w:rFonts w:ascii="Monaco" w:eastAsia="Times New Roman" w:hAnsi="Monaco" w:cs="Monaco"/>
                     </w:rPr>
-                    <w:t>.clear</w:t>
-                  </w:r>
-                  <w:proofErr w:type="spellEnd"/>
-                  <w:r>
-                    <w:rPr>
-                      <w:rFonts w:ascii="Monaco" w:eastAsia="Times New Roman" w:hAnsi="Monaco" w:cs="Monaco"/>
-                    </w:rPr>
-                    <w:t>();</w:t>
+                    <w:t>.clear();</w:t>
                   </w:r>
                 </w:p>
                 <w:p>
@@ -2977,7 +2672,6 @@
                     </w:rPr>
                     <w:t xml:space="preserve"> (Country c : </w:t>
                   </w:r>
-                  <w:proofErr w:type="spellStart"/>
                   <w:r>
                     <w:rPr>
                       <w:rFonts w:ascii="Monaco" w:eastAsia="Times New Roman" w:hAnsi="Monaco" w:cs="Monaco"/>
@@ -3000,7 +2694,6 @@
                     </w:rPr>
                     <w:t>controledCountries</w:t>
                   </w:r>
-                  <w:proofErr w:type="spellEnd"/>
                   <w:r>
                     <w:rPr>
                       <w:rFonts w:ascii="Monaco" w:eastAsia="Times New Roman" w:hAnsi="Monaco" w:cs="Monaco"/>
@@ -3148,35 +2841,7 @@
                     <w:rPr>
                       <w:rFonts w:ascii="Monaco" w:eastAsia="Times New Roman" w:hAnsi="Monaco" w:cs="Monaco"/>
                     </w:rPr>
-                    <w:t xml:space="preserve"> (</w:t>
-                  </w:r>
-                  <w:proofErr w:type="spellStart"/>
-                  <w:r>
-                    <w:rPr>
-                      <w:rFonts w:ascii="Monaco" w:eastAsia="Times New Roman" w:hAnsi="Monaco" w:cs="Monaco"/>
-                    </w:rPr>
-                    <w:t>c.hasEnemyNeighbor</w:t>
-                  </w:r>
-                  <w:proofErr w:type="spellEnd"/>
-                  <w:r>
-                    <w:rPr>
-                      <w:rFonts w:ascii="Monaco" w:eastAsia="Times New Roman" w:hAnsi="Monaco" w:cs="Monaco"/>
-                    </w:rPr>
-                    <w:t xml:space="preserve">() &amp;&amp; </w:t>
-                  </w:r>
-                  <w:proofErr w:type="spellStart"/>
-                  <w:r>
-                    <w:rPr>
-                      <w:rFonts w:ascii="Monaco" w:eastAsia="Times New Roman" w:hAnsi="Monaco" w:cs="Monaco"/>
-                    </w:rPr>
-                    <w:t>c.getNumberOfArmies</w:t>
-                  </w:r>
-                  <w:proofErr w:type="spellEnd"/>
-                  <w:r>
-                    <w:rPr>
-                      <w:rFonts w:ascii="Monaco" w:eastAsia="Times New Roman" w:hAnsi="Monaco" w:cs="Monaco"/>
-                    </w:rPr>
-                    <w:t>() &gt; 1) {</w:t>
+                    <w:t xml:space="preserve"> (c.hasEnemyNeighbor() &amp;&amp; c.getNumberOfArmies() &gt; 1) {</w:t>
                   </w:r>
                 </w:p>
                 <w:p>
@@ -3243,35 +2908,7 @@
                       <w:rFonts w:ascii="Monaco" w:eastAsia="Times New Roman" w:hAnsi="Monaco" w:cs="Monaco"/>
                     </w:rPr>
                     <w:tab/>
-                    <w:t xml:space="preserve">Country t = </w:t>
-                  </w:r>
-                  <w:proofErr w:type="spellStart"/>
-                  <w:r>
-                    <w:rPr>
-                      <w:rFonts w:ascii="Monaco" w:eastAsia="Times New Roman" w:hAnsi="Monaco" w:cs="Monaco"/>
-                    </w:rPr>
-                    <w:t>p.getCurrentNode</w:t>
-                  </w:r>
-                  <w:proofErr w:type="spellEnd"/>
-                  <w:r>
-                    <w:rPr>
-                      <w:rFonts w:ascii="Monaco" w:eastAsia="Times New Roman" w:hAnsi="Monaco" w:cs="Monaco"/>
-                    </w:rPr>
-                    <w:t>().</w:t>
-                  </w:r>
-                  <w:proofErr w:type="spellStart"/>
-                  <w:r>
-                    <w:rPr>
-                      <w:rFonts w:ascii="Monaco" w:eastAsia="Times New Roman" w:hAnsi="Monaco" w:cs="Monaco"/>
-                    </w:rPr>
-                    <w:t>returnNextNeighbor</w:t>
-                  </w:r>
-                  <w:proofErr w:type="spellEnd"/>
-                  <w:r>
-                    <w:rPr>
-                      <w:rFonts w:ascii="Monaco" w:eastAsia="Times New Roman" w:hAnsi="Monaco" w:cs="Monaco"/>
-                    </w:rPr>
-                    <w:t>();</w:t>
+                    <w:t>Country t = p.getCurrentNode().returnNextNeighbor();</w:t>
                   </w:r>
                 </w:p>
                 <w:p>
@@ -3311,21 +2948,7 @@
                     <w:rPr>
                       <w:rFonts w:ascii="Monaco" w:eastAsia="Times New Roman" w:hAnsi="Monaco" w:cs="Monaco"/>
                     </w:rPr>
-                    <w:t xml:space="preserve"> (!(</w:t>
-                  </w:r>
-                  <w:proofErr w:type="spellStart"/>
-                  <w:r>
-                    <w:rPr>
-                      <w:rFonts w:ascii="Monaco" w:eastAsia="Times New Roman" w:hAnsi="Monaco" w:cs="Monaco"/>
-                    </w:rPr>
-                    <w:t>p.getCurrentPosition</w:t>
-                  </w:r>
-                  <w:proofErr w:type="spellEnd"/>
-                  <w:r>
-                    <w:rPr>
-                      <w:rFonts w:ascii="Monaco" w:eastAsia="Times New Roman" w:hAnsi="Monaco" w:cs="Monaco"/>
-                    </w:rPr>
-                    <w:t xml:space="preserve">() == 0 &amp;&amp; t == </w:t>
+                    <w:t xml:space="preserve"> (!(p.getCurrentPosition() == 0 &amp;&amp; t == </w:t>
                   </w:r>
                   <w:r>
                     <w:rPr>
@@ -3453,21 +3076,7 @@
                     <w:rPr>
                       <w:rFonts w:ascii="Monaco" w:eastAsia="Times New Roman" w:hAnsi="Monaco" w:cs="Monaco"/>
                     </w:rPr>
-                    <w:t xml:space="preserve"> (</w:t>
-                  </w:r>
-                  <w:proofErr w:type="spellStart"/>
-                  <w:r>
-                    <w:rPr>
-                      <w:rFonts w:ascii="Monaco" w:eastAsia="Times New Roman" w:hAnsi="Monaco" w:cs="Monaco"/>
-                    </w:rPr>
-                    <w:t>p.armiesLeft</w:t>
-                  </w:r>
-                  <w:proofErr w:type="spellEnd"/>
-                  <w:r>
-                    <w:rPr>
-                      <w:rFonts w:ascii="Monaco" w:eastAsia="Times New Roman" w:hAnsi="Monaco" w:cs="Monaco"/>
-                    </w:rPr>
-                    <w:t>()) {</w:t>
+                    <w:t xml:space="preserve"> (p.armiesLeft()) {</w:t>
                   </w:r>
                 </w:p>
                 <w:p>
@@ -3525,21 +3134,7 @@
                     <w:rPr>
                       <w:rFonts w:ascii="Monaco" w:eastAsia="Times New Roman" w:hAnsi="Monaco" w:cs="Monaco"/>
                     </w:rPr>
-                    <w:t>(!</w:t>
-                  </w:r>
-                  <w:proofErr w:type="spellStart"/>
-                  <w:r>
-                    <w:rPr>
-                      <w:rFonts w:ascii="Monaco" w:eastAsia="Times New Roman" w:hAnsi="Monaco" w:cs="Monaco"/>
-                    </w:rPr>
-                    <w:t>p.checkIfInPath</w:t>
-                  </w:r>
-                  <w:proofErr w:type="spellEnd"/>
-                  <w:r>
-                    <w:rPr>
-                      <w:rFonts w:ascii="Monaco" w:eastAsia="Times New Roman" w:hAnsi="Monaco" w:cs="Monaco"/>
-                    </w:rPr>
-                    <w:t>(t)) {</w:t>
+                    <w:t>(!p.checkIfInPath(t)) {</w:t>
                   </w:r>
                 </w:p>
                 <w:p>
@@ -3589,20 +3184,7 @@
                       <w:rFonts w:ascii="Monaco" w:eastAsia="Times New Roman" w:hAnsi="Monaco" w:cs="Monaco"/>
                     </w:rPr>
                     <w:tab/>
-                  </w:r>
-                  <w:proofErr w:type="spellStart"/>
-                  <w:r>
-                    <w:rPr>
-                      <w:rFonts w:ascii="Monaco" w:eastAsia="Times New Roman" w:hAnsi="Monaco" w:cs="Monaco"/>
-                    </w:rPr>
-                    <w:t>p.addNode</w:t>
-                  </w:r>
-                  <w:proofErr w:type="spellEnd"/>
-                  <w:r>
-                    <w:rPr>
-                      <w:rFonts w:ascii="Monaco" w:eastAsia="Times New Roman" w:hAnsi="Monaco" w:cs="Monaco"/>
-                    </w:rPr>
-                    <w:t>(</w:t>
+                    <w:t>p.addNode(</w:t>
                   </w:r>
                   <w:r>
                     <w:rPr>
@@ -3705,35 +3287,7 @@
                       <w:rFonts w:ascii="Monaco" w:eastAsia="Times New Roman" w:hAnsi="Monaco" w:cs="Monaco"/>
                     </w:rPr>
                     <w:tab/>
-                    <w:t xml:space="preserve">t = </w:t>
-                  </w:r>
-                  <w:proofErr w:type="spellStart"/>
-                  <w:r>
-                    <w:rPr>
-                      <w:rFonts w:ascii="Monaco" w:eastAsia="Times New Roman" w:hAnsi="Monaco" w:cs="Monaco"/>
-                    </w:rPr>
-                    <w:t>p.getCurrentNode</w:t>
-                  </w:r>
-                  <w:proofErr w:type="spellEnd"/>
-                  <w:r>
-                    <w:rPr>
-                      <w:rFonts w:ascii="Monaco" w:eastAsia="Times New Roman" w:hAnsi="Monaco" w:cs="Monaco"/>
-                    </w:rPr>
-                    <w:t>().</w:t>
-                  </w:r>
-                  <w:proofErr w:type="spellStart"/>
-                  <w:r>
-                    <w:rPr>
-                      <w:rFonts w:ascii="Monaco" w:eastAsia="Times New Roman" w:hAnsi="Monaco" w:cs="Monaco"/>
-                    </w:rPr>
-                    <w:t>returnNextNeighbor</w:t>
-                  </w:r>
-                  <w:proofErr w:type="spellEnd"/>
-                  <w:r>
-                    <w:rPr>
-                      <w:rFonts w:ascii="Monaco" w:eastAsia="Times New Roman" w:hAnsi="Monaco" w:cs="Monaco"/>
-                    </w:rPr>
-                    <w:t>();</w:t>
+                    <w:t>t = p.getCurrentNode().returnNextNeighbor();</w:t>
                   </w:r>
                 </w:p>
                 <w:p>
@@ -3948,7 +3502,6 @@
                     </w:rPr>
                     <w:tab/>
                   </w:r>
-                  <w:proofErr w:type="spellStart"/>
                   <w:r>
                     <w:rPr>
                       <w:rFonts w:ascii="Monaco" w:eastAsia="Times New Roman" w:hAnsi="Monaco" w:cs="Monaco"/>
@@ -3960,28 +3513,7 @@
                     <w:rPr>
                       <w:rFonts w:ascii="Monaco" w:eastAsia="Times New Roman" w:hAnsi="Monaco" w:cs="Monaco"/>
                     </w:rPr>
-                    <w:t>.add</w:t>
-                  </w:r>
-                  <w:proofErr w:type="spellEnd"/>
-                  <w:r>
-                    <w:rPr>
-                      <w:rFonts w:ascii="Monaco" w:eastAsia="Times New Roman" w:hAnsi="Monaco" w:cs="Monaco"/>
-                    </w:rPr>
-                    <w:t>(</w:t>
-                  </w:r>
-                  <w:proofErr w:type="spellStart"/>
-                  <w:r>
-                    <w:rPr>
-                      <w:rFonts w:ascii="Monaco" w:eastAsia="Times New Roman" w:hAnsi="Monaco" w:cs="Monaco"/>
-                    </w:rPr>
-                    <w:t>p.clone</w:t>
-                  </w:r>
-                  <w:proofErr w:type="spellEnd"/>
-                  <w:r>
-                    <w:rPr>
-                      <w:rFonts w:ascii="Monaco" w:eastAsia="Times New Roman" w:hAnsi="Monaco" w:cs="Monaco"/>
-                    </w:rPr>
-                    <w:t>());</w:t>
+                    <w:t>.add(p.clone());</w:t>
                   </w:r>
                 </w:p>
                 <w:p>
@@ -4094,21 +3626,7 @@
                     <w:rPr>
                       <w:rFonts w:ascii="Monaco" w:eastAsia="Times New Roman" w:hAnsi="Monaco" w:cs="Monaco"/>
                     </w:rPr>
-                    <w:t xml:space="preserve"> (</w:t>
-                  </w:r>
-                  <w:proofErr w:type="spellStart"/>
-                  <w:r>
-                    <w:rPr>
-                      <w:rFonts w:ascii="Monaco" w:eastAsia="Times New Roman" w:hAnsi="Monaco" w:cs="Monaco"/>
-                    </w:rPr>
-                    <w:t>p.getCurrentPosition</w:t>
-                  </w:r>
-                  <w:proofErr w:type="spellEnd"/>
-                  <w:r>
-                    <w:rPr>
-                      <w:rFonts w:ascii="Monaco" w:eastAsia="Times New Roman" w:hAnsi="Monaco" w:cs="Monaco"/>
-                    </w:rPr>
-                    <w:t>() == 0) {</w:t>
+                    <w:t xml:space="preserve"> (p.getCurrentPosition() == 0) {</w:t>
                   </w:r>
                 </w:p>
                 <w:p>
@@ -4242,20 +3760,7 @@
                       <w:rFonts w:ascii="Monaco" w:eastAsia="Times New Roman" w:hAnsi="Monaco" w:cs="Monaco"/>
                     </w:rPr>
                     <w:tab/>
-                  </w:r>
-                  <w:proofErr w:type="spellStart"/>
-                  <w:r>
-                    <w:rPr>
-                      <w:rFonts w:ascii="Monaco" w:eastAsia="Times New Roman" w:hAnsi="Monaco" w:cs="Monaco"/>
-                    </w:rPr>
-                    <w:t>p.deleteNode</w:t>
-                  </w:r>
-                  <w:proofErr w:type="spellEnd"/>
-                  <w:r>
-                    <w:rPr>
-                      <w:rFonts w:ascii="Monaco" w:eastAsia="Times New Roman" w:hAnsi="Monaco" w:cs="Monaco"/>
-                    </w:rPr>
-                    <w:t>();</w:t>
+                    <w:t>p.deleteNode();</w:t>
                   </w:r>
                 </w:p>
                 <w:p>
@@ -4293,35 +3798,7 @@
                       <w:rFonts w:ascii="Monaco" w:eastAsia="Times New Roman" w:hAnsi="Monaco" w:cs="Monaco"/>
                     </w:rPr>
                     <w:tab/>
-                    <w:t xml:space="preserve">t = </w:t>
-                  </w:r>
-                  <w:proofErr w:type="spellStart"/>
-                  <w:r>
-                    <w:rPr>
-                      <w:rFonts w:ascii="Monaco" w:eastAsia="Times New Roman" w:hAnsi="Monaco" w:cs="Monaco"/>
-                    </w:rPr>
-                    <w:t>p.getCurrentNode</w:t>
-                  </w:r>
-                  <w:proofErr w:type="spellEnd"/>
-                  <w:r>
-                    <w:rPr>
-                      <w:rFonts w:ascii="Monaco" w:eastAsia="Times New Roman" w:hAnsi="Monaco" w:cs="Monaco"/>
-                    </w:rPr>
-                    <w:t>().</w:t>
-                  </w:r>
-                  <w:proofErr w:type="spellStart"/>
-                  <w:r>
-                    <w:rPr>
-                      <w:rFonts w:ascii="Monaco" w:eastAsia="Times New Roman" w:hAnsi="Monaco" w:cs="Monaco"/>
-                    </w:rPr>
-                    <w:t>returnNextNeighbor</w:t>
-                  </w:r>
-                  <w:proofErr w:type="spellEnd"/>
-                  <w:r>
-                    <w:rPr>
-                      <w:rFonts w:ascii="Monaco" w:eastAsia="Times New Roman" w:hAnsi="Monaco" w:cs="Monaco"/>
-                    </w:rPr>
-                    <w:t>();</w:t>
+                    <w:t>t = p.getCurrentNode().returnNextNeighbor();</w:t>
                   </w:r>
                 </w:p>
                 <w:p>
@@ -4427,12 +3904,7 @@
     </w:p>
     <w:p>
       <w:r>
-        <w:t>After all trees have been built the agent co</w:t>
-      </w:r>
-      <w:bookmarkStart w:id="7" w:name="_GoBack"/>
-      <w:bookmarkEnd w:id="7"/>
-      <w:r>
-        <w:t xml:space="preserve">mpares the available paths and decides which one it will take based on the </w:t>
+        <w:t xml:space="preserve">After all trees have been built the agent compares the available paths and decides which one it will take based on the </w:t>
       </w:r>
       <w:r>
         <w:t>possibility</w:t>

</xml_diff>